<commit_message>
add on cals sim server specification
</commit_message>
<xml_diff>
--- a/Documentation/CALS_SIM_Server_Specification.docx
+++ b/Documentation/CALS_SIM_Server_Specification.docx
@@ -1,6 +1,6 @@
 
 <file path=word/document.xml><?xml version="1.0" encoding="utf-8"?>
-<w:document xmlns:wpc="http://schemas.microsoft.com/office/word/2010/wordprocessingCanvas" xmlns:mc="http://schemas.openxmlformats.org/markup-compatibility/2006" xmlns:o="urn:schemas-microsoft-com:office:office" xmlns:r="http://schemas.openxmlformats.org/officeDocument/2006/relationships" xmlns:m="http://schemas.openxmlformats.org/officeDocument/2006/math" xmlns:v="urn:schemas-microsoft-com:vml" xmlns:wp14="http://schemas.microsoft.com/office/word/2010/wordprocessingDrawing" xmlns:wp="http://schemas.openxmlformats.org/drawingml/2006/wordprocessingDrawing" xmlns:w10="urn:schemas-microsoft-com:office:word" xmlns:w="http://schemas.openxmlformats.org/wordprocessingml/2006/main" xmlns:w14="http://schemas.microsoft.com/office/word/2010/wordml" xmlns:w15="http://schemas.microsoft.com/office/word/2012/wordml" xmlns:wpg="http://schemas.microsoft.com/office/word/2010/wordprocessingGroup" xmlns:wpi="http://schemas.microsoft.com/office/word/2010/wordprocessingInk" xmlns:wne="http://schemas.microsoft.com/office/word/2006/wordml" xmlns:wps="http://schemas.microsoft.com/office/word/2010/wordprocessingShape" mc:Ignorable="w14 w15 wp14">
+<w:document xmlns:wpc="http://schemas.microsoft.com/office/word/2010/wordprocessingCanvas" xmlns:mo="http://schemas.microsoft.com/office/mac/office/2008/main" xmlns:mc="http://schemas.openxmlformats.org/markup-compatibility/2006" xmlns:mv="urn:schemas-microsoft-com:mac:vml" xmlns:o="urn:schemas-microsoft-com:office:office" xmlns:r="http://schemas.openxmlformats.org/officeDocument/2006/relationships" xmlns:m="http://schemas.openxmlformats.org/officeDocument/2006/math" xmlns:v="urn:schemas-microsoft-com:vml" xmlns:wp14="http://schemas.microsoft.com/office/word/2010/wordprocessingDrawing" xmlns:wp="http://schemas.openxmlformats.org/drawingml/2006/wordprocessingDrawing" xmlns:w10="urn:schemas-microsoft-com:office:word" xmlns:w="http://schemas.openxmlformats.org/wordprocessingml/2006/main" xmlns:w14="http://schemas.microsoft.com/office/word/2010/wordml" xmlns:w15="http://schemas.microsoft.com/office/word/2012/wordml" xmlns:wpg="http://schemas.microsoft.com/office/word/2010/wordprocessingGroup" xmlns:wpi="http://schemas.microsoft.com/office/word/2010/wordprocessingInk" xmlns:wne="http://schemas.microsoft.com/office/word/2006/wordml" xmlns:wps="http://schemas.microsoft.com/office/word/2010/wordprocessingShape" mc:Ignorable="w14 w15 wp14">
   <w:body>
     <w:sdt>
       <w:sdtPr>
@@ -51,8 +51,13 @@
             <w:jc w:val="center"/>
           </w:pPr>
           <w:r>
-            <w:t>Server Specification</w:t>
+            <w:t xml:space="preserve">Server </w:t>
           </w:r>
+          <w:proofErr w:type="spellStart"/>
+          <w:r>
+            <w:t>Specification</w:t>
+          </w:r>
+          <w:proofErr w:type="spellEnd"/>
         </w:p>
         <w:p/>
         <w:p/>
@@ -99,8 +104,6 @@
             </w:rPr>
             <w:t>ALB</w:t>
           </w:r>
-          <w:bookmarkStart w:id="0" w:name="_GoBack"/>
-          <w:bookmarkEnd w:id="0"/>
           <w:r>
             <w:rPr>
               <w:sz w:val="28"/>
@@ -697,14 +700,22 @@
               <w:rPr>
                 <w:lang w:val="en-GB"/>
               </w:rPr>
-              <w:t>Arthur D</w:t>
-            </w:r>
+              <w:t xml:space="preserve">Arthur </w:t>
+            </w:r>
+            <w:proofErr w:type="spellStart"/>
             <w:r>
               <w:rPr>
                 <w:lang w:val="en-GB"/>
               </w:rPr>
+              <w:t>D</w:t>
+            </w:r>
+            <w:r>
+              <w:rPr>
+                <w:lang w:val="en-GB"/>
+              </w:rPr>
               <w:t>aurel</w:t>
             </w:r>
+            <w:proofErr w:type="spellEnd"/>
           </w:p>
         </w:tc>
         <w:tc>
@@ -925,8 +936,8 @@
         <w:gridCol w:w="1128"/>
         <w:gridCol w:w="709"/>
         <w:gridCol w:w="2264"/>
-        <w:gridCol w:w="1007"/>
-        <w:gridCol w:w="3954"/>
+        <w:gridCol w:w="1006"/>
+        <w:gridCol w:w="3955"/>
       </w:tblGrid>
       <w:tr>
         <w:trPr>
@@ -1093,8 +1104,16 @@
               <w:rPr>
                 <w:lang w:val="en-GB"/>
               </w:rPr>
-              <w:t>Jeremy Harrault</w:t>
-            </w:r>
+              <w:t xml:space="preserve">Jeremy </w:t>
+            </w:r>
+            <w:proofErr w:type="spellStart"/>
+            <w:r>
+              <w:rPr>
+                <w:lang w:val="en-GB"/>
+              </w:rPr>
+              <w:t>Harrault</w:t>
+            </w:r>
+            <w:proofErr w:type="spellEnd"/>
           </w:p>
         </w:tc>
         <w:tc>
@@ -1194,8 +1213,16 @@
               <w:rPr>
                 <w:lang w:val="en-GB"/>
               </w:rPr>
-              <w:t>Arthur Daurel</w:t>
-            </w:r>
+              <w:t xml:space="preserve">Arthur </w:t>
+            </w:r>
+            <w:proofErr w:type="spellStart"/>
+            <w:r>
+              <w:rPr>
+                <w:lang w:val="en-GB"/>
+              </w:rPr>
+              <w:t>Daurel</w:t>
+            </w:r>
+            <w:proofErr w:type="spellEnd"/>
           </w:p>
         </w:tc>
         <w:tc>
@@ -2246,7 +2273,7 @@
           <w:lang w:val="en-GB"/>
         </w:rPr>
       </w:pPr>
-      <w:bookmarkStart w:id="1" w:name="_Toc443999089"/>
+      <w:bookmarkStart w:id="0" w:name="_Toc443999089"/>
       <w:r>
         <w:rPr>
           <w:lang w:val="en-GB"/>
@@ -2254,7 +2281,7 @@
         <w:lastRenderedPageBreak/>
         <w:t>Server</w:t>
       </w:r>
-      <w:bookmarkEnd w:id="1"/>
+      <w:bookmarkEnd w:id="0"/>
     </w:p>
     <w:p/>
     <w:p/>
@@ -2265,7 +2292,7 @@
           <w:lang w:val="en-GB"/>
         </w:rPr>
       </w:pPr>
-      <w:bookmarkStart w:id="2" w:name="_Toc443999090"/>
+      <w:bookmarkStart w:id="1" w:name="_Toc443999090"/>
       <w:r>
         <w:rPr>
           <w:lang w:val="en-GB"/>
@@ -2278,84 +2305,148 @@
         </w:rPr>
         <w:t>ccess</w:t>
       </w:r>
+      <w:bookmarkEnd w:id="1"/>
+    </w:p>
+    <w:p/>
+    <w:p>
+      <w:pPr>
+        <w:spacing w:after="0"/>
+      </w:pPr>
+      <w:proofErr w:type="spellStart"/>
+      <w:r>
+        <w:t>Ssh</w:t>
+      </w:r>
+      <w:proofErr w:type="spellEnd"/>
+      <w:r>
+        <w:t xml:space="preserve"> </w:t>
+      </w:r>
+      <w:proofErr w:type="spellStart"/>
+      <w:r>
+        <w:t>access</w:t>
+      </w:r>
+      <w:proofErr w:type="spellEnd"/>
+      <w:r>
+        <w:t xml:space="preserve"> : </w:t>
+      </w:r>
+      <w:proofErr w:type="spellStart"/>
+      <w:r>
+        <w:t>ssh</w:t>
+      </w:r>
+      <w:proofErr w:type="spellEnd"/>
+      <w:r>
+        <w:t xml:space="preserve"> -l </w:t>
+      </w:r>
+      <w:proofErr w:type="spellStart"/>
+      <w:r>
+        <w:t>administrator</w:t>
+      </w:r>
+      <w:proofErr w:type="spellEnd"/>
+      <w:r>
+        <w:t xml:space="preserve"> 193.10.30.129</w:t>
+      </w:r>
+    </w:p>
+    <w:p>
+      <w:pPr>
+        <w:spacing w:after="0"/>
+      </w:pPr>
+      <w:proofErr w:type="spellStart"/>
+      <w:r>
+        <w:t>Username</w:t>
+      </w:r>
+      <w:proofErr w:type="spellEnd"/>
+      <w:r>
+        <w:t xml:space="preserve"> : </w:t>
+      </w:r>
+      <w:proofErr w:type="spellStart"/>
+      <w:r>
+        <w:t>administrator</w:t>
+      </w:r>
+      <w:proofErr w:type="spellEnd"/>
+    </w:p>
+    <w:p>
+      <w:pPr>
+        <w:spacing w:after="0"/>
+        <w:rPr>
+          <w:lang w:val="en-US"/>
+        </w:rPr>
+      </w:pPr>
+      <w:proofErr w:type="spellStart"/>
+      <w:r>
+        <w:t>Password</w:t>
+      </w:r>
+      <w:proofErr w:type="spellEnd"/>
+      <w:r>
+        <w:t> : *****</w:t>
+      </w:r>
+    </w:p>
+    <w:p>
+      <w:pPr>
+        <w:rPr>
+          <w:lang w:val="en-US"/>
+        </w:rPr>
+      </w:pPr>
+    </w:p>
+    <w:p>
+      <w:pPr>
+        <w:rPr>
+          <w:lang w:val="en-US"/>
+        </w:rPr>
+      </w:pPr>
+    </w:p>
+    <w:p>
+      <w:pPr>
+        <w:pStyle w:val="Heading2"/>
+        <w:rPr>
+          <w:lang w:val="en-US"/>
+        </w:rPr>
+      </w:pPr>
+      <w:bookmarkStart w:id="2" w:name="_Toc443999091"/>
+      <w:proofErr w:type="spellStart"/>
+      <w:r>
+        <w:rPr>
+          <w:lang w:val="en-US"/>
+        </w:rPr>
+        <w:t>Mysql</w:t>
+      </w:r>
+      <w:proofErr w:type="spellEnd"/>
+      <w:r>
+        <w:rPr>
+          <w:lang w:val="en-US"/>
+        </w:rPr>
+        <w:t xml:space="preserve"> Access</w:t>
+      </w:r>
       <w:bookmarkEnd w:id="2"/>
     </w:p>
     <w:p/>
     <w:p>
       <w:pPr>
-        <w:spacing w:after="0"/>
-      </w:pPr>
-      <w:r>
-        <w:t xml:space="preserve">Ssh access : </w:t>
-      </w:r>
-      <w:r>
-        <w:t>ssh -l administrator 193.10.30.129</w:t>
-      </w:r>
+        <w:spacing w:after="0" w:line="240" w:lineRule="auto"/>
+      </w:pPr>
+      <w:proofErr w:type="spellStart"/>
+      <w:r>
+        <w:t>Username</w:t>
+      </w:r>
+      <w:proofErr w:type="spellEnd"/>
+      <w:r>
+        <w:t xml:space="preserve"> : </w:t>
+      </w:r>
+      <w:proofErr w:type="spellStart"/>
+      <w:r>
+        <w:t>root</w:t>
+      </w:r>
+      <w:proofErr w:type="spellEnd"/>
     </w:p>
     <w:p>
       <w:pPr>
-        <w:spacing w:after="0"/>
-      </w:pPr>
-      <w:r>
-        <w:t>Username : administrator</w:t>
-      </w:r>
-    </w:p>
-    <w:p>
-      <w:pPr>
-        <w:spacing w:after="0"/>
-        <w:rPr>
-          <w:lang w:val="en-US"/>
-        </w:rPr>
-      </w:pPr>
-      <w:r>
-        <w:t>Password : *****</w:t>
-      </w:r>
-    </w:p>
-    <w:p>
-      <w:pPr>
-        <w:rPr>
-          <w:lang w:val="en-US"/>
-        </w:rPr>
-      </w:pPr>
-    </w:p>
-    <w:p>
-      <w:pPr>
-        <w:rPr>
-          <w:lang w:val="en-US"/>
-        </w:rPr>
-      </w:pPr>
-    </w:p>
-    <w:p>
-      <w:pPr>
-        <w:pStyle w:val="Heading2"/>
-        <w:rPr>
-          <w:lang w:val="en-US"/>
-        </w:rPr>
-      </w:pPr>
-      <w:bookmarkStart w:id="3" w:name="_Toc443999091"/>
-      <w:r>
-        <w:rPr>
-          <w:lang w:val="en-US"/>
-        </w:rPr>
-        <w:t>Mysql Access</w:t>
-      </w:r>
-      <w:bookmarkEnd w:id="3"/>
-    </w:p>
-    <w:p/>
-    <w:p>
-      <w:pPr>
         <w:spacing w:after="0" w:line="240" w:lineRule="auto"/>
       </w:pPr>
-      <w:r>
-        <w:t>Username : root</w:t>
-      </w:r>
-    </w:p>
-    <w:p>
-      <w:pPr>
-        <w:spacing w:after="0" w:line="240" w:lineRule="auto"/>
-      </w:pPr>
-      <w:r>
-        <w:t>Password : *****</w:t>
+      <w:proofErr w:type="spellStart"/>
+      <w:r>
+        <w:t>Password</w:t>
+      </w:r>
+      <w:proofErr w:type="spellEnd"/>
+      <w:r>
+        <w:t> : *****</w:t>
       </w:r>
     </w:p>
     <w:p>
@@ -2380,14 +2471,14 @@
           <w:lang w:val="en-GB"/>
         </w:rPr>
       </w:pPr>
-      <w:bookmarkStart w:id="4" w:name="_Toc443999092"/>
+      <w:bookmarkStart w:id="3" w:name="_Toc443999092"/>
       <w:r>
         <w:rPr>
           <w:lang w:val="en-GB"/>
         </w:rPr>
         <w:t>Server Configuration</w:t>
       </w:r>
-      <w:bookmarkEnd w:id="4"/>
+      <w:bookmarkEnd w:id="3"/>
     </w:p>
     <w:p>
       <w:pPr>
@@ -2416,9 +2507,11 @@
         </w:numPr>
         <w:spacing w:after="0" w:line="240" w:lineRule="auto"/>
       </w:pPr>
+      <w:proofErr w:type="spellStart"/>
       <w:r>
         <w:t>Mysql</w:t>
       </w:r>
+      <w:proofErr w:type="spellEnd"/>
       <w:r>
         <w:t xml:space="preserve"> 5.5.47</w:t>
       </w:r>
@@ -2432,8 +2525,13 @@
         </w:numPr>
         <w:spacing w:after="0" w:line="240" w:lineRule="auto"/>
       </w:pPr>
-      <w:r>
-        <w:t>Nginx 1.6.2</w:t>
+      <w:proofErr w:type="spellStart"/>
+      <w:r>
+        <w:t>Nginx</w:t>
+      </w:r>
+      <w:proofErr w:type="spellEnd"/>
+      <w:r>
+        <w:t xml:space="preserve"> 1.6.2</w:t>
       </w:r>
     </w:p>
     <w:p>
@@ -2458,8 +2556,13 @@
         </w:numPr>
         <w:spacing w:after="0" w:line="240" w:lineRule="auto"/>
       </w:pPr>
-      <w:r>
-        <w:t>PyMySQL 0.7.1</w:t>
+      <w:proofErr w:type="spellStart"/>
+      <w:r>
+        <w:t>PyMySQL</w:t>
+      </w:r>
+      <w:proofErr w:type="spellEnd"/>
+      <w:r>
+        <w:t xml:space="preserve"> 0.7.1</w:t>
       </w:r>
     </w:p>
     <w:p>
@@ -2471,8 +2574,13 @@
         </w:numPr>
         <w:spacing w:after="0" w:line="240" w:lineRule="auto"/>
       </w:pPr>
-      <w:r>
-        <w:t xml:space="preserve">Gunicorn </w:t>
+      <w:proofErr w:type="spellStart"/>
+      <w:r>
+        <w:t>Gunicorn</w:t>
+      </w:r>
+      <w:proofErr w:type="spellEnd"/>
+      <w:r>
+        <w:t xml:space="preserve"> </w:t>
       </w:r>
       <w:r>
         <w:t>19.4.5</w:t>
@@ -2504,7 +2612,7 @@
           <w:lang w:val="en-GB"/>
         </w:rPr>
       </w:pPr>
-      <w:bookmarkStart w:id="5" w:name="_Toc443999093"/>
+      <w:bookmarkStart w:id="4" w:name="_Toc443999093"/>
       <w:r>
         <w:rPr>
           <w:lang w:val="en-GB"/>
@@ -2512,7 +2620,7 @@
         <w:lastRenderedPageBreak/>
         <w:t>Database</w:t>
       </w:r>
-      <w:bookmarkEnd w:id="5"/>
+      <w:bookmarkEnd w:id="4"/>
     </w:p>
     <w:p/>
     <w:p/>
@@ -2520,11 +2628,16 @@
       <w:pPr>
         <w:pStyle w:val="Heading2"/>
       </w:pPr>
-      <w:bookmarkStart w:id="6" w:name="_Toc443999094"/>
-      <w:r>
-        <w:t>Database Architecture</w:t>
-      </w:r>
-      <w:bookmarkEnd w:id="6"/>
+      <w:bookmarkStart w:id="5" w:name="_Toc443999094"/>
+      <w:proofErr w:type="spellStart"/>
+      <w:r>
+        <w:t>Database</w:t>
+      </w:r>
+      <w:proofErr w:type="spellEnd"/>
+      <w:r>
+        <w:t xml:space="preserve"> Architecture</w:t>
+      </w:r>
+      <w:bookmarkEnd w:id="5"/>
     </w:p>
     <w:p/>
     <w:p>
@@ -2534,7 +2647,7 @@
       <w:r>
         <w:rPr>
           <w:noProof/>
-          <w:lang w:val="ro-RO" w:eastAsia="ro-RO"/>
+          <w:lang w:val="en-US" w:eastAsia="en-US"/>
         </w:rPr>
         <w:drawing>
           <wp:inline distT="0" distB="0" distL="0" distR="0" wp14:anchorId="7F082095" wp14:editId="2024BB9F">
@@ -2594,29 +2707,24 @@
       <w:r>
         <w:t xml:space="preserve">Figure </w:t>
       </w:r>
-      <w:r>
-        <w:fldChar w:fldCharType="begin"/>
-      </w:r>
-      <w:r>
-        <w:instrText xml:space="preserve"> SEQ Figure \* ARABIC </w:instrText>
-      </w:r>
-      <w:r>
-        <w:fldChar w:fldCharType="separate"/>
-      </w:r>
-      <w:r>
-        <w:rPr>
-          <w:noProof/>
-        </w:rPr>
-        <w:t>1</w:t>
-      </w:r>
-      <w:r>
-        <w:rPr>
-          <w:noProof/>
-        </w:rPr>
-        <w:fldChar w:fldCharType="end"/>
-      </w:r>
-      <w:r>
-        <w:t>: Database Architecture</w:t>
+      <w:fldSimple w:instr=" SEQ Figure \* ARABIC ">
+        <w:r>
+          <w:rPr>
+            <w:noProof/>
+          </w:rPr>
+          <w:t>1</w:t>
+        </w:r>
+      </w:fldSimple>
+      <w:r>
+        <w:t xml:space="preserve">: </w:t>
+      </w:r>
+      <w:proofErr w:type="spellStart"/>
+      <w:r>
+        <w:t>Database</w:t>
+      </w:r>
+      <w:proofErr w:type="spellEnd"/>
+      <w:r>
+        <w:t xml:space="preserve"> Architecture</w:t>
       </w:r>
     </w:p>
     <w:p>
@@ -2639,11 +2747,21 @@
       <w:pPr>
         <w:pStyle w:val="Heading2"/>
       </w:pPr>
-      <w:bookmarkStart w:id="7" w:name="_Toc443999095"/>
-      <w:r>
-        <w:t>Database example</w:t>
-      </w:r>
-      <w:bookmarkEnd w:id="7"/>
+      <w:bookmarkStart w:id="6" w:name="_Toc443999095"/>
+      <w:proofErr w:type="spellStart"/>
+      <w:r>
+        <w:t>Database</w:t>
+      </w:r>
+      <w:proofErr w:type="spellEnd"/>
+      <w:r>
+        <w:t xml:space="preserve"> </w:t>
+      </w:r>
+      <w:proofErr w:type="spellStart"/>
+      <w:r>
+        <w:t>example</w:t>
+      </w:r>
+      <w:bookmarkEnd w:id="6"/>
+      <w:proofErr w:type="spellEnd"/>
     </w:p>
     <w:p/>
     <w:p/>
@@ -2654,7 +2772,7 @@
       <w:r>
         <w:rPr>
           <w:noProof/>
-          <w:lang w:val="ro-RO" w:eastAsia="ro-RO"/>
+          <w:lang w:val="en-US" w:eastAsia="en-US"/>
         </w:rPr>
         <w:drawing>
           <wp:inline distT="0" distB="0" distL="0" distR="0" wp14:anchorId="0144B555" wp14:editId="628AA833">
@@ -2714,30 +2832,30 @@
       <w:r>
         <w:t xml:space="preserve">Figure </w:t>
       </w:r>
-      <w:r>
-        <w:fldChar w:fldCharType="begin"/>
-      </w:r>
-      <w:r>
-        <w:instrText xml:space="preserve"> SEQ Figure \* ARABIC </w:instrText>
-      </w:r>
-      <w:r>
-        <w:fldChar w:fldCharType="separate"/>
-      </w:r>
-      <w:r>
-        <w:rPr>
-          <w:noProof/>
-        </w:rPr>
-        <w:t>2</w:t>
-      </w:r>
-      <w:r>
-        <w:rPr>
-          <w:noProof/>
-        </w:rPr>
-        <w:fldChar w:fldCharType="end"/>
-      </w:r>
-      <w:r>
-        <w:t>: Database example</w:t>
-      </w:r>
+      <w:fldSimple w:instr=" SEQ Figure \* ARABIC ">
+        <w:r>
+          <w:rPr>
+            <w:noProof/>
+          </w:rPr>
+          <w:t>2</w:t>
+        </w:r>
+      </w:fldSimple>
+      <w:r>
+        <w:t xml:space="preserve">: </w:t>
+      </w:r>
+      <w:proofErr w:type="spellStart"/>
+      <w:r>
+        <w:t>Database</w:t>
+      </w:r>
+      <w:proofErr w:type="spellEnd"/>
+      <w:r>
+        <w:t xml:space="preserve"> </w:t>
+      </w:r>
+      <w:proofErr w:type="spellStart"/>
+      <w:r>
+        <w:t>example</w:t>
+      </w:r>
+      <w:proofErr w:type="spellEnd"/>
     </w:p>
     <w:p>
       <w:pPr>
@@ -2768,7 +2886,7 @@
           <w:lang w:val="en-GB"/>
         </w:rPr>
       </w:pPr>
-      <w:bookmarkStart w:id="8" w:name="_Toc443999096"/>
+      <w:bookmarkStart w:id="7" w:name="_Toc443999096"/>
       <w:r>
         <w:rPr>
           <w:lang w:val="en-GB"/>
@@ -2776,7 +2894,7 @@
         <w:lastRenderedPageBreak/>
         <w:t>API</w:t>
       </w:r>
-      <w:bookmarkEnd w:id="8"/>
+      <w:bookmarkEnd w:id="7"/>
     </w:p>
     <w:p/>
     <w:p/>
@@ -2784,16 +2902,40 @@
       <w:pPr>
         <w:pStyle w:val="Heading2"/>
       </w:pPr>
-      <w:bookmarkStart w:id="9" w:name="_Toc443999097"/>
+      <w:bookmarkStart w:id="8" w:name="_Toc443999097"/>
       <w:r>
         <w:t>Localisation</w:t>
       </w:r>
-      <w:bookmarkEnd w:id="9"/>
+      <w:bookmarkEnd w:id="8"/>
     </w:p>
     <w:p/>
     <w:p>
       <w:r>
-        <w:t>You need to connect to the server via ssh.</w:t>
+        <w:t xml:space="preserve">You </w:t>
+      </w:r>
+      <w:proofErr w:type="spellStart"/>
+      <w:r>
+        <w:t>need</w:t>
+      </w:r>
+      <w:proofErr w:type="spellEnd"/>
+      <w:r>
+        <w:t xml:space="preserve"> to </w:t>
+      </w:r>
+      <w:proofErr w:type="spellStart"/>
+      <w:r>
+        <w:t>connect</w:t>
+      </w:r>
+      <w:proofErr w:type="spellEnd"/>
+      <w:r>
+        <w:t xml:space="preserve"> to the server via </w:t>
+      </w:r>
+      <w:proofErr w:type="spellStart"/>
+      <w:r>
+        <w:t>ssh</w:t>
+      </w:r>
+      <w:proofErr w:type="spellEnd"/>
+      <w:r>
+        <w:t>.</w:t>
       </w:r>
     </w:p>
     <w:p>
@@ -2803,7 +2945,7 @@
       <w:r>
         <w:rPr>
           <w:noProof/>
-          <w:lang w:val="ro-RO" w:eastAsia="ro-RO"/>
+          <w:lang w:val="en-US" w:eastAsia="en-US"/>
         </w:rPr>
         <w:drawing>
           <wp:inline distT="0" distB="0" distL="0" distR="0" wp14:anchorId="3AD86276" wp14:editId="6FDA3498">
@@ -2863,36 +3005,81 @@
       <w:r>
         <w:t xml:space="preserve">Figure </w:t>
       </w:r>
-      <w:r>
-        <w:fldChar w:fldCharType="begin"/>
-      </w:r>
-      <w:r>
-        <w:instrText xml:space="preserve"> SEQ Figure \* ARABIC </w:instrText>
-      </w:r>
-      <w:r>
-        <w:fldChar w:fldCharType="separate"/>
-      </w:r>
-      <w:r>
-        <w:rPr>
-          <w:noProof/>
-        </w:rPr>
-        <w:t>3</w:t>
-      </w:r>
-      <w:r>
-        <w:rPr>
-          <w:noProof/>
-        </w:rPr>
-        <w:fldChar w:fldCharType="end"/>
-      </w:r>
-      <w:r>
-        <w:t>: ssh connection</w:t>
-      </w:r>
+      <w:fldSimple w:instr=" SEQ Figure \* ARABIC ">
+        <w:r>
+          <w:rPr>
+            <w:noProof/>
+          </w:rPr>
+          <w:t>3</w:t>
+        </w:r>
+      </w:fldSimple>
+      <w:r>
+        <w:t xml:space="preserve">: </w:t>
+      </w:r>
+      <w:proofErr w:type="spellStart"/>
+      <w:r>
+        <w:t>ssh</w:t>
+      </w:r>
+      <w:proofErr w:type="spellEnd"/>
+      <w:r>
+        <w:t xml:space="preserve"> </w:t>
+      </w:r>
+      <w:proofErr w:type="spellStart"/>
+      <w:r>
+        <w:t>connection</w:t>
+      </w:r>
+      <w:proofErr w:type="spellEnd"/>
     </w:p>
     <w:p/>
     <w:p/>
     <w:p>
-      <w:r>
-        <w:t>Below, you can find the folder with the API code.</w:t>
+      <w:proofErr w:type="spellStart"/>
+      <w:r>
+        <w:t>Below</w:t>
+      </w:r>
+      <w:proofErr w:type="spellEnd"/>
+      <w:r>
+        <w:t xml:space="preserve">, </w:t>
+      </w:r>
+      <w:proofErr w:type="spellStart"/>
+      <w:r>
+        <w:t>you</w:t>
+      </w:r>
+      <w:proofErr w:type="spellEnd"/>
+      <w:r>
+        <w:t xml:space="preserve"> </w:t>
+      </w:r>
+      <w:proofErr w:type="spellStart"/>
+      <w:r>
+        <w:t>can</w:t>
+      </w:r>
+      <w:proofErr w:type="spellEnd"/>
+      <w:r>
+        <w:t xml:space="preserve"> </w:t>
+      </w:r>
+      <w:proofErr w:type="spellStart"/>
+      <w:r>
+        <w:t>find</w:t>
+      </w:r>
+      <w:proofErr w:type="spellEnd"/>
+      <w:r>
+        <w:t xml:space="preserve"> the </w:t>
+      </w:r>
+      <w:proofErr w:type="spellStart"/>
+      <w:r>
+        <w:t>folder</w:t>
+      </w:r>
+      <w:proofErr w:type="spellEnd"/>
+      <w:r>
+        <w:t xml:space="preserve"> </w:t>
+      </w:r>
+      <w:proofErr w:type="spellStart"/>
+      <w:r>
+        <w:t>with</w:t>
+      </w:r>
+      <w:proofErr w:type="spellEnd"/>
+      <w:r>
+        <w:t xml:space="preserve"> the API code.</w:t>
       </w:r>
     </w:p>
     <w:p>
@@ -2902,7 +3089,7 @@
       <w:r>
         <w:rPr>
           <w:noProof/>
-          <w:lang w:val="ro-RO" w:eastAsia="ro-RO"/>
+          <w:lang w:val="en-US" w:eastAsia="en-US"/>
         </w:rPr>
         <w:drawing>
           <wp:inline distT="0" distB="0" distL="0" distR="0" wp14:anchorId="78DDFFB0" wp14:editId="14E2500F">
@@ -2962,45 +3149,69 @@
       <w:r>
         <w:t xml:space="preserve">Figure </w:t>
       </w:r>
-      <w:r>
-        <w:fldChar w:fldCharType="begin"/>
-      </w:r>
-      <w:r>
-        <w:instrText xml:space="preserve"> SEQ Figure \* ARABIC </w:instrText>
-      </w:r>
-      <w:r>
-        <w:fldChar w:fldCharType="separate"/>
-      </w:r>
-      <w:r>
-        <w:rPr>
-          <w:noProof/>
-        </w:rPr>
-        <w:t>4</w:t>
-      </w:r>
-      <w:r>
-        <w:rPr>
-          <w:noProof/>
-        </w:rPr>
-        <w:fldChar w:fldCharType="end"/>
-      </w:r>
+      <w:fldSimple w:instr=" SEQ Figure \* ARABIC ">
+        <w:r>
+          <w:rPr>
+            <w:noProof/>
+          </w:rPr>
+          <w:t>4</w:t>
+        </w:r>
+      </w:fldSimple>
       <w:r>
         <w:t>: API code</w:t>
       </w:r>
     </w:p>
     <w:p/>
-    <w:p/>
     <w:p>
       <w:r>
         <w:t>There is 3 code files : cals_api.py (the main file), cals_db_connection.py (</w:t>
       </w:r>
+      <w:proofErr w:type="spellStart"/>
       <w:r>
         <w:t>allowing</w:t>
       </w:r>
-      <w:r>
-        <w:t xml:space="preserve"> the connection to the database), and the cals_routes.py (</w:t>
-      </w:r>
-      <w:r>
-        <w:t>the post method with the insert on the datab</w:t>
+      <w:proofErr w:type="spellEnd"/>
+      <w:r>
+        <w:t xml:space="preserve"> the </w:t>
+      </w:r>
+      <w:proofErr w:type="spellStart"/>
+      <w:r>
+        <w:t>connection</w:t>
+      </w:r>
+      <w:proofErr w:type="spellEnd"/>
+      <w:r>
+        <w:t xml:space="preserve"> to the </w:t>
+      </w:r>
+      <w:proofErr w:type="spellStart"/>
+      <w:r>
+        <w:t>database</w:t>
+      </w:r>
+      <w:proofErr w:type="spellEnd"/>
+      <w:r>
+        <w:t>), and the cals_routes.py (</w:t>
+      </w:r>
+      <w:r>
+        <w:t xml:space="preserve">the post </w:t>
+      </w:r>
+      <w:proofErr w:type="spellStart"/>
+      <w:r>
+        <w:t>method</w:t>
+      </w:r>
+      <w:proofErr w:type="spellEnd"/>
+      <w:r>
+        <w:t xml:space="preserve"> </w:t>
+      </w:r>
+      <w:proofErr w:type="spellStart"/>
+      <w:r>
+        <w:t>with</w:t>
+      </w:r>
+      <w:proofErr w:type="spellEnd"/>
+      <w:r>
+        <w:t xml:space="preserve"> the insert on the </w:t>
+      </w:r>
+      <w:proofErr w:type="spellStart"/>
+      <w:r>
+        <w:t>datab</w:t>
       </w:r>
       <w:r>
         <w:t>a</w:t>
@@ -3008,12 +3219,82 @@
       <w:r>
         <w:t>se</w:t>
       </w:r>
+      <w:proofErr w:type="spellEnd"/>
       <w:r>
         <w:t>)</w:t>
       </w:r>
       <w:r>
         <w:t>.</w:t>
       </w:r>
+    </w:p>
+    <w:p>
+      <w:r>
+        <w:t xml:space="preserve">Command to </w:t>
+      </w:r>
+      <w:proofErr w:type="spellStart"/>
+      <w:r>
+        <w:t>start</w:t>
+      </w:r>
+      <w:proofErr w:type="spellEnd"/>
+      <w:r>
+        <w:t xml:space="preserve"> </w:t>
+      </w:r>
+      <w:proofErr w:type="spellStart"/>
+      <w:r>
+        <w:t>Gunicorn</w:t>
+      </w:r>
+      <w:proofErr w:type="spellEnd"/>
+      <w:r>
+        <w:t xml:space="preserve"> : </w:t>
+      </w:r>
+      <w:proofErr w:type="spellStart"/>
+      <w:r>
+        <w:rPr>
+          <w:rFonts w:ascii="Menlo" w:hAnsi="Menlo" w:cs="Menlo"/>
+          <w:color w:val="996633"/>
+          <w:lang w:val="en-US"/>
+        </w:rPr>
+        <w:t>gunicorn</w:t>
+      </w:r>
+      <w:proofErr w:type="spellEnd"/>
+      <w:r>
+        <w:rPr>
+          <w:rFonts w:ascii="Menlo" w:hAnsi="Menlo" w:cs="Menlo"/>
+          <w:color w:val="996633"/>
+          <w:lang w:val="en-US"/>
+        </w:rPr>
+        <w:t xml:space="preserve"> -b 0.0.0.0:8080 </w:t>
+      </w:r>
+      <w:proofErr w:type="spellStart"/>
+      <w:r>
+        <w:rPr>
+          <w:rFonts w:ascii="Menlo" w:hAnsi="Menlo" w:cs="Menlo"/>
+          <w:color w:val="996633"/>
+          <w:lang w:val="en-US"/>
+        </w:rPr>
+        <w:t>cals_</w:t>
+      </w:r>
+      <w:proofErr w:type="gramStart"/>
+      <w:r>
+        <w:rPr>
+          <w:rFonts w:ascii="Menlo" w:hAnsi="Menlo" w:cs="Menlo"/>
+          <w:color w:val="996633"/>
+          <w:lang w:val="en-US"/>
+        </w:rPr>
+        <w:t>api:app</w:t>
+      </w:r>
+      <w:proofErr w:type="spellEnd"/>
+      <w:proofErr w:type="gramEnd"/>
+      <w:r>
+        <w:rPr>
+          <w:rFonts w:ascii="Menlo" w:hAnsi="Menlo" w:cs="Menlo"/>
+          <w:color w:val="996633"/>
+          <w:lang w:val="en-US"/>
+        </w:rPr>
+        <w:t xml:space="preserve"> &amp;</w:t>
+      </w:r>
+      <w:bookmarkStart w:id="9" w:name="_GoBack"/>
+      <w:bookmarkEnd w:id="9"/>
     </w:p>
     <w:p>
       <w:pPr>
@@ -3037,7 +3318,7 @@
 </file>
 
 <file path=word/endnotes.xml><?xml version="1.0" encoding="utf-8"?>
-<w:endnotes xmlns:wpc="http://schemas.microsoft.com/office/word/2010/wordprocessingCanvas" xmlns:mc="http://schemas.openxmlformats.org/markup-compatibility/2006" xmlns:o="urn:schemas-microsoft-com:office:office" xmlns:r="http://schemas.openxmlformats.org/officeDocument/2006/relationships" xmlns:m="http://schemas.openxmlformats.org/officeDocument/2006/math" xmlns:v="urn:schemas-microsoft-com:vml" xmlns:wp14="http://schemas.microsoft.com/office/word/2010/wordprocessingDrawing" xmlns:wp="http://schemas.openxmlformats.org/drawingml/2006/wordprocessingDrawing" xmlns:w10="urn:schemas-microsoft-com:office:word" xmlns:w="http://schemas.openxmlformats.org/wordprocessingml/2006/main" xmlns:w14="http://schemas.microsoft.com/office/word/2010/wordml" xmlns:w15="http://schemas.microsoft.com/office/word/2012/wordml" xmlns:wpg="http://schemas.microsoft.com/office/word/2010/wordprocessingGroup" xmlns:wpi="http://schemas.microsoft.com/office/word/2010/wordprocessingInk" xmlns:wne="http://schemas.microsoft.com/office/word/2006/wordml" xmlns:wps="http://schemas.microsoft.com/office/word/2010/wordprocessingShape" mc:Ignorable="w14 w15 wp14">
+<w:endnotes xmlns:wpc="http://schemas.microsoft.com/office/word/2010/wordprocessingCanvas" xmlns:mo="http://schemas.microsoft.com/office/mac/office/2008/main" xmlns:mc="http://schemas.openxmlformats.org/markup-compatibility/2006" xmlns:mv="urn:schemas-microsoft-com:mac:vml" xmlns:o="urn:schemas-microsoft-com:office:office" xmlns:r="http://schemas.openxmlformats.org/officeDocument/2006/relationships" xmlns:m="http://schemas.openxmlformats.org/officeDocument/2006/math" xmlns:v="urn:schemas-microsoft-com:vml" xmlns:wp14="http://schemas.microsoft.com/office/word/2010/wordprocessingDrawing" xmlns:wp="http://schemas.openxmlformats.org/drawingml/2006/wordprocessingDrawing" xmlns:w10="urn:schemas-microsoft-com:office:word" xmlns:w="http://schemas.openxmlformats.org/wordprocessingml/2006/main" xmlns:w14="http://schemas.microsoft.com/office/word/2010/wordml" xmlns:w15="http://schemas.microsoft.com/office/word/2012/wordml" xmlns:wpg="http://schemas.microsoft.com/office/word/2010/wordprocessingGroup" xmlns:wpi="http://schemas.microsoft.com/office/word/2010/wordprocessingInk" xmlns:wne="http://schemas.microsoft.com/office/word/2006/wordml" xmlns:wps="http://schemas.microsoft.com/office/word/2010/wordprocessingShape" mc:Ignorable="w14 w15 wp14">
   <w:endnote w:type="separator" w:id="-1">
     <w:p>
       <w:pPr>
@@ -3062,7 +3343,7 @@
 </file>
 
 <file path=word/footer1.xml><?xml version="1.0" encoding="utf-8"?>
-<w:ftr xmlns:wpc="http://schemas.microsoft.com/office/word/2010/wordprocessingCanvas" xmlns:mc="http://schemas.openxmlformats.org/markup-compatibility/2006" xmlns:o="urn:schemas-microsoft-com:office:office" xmlns:r="http://schemas.openxmlformats.org/officeDocument/2006/relationships" xmlns:m="http://schemas.openxmlformats.org/officeDocument/2006/math" xmlns:v="urn:schemas-microsoft-com:vml" xmlns:wp14="http://schemas.microsoft.com/office/word/2010/wordprocessingDrawing" xmlns:wp="http://schemas.openxmlformats.org/drawingml/2006/wordprocessingDrawing" xmlns:w10="urn:schemas-microsoft-com:office:word" xmlns:w="http://schemas.openxmlformats.org/wordprocessingml/2006/main" xmlns:w14="http://schemas.microsoft.com/office/word/2010/wordml" xmlns:w15="http://schemas.microsoft.com/office/word/2012/wordml" xmlns:wpg="http://schemas.microsoft.com/office/word/2010/wordprocessingGroup" xmlns:wpi="http://schemas.microsoft.com/office/word/2010/wordprocessingInk" xmlns:wne="http://schemas.microsoft.com/office/word/2006/wordml" xmlns:wps="http://schemas.microsoft.com/office/word/2010/wordprocessingShape" mc:Ignorable="w14 w15 wp14">
+<w:ftr xmlns:wpc="http://schemas.microsoft.com/office/word/2010/wordprocessingCanvas" xmlns:mo="http://schemas.microsoft.com/office/mac/office/2008/main" xmlns:mc="http://schemas.openxmlformats.org/markup-compatibility/2006" xmlns:mv="urn:schemas-microsoft-com:mac:vml" xmlns:o="urn:schemas-microsoft-com:office:office" xmlns:r="http://schemas.openxmlformats.org/officeDocument/2006/relationships" xmlns:m="http://schemas.openxmlformats.org/officeDocument/2006/math" xmlns:v="urn:schemas-microsoft-com:vml" xmlns:wp14="http://schemas.microsoft.com/office/word/2010/wordprocessingDrawing" xmlns:wp="http://schemas.openxmlformats.org/drawingml/2006/wordprocessingDrawing" xmlns:w10="urn:schemas-microsoft-com:office:word" xmlns:w="http://schemas.openxmlformats.org/wordprocessingml/2006/main" xmlns:w14="http://schemas.microsoft.com/office/word/2010/wordml" xmlns:w15="http://schemas.microsoft.com/office/word/2012/wordml" xmlns:wpg="http://schemas.microsoft.com/office/word/2010/wordprocessingGroup" xmlns:wpi="http://schemas.microsoft.com/office/word/2010/wordprocessingInk" xmlns:wne="http://schemas.microsoft.com/office/word/2006/wordml" xmlns:wps="http://schemas.microsoft.com/office/word/2010/wordprocessingShape" mc:Ignorable="w14 w15 wp14">
   <w:p>
     <w:pPr>
       <w:tabs>
@@ -3086,7 +3367,7 @@
 </file>
 
 <file path=word/footer2.xml><?xml version="1.0" encoding="utf-8"?>
-<w:ftr xmlns:wpc="http://schemas.microsoft.com/office/word/2010/wordprocessingCanvas" xmlns:mc="http://schemas.openxmlformats.org/markup-compatibility/2006" xmlns:o="urn:schemas-microsoft-com:office:office" xmlns:r="http://schemas.openxmlformats.org/officeDocument/2006/relationships" xmlns:m="http://schemas.openxmlformats.org/officeDocument/2006/math" xmlns:v="urn:schemas-microsoft-com:vml" xmlns:wp14="http://schemas.microsoft.com/office/word/2010/wordprocessingDrawing" xmlns:wp="http://schemas.openxmlformats.org/drawingml/2006/wordprocessingDrawing" xmlns:w10="urn:schemas-microsoft-com:office:word" xmlns:w="http://schemas.openxmlformats.org/wordprocessingml/2006/main" xmlns:w14="http://schemas.microsoft.com/office/word/2010/wordml" xmlns:w15="http://schemas.microsoft.com/office/word/2012/wordml" xmlns:wpg="http://schemas.microsoft.com/office/word/2010/wordprocessingGroup" xmlns:wpi="http://schemas.microsoft.com/office/word/2010/wordprocessingInk" xmlns:wne="http://schemas.microsoft.com/office/word/2006/wordml" xmlns:wps="http://schemas.microsoft.com/office/word/2010/wordprocessingShape" mc:Ignorable="w14 w15 wp14">
+<w:ftr xmlns:wpc="http://schemas.microsoft.com/office/word/2010/wordprocessingCanvas" xmlns:mo="http://schemas.microsoft.com/office/mac/office/2008/main" xmlns:mc="http://schemas.openxmlformats.org/markup-compatibility/2006" xmlns:mv="urn:schemas-microsoft-com:mac:vml" xmlns:o="urn:schemas-microsoft-com:office:office" xmlns:r="http://schemas.openxmlformats.org/officeDocument/2006/relationships" xmlns:m="http://schemas.openxmlformats.org/officeDocument/2006/math" xmlns:v="urn:schemas-microsoft-com:vml" xmlns:wp14="http://schemas.microsoft.com/office/word/2010/wordprocessingDrawing" xmlns:wp="http://schemas.openxmlformats.org/drawingml/2006/wordprocessingDrawing" xmlns:w10="urn:schemas-microsoft-com:office:word" xmlns:w="http://schemas.openxmlformats.org/wordprocessingml/2006/main" xmlns:w14="http://schemas.microsoft.com/office/word/2010/wordml" xmlns:w15="http://schemas.microsoft.com/office/word/2012/wordml" xmlns:wpg="http://schemas.microsoft.com/office/word/2010/wordprocessingGroup" xmlns:wpi="http://schemas.microsoft.com/office/word/2010/wordprocessingInk" xmlns:wne="http://schemas.microsoft.com/office/word/2006/wordml" xmlns:wps="http://schemas.microsoft.com/office/word/2010/wordprocessingShape" mc:Ignorable="w14 w15 wp14">
   <w:p>
     <w:pPr>
       <w:pStyle w:val="Footer"/>
@@ -3105,7 +3386,7 @@
 </file>
 
 <file path=word/footer3.xml><?xml version="1.0" encoding="utf-8"?>
-<w:ftr xmlns:wpc="http://schemas.microsoft.com/office/word/2010/wordprocessingCanvas" xmlns:mc="http://schemas.openxmlformats.org/markup-compatibility/2006" xmlns:o="urn:schemas-microsoft-com:office:office" xmlns:r="http://schemas.openxmlformats.org/officeDocument/2006/relationships" xmlns:m="http://schemas.openxmlformats.org/officeDocument/2006/math" xmlns:v="urn:schemas-microsoft-com:vml" xmlns:wp14="http://schemas.microsoft.com/office/word/2010/wordprocessingDrawing" xmlns:wp="http://schemas.openxmlformats.org/drawingml/2006/wordprocessingDrawing" xmlns:w10="urn:schemas-microsoft-com:office:word" xmlns:w="http://schemas.openxmlformats.org/wordprocessingml/2006/main" xmlns:w14="http://schemas.microsoft.com/office/word/2010/wordml" xmlns:w15="http://schemas.microsoft.com/office/word/2012/wordml" xmlns:wpg="http://schemas.microsoft.com/office/word/2010/wordprocessingGroup" xmlns:wpi="http://schemas.microsoft.com/office/word/2010/wordprocessingInk" xmlns:wne="http://schemas.microsoft.com/office/word/2006/wordml" xmlns:wps="http://schemas.microsoft.com/office/word/2010/wordprocessingShape" mc:Ignorable="w14 w15 wp14">
+<w:ftr xmlns:wpc="http://schemas.microsoft.com/office/word/2010/wordprocessingCanvas" xmlns:mo="http://schemas.microsoft.com/office/mac/office/2008/main" xmlns:mc="http://schemas.openxmlformats.org/markup-compatibility/2006" xmlns:mv="urn:schemas-microsoft-com:mac:vml" xmlns:o="urn:schemas-microsoft-com:office:office" xmlns:r="http://schemas.openxmlformats.org/officeDocument/2006/relationships" xmlns:m="http://schemas.openxmlformats.org/officeDocument/2006/math" xmlns:v="urn:schemas-microsoft-com:vml" xmlns:wp14="http://schemas.microsoft.com/office/word/2010/wordprocessingDrawing" xmlns:wp="http://schemas.openxmlformats.org/drawingml/2006/wordprocessingDrawing" xmlns:w10="urn:schemas-microsoft-com:office:word" xmlns:w="http://schemas.openxmlformats.org/wordprocessingml/2006/main" xmlns:w14="http://schemas.microsoft.com/office/word/2010/wordml" xmlns:w15="http://schemas.microsoft.com/office/word/2012/wordml" xmlns:wpg="http://schemas.microsoft.com/office/word/2010/wordprocessingGroup" xmlns:wpi="http://schemas.microsoft.com/office/word/2010/wordprocessingInk" xmlns:wne="http://schemas.microsoft.com/office/word/2006/wordml" xmlns:wps="http://schemas.microsoft.com/office/word/2010/wordprocessingShape" mc:Ignorable="w14 w15 wp14">
   <w:p>
     <w:pPr>
       <w:tabs>
@@ -3216,7 +3497,7 @@
 </file>
 
 <file path=word/footer4.xml><?xml version="1.0" encoding="utf-8"?>
-<w:ftr xmlns:wpc="http://schemas.microsoft.com/office/word/2010/wordprocessingCanvas" xmlns:mc="http://schemas.openxmlformats.org/markup-compatibility/2006" xmlns:o="urn:schemas-microsoft-com:office:office" xmlns:r="http://schemas.openxmlformats.org/officeDocument/2006/relationships" xmlns:m="http://schemas.openxmlformats.org/officeDocument/2006/math" xmlns:v="urn:schemas-microsoft-com:vml" xmlns:wp14="http://schemas.microsoft.com/office/word/2010/wordprocessingDrawing" xmlns:wp="http://schemas.openxmlformats.org/drawingml/2006/wordprocessingDrawing" xmlns:w10="urn:schemas-microsoft-com:office:word" xmlns:w="http://schemas.openxmlformats.org/wordprocessingml/2006/main" xmlns:w14="http://schemas.microsoft.com/office/word/2010/wordml" xmlns:w15="http://schemas.microsoft.com/office/word/2012/wordml" xmlns:wpg="http://schemas.microsoft.com/office/word/2010/wordprocessingGroup" xmlns:wpi="http://schemas.microsoft.com/office/word/2010/wordprocessingInk" xmlns:wne="http://schemas.microsoft.com/office/word/2006/wordml" xmlns:wps="http://schemas.microsoft.com/office/word/2010/wordprocessingShape" mc:Ignorable="w14 w15 wp14">
+<w:ftr xmlns:wpc="http://schemas.microsoft.com/office/word/2010/wordprocessingCanvas" xmlns:mo="http://schemas.microsoft.com/office/mac/office/2008/main" xmlns:mc="http://schemas.openxmlformats.org/markup-compatibility/2006" xmlns:mv="urn:schemas-microsoft-com:mac:vml" xmlns:o="urn:schemas-microsoft-com:office:office" xmlns:r="http://schemas.openxmlformats.org/officeDocument/2006/relationships" xmlns:m="http://schemas.openxmlformats.org/officeDocument/2006/math" xmlns:v="urn:schemas-microsoft-com:vml" xmlns:wp14="http://schemas.microsoft.com/office/word/2010/wordprocessingDrawing" xmlns:wp="http://schemas.openxmlformats.org/drawingml/2006/wordprocessingDrawing" xmlns:w10="urn:schemas-microsoft-com:office:word" xmlns:w="http://schemas.openxmlformats.org/wordprocessingml/2006/main" xmlns:w14="http://schemas.microsoft.com/office/word/2010/wordml" xmlns:w15="http://schemas.microsoft.com/office/word/2012/wordml" xmlns:wpg="http://schemas.microsoft.com/office/word/2010/wordprocessingGroup" xmlns:wpi="http://schemas.microsoft.com/office/word/2010/wordprocessingInk" xmlns:wne="http://schemas.microsoft.com/office/word/2006/wordml" xmlns:wps="http://schemas.microsoft.com/office/word/2010/wordprocessingShape" mc:Ignorable="w14 w15 wp14">
   <w:p>
     <w:pPr>
       <w:pStyle w:val="Footer"/>
@@ -3226,7 +3507,7 @@
 </file>
 
 <file path=word/footnotes.xml><?xml version="1.0" encoding="utf-8"?>
-<w:footnotes xmlns:wpc="http://schemas.microsoft.com/office/word/2010/wordprocessingCanvas" xmlns:mc="http://schemas.openxmlformats.org/markup-compatibility/2006" xmlns:o="urn:schemas-microsoft-com:office:office" xmlns:r="http://schemas.openxmlformats.org/officeDocument/2006/relationships" xmlns:m="http://schemas.openxmlformats.org/officeDocument/2006/math" xmlns:v="urn:schemas-microsoft-com:vml" xmlns:wp14="http://schemas.microsoft.com/office/word/2010/wordprocessingDrawing" xmlns:wp="http://schemas.openxmlformats.org/drawingml/2006/wordprocessingDrawing" xmlns:w10="urn:schemas-microsoft-com:office:word" xmlns:w="http://schemas.openxmlformats.org/wordprocessingml/2006/main" xmlns:w14="http://schemas.microsoft.com/office/word/2010/wordml" xmlns:w15="http://schemas.microsoft.com/office/word/2012/wordml" xmlns:wpg="http://schemas.microsoft.com/office/word/2010/wordprocessingGroup" xmlns:wpi="http://schemas.microsoft.com/office/word/2010/wordprocessingInk" xmlns:wne="http://schemas.microsoft.com/office/word/2006/wordml" xmlns:wps="http://schemas.microsoft.com/office/word/2010/wordprocessingShape" mc:Ignorable="w14 w15 wp14">
+<w:footnotes xmlns:wpc="http://schemas.microsoft.com/office/word/2010/wordprocessingCanvas" xmlns:mo="http://schemas.microsoft.com/office/mac/office/2008/main" xmlns:mc="http://schemas.openxmlformats.org/markup-compatibility/2006" xmlns:mv="urn:schemas-microsoft-com:mac:vml" xmlns:o="urn:schemas-microsoft-com:office:office" xmlns:r="http://schemas.openxmlformats.org/officeDocument/2006/relationships" xmlns:m="http://schemas.openxmlformats.org/officeDocument/2006/math" xmlns:v="urn:schemas-microsoft-com:vml" xmlns:wp14="http://schemas.microsoft.com/office/word/2010/wordprocessingDrawing" xmlns:wp="http://schemas.openxmlformats.org/drawingml/2006/wordprocessingDrawing" xmlns:w10="urn:schemas-microsoft-com:office:word" xmlns:w="http://schemas.openxmlformats.org/wordprocessingml/2006/main" xmlns:w14="http://schemas.microsoft.com/office/word/2010/wordml" xmlns:w15="http://schemas.microsoft.com/office/word/2012/wordml" xmlns:wpg="http://schemas.microsoft.com/office/word/2010/wordprocessingGroup" xmlns:wpi="http://schemas.microsoft.com/office/word/2010/wordprocessingInk" xmlns:wne="http://schemas.microsoft.com/office/word/2006/wordml" xmlns:wps="http://schemas.microsoft.com/office/word/2010/wordprocessingShape" mc:Ignorable="w14 w15 wp14">
   <w:footnote w:type="separator" w:id="-1">
     <w:p>
       <w:pPr>
@@ -3251,7 +3532,7 @@
 </file>
 
 <file path=word/header1.xml><?xml version="1.0" encoding="utf-8"?>
-<w:hdr xmlns:wpc="http://schemas.microsoft.com/office/word/2010/wordprocessingCanvas" xmlns:mc="http://schemas.openxmlformats.org/markup-compatibility/2006" xmlns:o="urn:schemas-microsoft-com:office:office" xmlns:r="http://schemas.openxmlformats.org/officeDocument/2006/relationships" xmlns:m="http://schemas.openxmlformats.org/officeDocument/2006/math" xmlns:v="urn:schemas-microsoft-com:vml" xmlns:wp14="http://schemas.microsoft.com/office/word/2010/wordprocessingDrawing" xmlns:wp="http://schemas.openxmlformats.org/drawingml/2006/wordprocessingDrawing" xmlns:w10="urn:schemas-microsoft-com:office:word" xmlns:w="http://schemas.openxmlformats.org/wordprocessingml/2006/main" xmlns:w14="http://schemas.microsoft.com/office/word/2010/wordml" xmlns:w15="http://schemas.microsoft.com/office/word/2012/wordml" xmlns:wpg="http://schemas.microsoft.com/office/word/2010/wordprocessingGroup" xmlns:wpi="http://schemas.microsoft.com/office/word/2010/wordprocessingInk" xmlns:wne="http://schemas.microsoft.com/office/word/2006/wordml" xmlns:wps="http://schemas.microsoft.com/office/word/2010/wordprocessingShape" mc:Ignorable="w14 w15 wp14">
+<w:hdr xmlns:wpc="http://schemas.microsoft.com/office/word/2010/wordprocessingCanvas" xmlns:mo="http://schemas.microsoft.com/office/mac/office/2008/main" xmlns:mc="http://schemas.openxmlformats.org/markup-compatibility/2006" xmlns:mv="urn:schemas-microsoft-com:mac:vml" xmlns:o="urn:schemas-microsoft-com:office:office" xmlns:r="http://schemas.openxmlformats.org/officeDocument/2006/relationships" xmlns:m="http://schemas.openxmlformats.org/officeDocument/2006/math" xmlns:v="urn:schemas-microsoft-com:vml" xmlns:wp14="http://schemas.microsoft.com/office/word/2010/wordprocessingDrawing" xmlns:wp="http://schemas.openxmlformats.org/drawingml/2006/wordprocessingDrawing" xmlns:w10="urn:schemas-microsoft-com:office:word" xmlns:w="http://schemas.openxmlformats.org/wordprocessingml/2006/main" xmlns:w14="http://schemas.microsoft.com/office/word/2010/wordml" xmlns:w15="http://schemas.microsoft.com/office/word/2012/wordml" xmlns:wpg="http://schemas.microsoft.com/office/word/2010/wordprocessingGroup" xmlns:wpi="http://schemas.microsoft.com/office/word/2010/wordprocessingInk" xmlns:wne="http://schemas.microsoft.com/office/word/2006/wordml" xmlns:wps="http://schemas.microsoft.com/office/word/2010/wordprocessingShape" mc:Ignorable="w14 w15 wp14">
   <w:tbl>
     <w:tblPr>
       <w:tblStyle w:val="TableGrid"/>
@@ -3914,7 +4195,7 @@
               <w:noProof/>
               <w:lang w:val="en-GB"/>
             </w:rPr>
-            <w:t>Objectives of this document</w:t>
+            <w:t>Document Description</w:t>
           </w:r>
           <w:r>
             <w:rPr>
@@ -3962,7 +4243,7 @@
 </file>
 
 <file path=word/header2.xml><?xml version="1.0" encoding="utf-8"?>
-<w:hdr xmlns:wpc="http://schemas.microsoft.com/office/word/2010/wordprocessingCanvas" xmlns:mc="http://schemas.openxmlformats.org/markup-compatibility/2006" xmlns:o="urn:schemas-microsoft-com:office:office" xmlns:r="http://schemas.openxmlformats.org/officeDocument/2006/relationships" xmlns:m="http://schemas.openxmlformats.org/officeDocument/2006/math" xmlns:v="urn:schemas-microsoft-com:vml" xmlns:wp14="http://schemas.microsoft.com/office/word/2010/wordprocessingDrawing" xmlns:wp="http://schemas.openxmlformats.org/drawingml/2006/wordprocessingDrawing" xmlns:w10="urn:schemas-microsoft-com:office:word" xmlns:w="http://schemas.openxmlformats.org/wordprocessingml/2006/main" xmlns:w14="http://schemas.microsoft.com/office/word/2010/wordml" xmlns:w15="http://schemas.microsoft.com/office/word/2012/wordml" xmlns:wpg="http://schemas.microsoft.com/office/word/2010/wordprocessingGroup" xmlns:wpi="http://schemas.microsoft.com/office/word/2010/wordprocessingInk" xmlns:wne="http://schemas.microsoft.com/office/word/2006/wordml" xmlns:wps="http://schemas.microsoft.com/office/word/2010/wordprocessingShape" mc:Ignorable="w14 w15 wp14">
+<w:hdr xmlns:wpc="http://schemas.microsoft.com/office/word/2010/wordprocessingCanvas" xmlns:mo="http://schemas.microsoft.com/office/mac/office/2008/main" xmlns:mc="http://schemas.openxmlformats.org/markup-compatibility/2006" xmlns:mv="urn:schemas-microsoft-com:mac:vml" xmlns:o="urn:schemas-microsoft-com:office:office" xmlns:r="http://schemas.openxmlformats.org/officeDocument/2006/relationships" xmlns:m="http://schemas.openxmlformats.org/officeDocument/2006/math" xmlns:v="urn:schemas-microsoft-com:vml" xmlns:wp14="http://schemas.microsoft.com/office/word/2010/wordprocessingDrawing" xmlns:wp="http://schemas.openxmlformats.org/drawingml/2006/wordprocessingDrawing" xmlns:w10="urn:schemas-microsoft-com:office:word" xmlns:w="http://schemas.openxmlformats.org/wordprocessingml/2006/main" xmlns:w14="http://schemas.microsoft.com/office/word/2010/wordml" xmlns:w15="http://schemas.microsoft.com/office/word/2012/wordml" xmlns:wpg="http://schemas.microsoft.com/office/word/2010/wordprocessingGroup" xmlns:wpi="http://schemas.microsoft.com/office/word/2010/wordprocessingInk" xmlns:wne="http://schemas.microsoft.com/office/word/2006/wordml" xmlns:wps="http://schemas.microsoft.com/office/word/2010/wordprocessingShape" mc:Ignorable="w14 w15 wp14">
   <w:p>
     <w:pPr>
       <w:pStyle w:val="Header"/>
@@ -3973,7 +4254,7 @@
 </file>
 
 <file path=word/header3.xml><?xml version="1.0" encoding="utf-8"?>
-<w:hdr xmlns:wpc="http://schemas.microsoft.com/office/word/2010/wordprocessingCanvas" xmlns:mc="http://schemas.openxmlformats.org/markup-compatibility/2006" xmlns:o="urn:schemas-microsoft-com:office:office" xmlns:r="http://schemas.openxmlformats.org/officeDocument/2006/relationships" xmlns:m="http://schemas.openxmlformats.org/officeDocument/2006/math" xmlns:v="urn:schemas-microsoft-com:vml" xmlns:wp14="http://schemas.microsoft.com/office/word/2010/wordprocessingDrawing" xmlns:wp="http://schemas.openxmlformats.org/drawingml/2006/wordprocessingDrawing" xmlns:w10="urn:schemas-microsoft-com:office:word" xmlns:w="http://schemas.openxmlformats.org/wordprocessingml/2006/main" xmlns:w14="http://schemas.microsoft.com/office/word/2010/wordml" xmlns:w15="http://schemas.microsoft.com/office/word/2012/wordml" xmlns:wpg="http://schemas.microsoft.com/office/word/2010/wordprocessingGroup" xmlns:wpi="http://schemas.microsoft.com/office/word/2010/wordprocessingInk" xmlns:wne="http://schemas.microsoft.com/office/word/2006/wordml" xmlns:wps="http://schemas.microsoft.com/office/word/2010/wordprocessingShape" mc:Ignorable="w14 w15 wp14">
+<w:hdr xmlns:wpc="http://schemas.microsoft.com/office/word/2010/wordprocessingCanvas" xmlns:mo="http://schemas.microsoft.com/office/mac/office/2008/main" xmlns:mc="http://schemas.openxmlformats.org/markup-compatibility/2006" xmlns:mv="urn:schemas-microsoft-com:mac:vml" xmlns:o="urn:schemas-microsoft-com:office:office" xmlns:r="http://schemas.openxmlformats.org/officeDocument/2006/relationships" xmlns:m="http://schemas.openxmlformats.org/officeDocument/2006/math" xmlns:v="urn:schemas-microsoft-com:vml" xmlns:wp14="http://schemas.microsoft.com/office/word/2010/wordprocessingDrawing" xmlns:wp="http://schemas.openxmlformats.org/drawingml/2006/wordprocessingDrawing" xmlns:w10="urn:schemas-microsoft-com:office:word" xmlns:w="http://schemas.openxmlformats.org/wordprocessingml/2006/main" xmlns:w14="http://schemas.microsoft.com/office/word/2010/wordml" xmlns:w15="http://schemas.microsoft.com/office/word/2012/wordml" xmlns:wpg="http://schemas.microsoft.com/office/word/2010/wordprocessingGroup" xmlns:wpi="http://schemas.microsoft.com/office/word/2010/wordprocessingInk" xmlns:wne="http://schemas.microsoft.com/office/word/2006/wordml" xmlns:wps="http://schemas.microsoft.com/office/word/2010/wordprocessingShape" mc:Ignorable="w14 w15 wp14">
   <w:p>
     <w:pPr>
       <w:pStyle w:val="Header"/>
@@ -3988,7 +4269,7 @@
 </file>
 
 <file path=word/header4.xml><?xml version="1.0" encoding="utf-8"?>
-<w:hdr xmlns:wpc="http://schemas.microsoft.com/office/word/2010/wordprocessingCanvas" xmlns:mc="http://schemas.openxmlformats.org/markup-compatibility/2006" xmlns:o="urn:schemas-microsoft-com:office:office" xmlns:r="http://schemas.openxmlformats.org/officeDocument/2006/relationships" xmlns:m="http://schemas.openxmlformats.org/officeDocument/2006/math" xmlns:v="urn:schemas-microsoft-com:vml" xmlns:wp14="http://schemas.microsoft.com/office/word/2010/wordprocessingDrawing" xmlns:wp="http://schemas.openxmlformats.org/drawingml/2006/wordprocessingDrawing" xmlns:w10="urn:schemas-microsoft-com:office:word" xmlns:w="http://schemas.openxmlformats.org/wordprocessingml/2006/main" xmlns:w14="http://schemas.microsoft.com/office/word/2010/wordml" xmlns:w15="http://schemas.microsoft.com/office/word/2012/wordml" xmlns:wpg="http://schemas.microsoft.com/office/word/2010/wordprocessingGroup" xmlns:wpi="http://schemas.microsoft.com/office/word/2010/wordprocessingInk" xmlns:wne="http://schemas.microsoft.com/office/word/2006/wordml" xmlns:wps="http://schemas.microsoft.com/office/word/2010/wordprocessingShape" mc:Ignorable="w14 w15 wp14">
+<w:hdr xmlns:wpc="http://schemas.microsoft.com/office/word/2010/wordprocessingCanvas" xmlns:mo="http://schemas.microsoft.com/office/mac/office/2008/main" xmlns:mc="http://schemas.openxmlformats.org/markup-compatibility/2006" xmlns:mv="urn:schemas-microsoft-com:mac:vml" xmlns:o="urn:schemas-microsoft-com:office:office" xmlns:r="http://schemas.openxmlformats.org/officeDocument/2006/relationships" xmlns:m="http://schemas.openxmlformats.org/officeDocument/2006/math" xmlns:v="urn:schemas-microsoft-com:vml" xmlns:wp14="http://schemas.microsoft.com/office/word/2010/wordprocessingDrawing" xmlns:wp="http://schemas.openxmlformats.org/drawingml/2006/wordprocessingDrawing" xmlns:w10="urn:schemas-microsoft-com:office:word" xmlns:w="http://schemas.openxmlformats.org/wordprocessingml/2006/main" xmlns:w14="http://schemas.microsoft.com/office/word/2010/wordml" xmlns:w15="http://schemas.microsoft.com/office/word/2012/wordml" xmlns:wpg="http://schemas.microsoft.com/office/word/2010/wordprocessingGroup" xmlns:wpi="http://schemas.microsoft.com/office/word/2010/wordprocessingInk" xmlns:wne="http://schemas.microsoft.com/office/word/2006/wordml" xmlns:wps="http://schemas.microsoft.com/office/word/2010/wordprocessingShape" mc:Ignorable="w14 w15 wp14">
   <w:tbl>
     <w:tblPr>
       <w:tblStyle w:val="TableGrid"/>
@@ -4635,7 +4916,7 @@
 </file>
 
 <file path=word/header5.xml><?xml version="1.0" encoding="utf-8"?>
-<w:hdr xmlns:wpc="http://schemas.microsoft.com/office/word/2010/wordprocessingCanvas" xmlns:mc="http://schemas.openxmlformats.org/markup-compatibility/2006" xmlns:o="urn:schemas-microsoft-com:office:office" xmlns:r="http://schemas.openxmlformats.org/officeDocument/2006/relationships" xmlns:m="http://schemas.openxmlformats.org/officeDocument/2006/math" xmlns:v="urn:schemas-microsoft-com:vml" xmlns:wp14="http://schemas.microsoft.com/office/word/2010/wordprocessingDrawing" xmlns:wp="http://schemas.openxmlformats.org/drawingml/2006/wordprocessingDrawing" xmlns:w10="urn:schemas-microsoft-com:office:word" xmlns:w="http://schemas.openxmlformats.org/wordprocessingml/2006/main" xmlns:w14="http://schemas.microsoft.com/office/word/2010/wordml" xmlns:w15="http://schemas.microsoft.com/office/word/2012/wordml" xmlns:wpg="http://schemas.microsoft.com/office/word/2010/wordprocessingGroup" xmlns:wpi="http://schemas.microsoft.com/office/word/2010/wordprocessingInk" xmlns:wne="http://schemas.microsoft.com/office/word/2006/wordml" xmlns:wps="http://schemas.microsoft.com/office/word/2010/wordprocessingShape" mc:Ignorable="w14 w15 wp14">
+<w:hdr xmlns:wpc="http://schemas.microsoft.com/office/word/2010/wordprocessingCanvas" xmlns:mo="http://schemas.microsoft.com/office/mac/office/2008/main" xmlns:mc="http://schemas.openxmlformats.org/markup-compatibility/2006" xmlns:mv="urn:schemas-microsoft-com:mac:vml" xmlns:o="urn:schemas-microsoft-com:office:office" xmlns:r="http://schemas.openxmlformats.org/officeDocument/2006/relationships" xmlns:m="http://schemas.openxmlformats.org/officeDocument/2006/math" xmlns:v="urn:schemas-microsoft-com:vml" xmlns:wp14="http://schemas.microsoft.com/office/word/2010/wordprocessingDrawing" xmlns:wp="http://schemas.openxmlformats.org/drawingml/2006/wordprocessingDrawing" xmlns:w10="urn:schemas-microsoft-com:office:word" xmlns:w="http://schemas.openxmlformats.org/wordprocessingml/2006/main" xmlns:w14="http://schemas.microsoft.com/office/word/2010/wordml" xmlns:w15="http://schemas.microsoft.com/office/word/2012/wordml" xmlns:wpg="http://schemas.microsoft.com/office/word/2010/wordprocessingGroup" xmlns:wpi="http://schemas.microsoft.com/office/word/2010/wordprocessingInk" xmlns:wne="http://schemas.microsoft.com/office/word/2006/wordml" xmlns:wps="http://schemas.microsoft.com/office/word/2010/wordprocessingShape" mc:Ignorable="w14 w15 wp14">
   <w:p>
     <w:pPr>
       <w:pStyle w:val="Header"/>
@@ -4650,7 +4931,7 @@
 </file>
 
 <file path=word/numbering.xml><?xml version="1.0" encoding="utf-8"?>
-<w:numbering xmlns:wpc="http://schemas.microsoft.com/office/word/2010/wordprocessingCanvas" xmlns:mc="http://schemas.openxmlformats.org/markup-compatibility/2006" xmlns:o="urn:schemas-microsoft-com:office:office" xmlns:r="http://schemas.openxmlformats.org/officeDocument/2006/relationships" xmlns:m="http://schemas.openxmlformats.org/officeDocument/2006/math" xmlns:v="urn:schemas-microsoft-com:vml" xmlns:wp14="http://schemas.microsoft.com/office/word/2010/wordprocessingDrawing" xmlns:wp="http://schemas.openxmlformats.org/drawingml/2006/wordprocessingDrawing" xmlns:w10="urn:schemas-microsoft-com:office:word" xmlns:w="http://schemas.openxmlformats.org/wordprocessingml/2006/main" xmlns:w14="http://schemas.microsoft.com/office/word/2010/wordml" xmlns:w15="http://schemas.microsoft.com/office/word/2012/wordml" xmlns:wpg="http://schemas.microsoft.com/office/word/2010/wordprocessingGroup" xmlns:wpi="http://schemas.microsoft.com/office/word/2010/wordprocessingInk" xmlns:wne="http://schemas.microsoft.com/office/word/2006/wordml" xmlns:wps="http://schemas.microsoft.com/office/word/2010/wordprocessingShape" mc:Ignorable="w14 w15 wp14">
+<w:numbering xmlns:wpc="http://schemas.microsoft.com/office/word/2010/wordprocessingCanvas" xmlns:mo="http://schemas.microsoft.com/office/mac/office/2008/main" xmlns:mc="http://schemas.openxmlformats.org/markup-compatibility/2006" xmlns:mv="urn:schemas-microsoft-com:mac:vml" xmlns:o="urn:schemas-microsoft-com:office:office" xmlns:r="http://schemas.openxmlformats.org/officeDocument/2006/relationships" xmlns:m="http://schemas.openxmlformats.org/officeDocument/2006/math" xmlns:v="urn:schemas-microsoft-com:vml" xmlns:wp14="http://schemas.microsoft.com/office/word/2010/wordprocessingDrawing" xmlns:wp="http://schemas.openxmlformats.org/drawingml/2006/wordprocessingDrawing" xmlns:w10="urn:schemas-microsoft-com:office:word" xmlns:w="http://schemas.openxmlformats.org/wordprocessingml/2006/main" xmlns:w14="http://schemas.microsoft.com/office/word/2010/wordml" xmlns:w15="http://schemas.microsoft.com/office/word/2012/wordml" xmlns:wpg="http://schemas.microsoft.com/office/word/2010/wordprocessingGroup" xmlns:wpi="http://schemas.microsoft.com/office/word/2010/wordprocessingInk" xmlns:wne="http://schemas.microsoft.com/office/word/2006/wordml" xmlns:wps="http://schemas.microsoft.com/office/word/2010/wordprocessingShape" mc:Ignorable="w14 w15 wp14">
   <w:abstractNum w:abstractNumId="0">
     <w:nsid w:val="089726E4"/>
     <w:multiLevelType w:val="hybridMultilevel"/>
@@ -5837,7 +6118,7 @@
       </w:pPr>
     </w:pPrDefault>
   </w:docDefaults>
-  <w:latentStyles w:defLockedState="0" w:defUIPriority="99" w:defSemiHidden="0" w:defUnhideWhenUsed="0" w:defQFormat="0" w:count="371">
+  <w:latentStyles w:defLockedState="0" w:defUIPriority="99" w:defSemiHidden="0" w:defUnhideWhenUsed="0" w:defQFormat="0" w:count="380">
     <w:lsdException w:name="Normal" w:uiPriority="0" w:qFormat="1"/>
     <w:lsdException w:name="heading 1" w:uiPriority="9" w:qFormat="1"/>
     <w:lsdException w:name="heading 2" w:semiHidden="1" w:uiPriority="9" w:unhideWhenUsed="1" w:qFormat="1"/>
@@ -7350,7 +7631,7 @@
 </file>
 
 <file path=word/glossary/document.xml><?xml version="1.0" encoding="utf-8"?>
-<w:glossaryDocument xmlns:wpc="http://schemas.microsoft.com/office/word/2010/wordprocessingCanvas" xmlns:mc="http://schemas.openxmlformats.org/markup-compatibility/2006" xmlns:o="urn:schemas-microsoft-com:office:office" xmlns:r="http://schemas.openxmlformats.org/officeDocument/2006/relationships" xmlns:m="http://schemas.openxmlformats.org/officeDocument/2006/math" xmlns:v="urn:schemas-microsoft-com:vml" xmlns:wp14="http://schemas.microsoft.com/office/word/2010/wordprocessingDrawing" xmlns:wp="http://schemas.openxmlformats.org/drawingml/2006/wordprocessingDrawing" xmlns:w10="urn:schemas-microsoft-com:office:word" xmlns:w="http://schemas.openxmlformats.org/wordprocessingml/2006/main" xmlns:w14="http://schemas.microsoft.com/office/word/2010/wordml" xmlns:w15="http://schemas.microsoft.com/office/word/2012/wordml" xmlns:wpg="http://schemas.microsoft.com/office/word/2010/wordprocessingGroup" xmlns:wpi="http://schemas.microsoft.com/office/word/2010/wordprocessingInk" xmlns:wne="http://schemas.microsoft.com/office/word/2006/wordml" xmlns:wps="http://schemas.microsoft.com/office/word/2010/wordprocessingShape" mc:Ignorable="w14 w15 wp14">
+<w:glossaryDocument xmlns:wpc="http://schemas.microsoft.com/office/word/2010/wordprocessingCanvas" xmlns:mo="http://schemas.microsoft.com/office/mac/office/2008/main" xmlns:mc="http://schemas.openxmlformats.org/markup-compatibility/2006" xmlns:mv="urn:schemas-microsoft-com:mac:vml" xmlns:o="urn:schemas-microsoft-com:office:office" xmlns:r="http://schemas.openxmlformats.org/officeDocument/2006/relationships" xmlns:m="http://schemas.openxmlformats.org/officeDocument/2006/math" xmlns:v="urn:schemas-microsoft-com:vml" xmlns:wp14="http://schemas.microsoft.com/office/word/2010/wordprocessingDrawing" xmlns:wp="http://schemas.openxmlformats.org/drawingml/2006/wordprocessingDrawing" xmlns:w10="urn:schemas-microsoft-com:office:word" xmlns:w="http://schemas.openxmlformats.org/wordprocessingml/2006/main" xmlns:w14="http://schemas.microsoft.com/office/word/2010/wordml" xmlns:w15="http://schemas.microsoft.com/office/word/2012/wordml" xmlns:wpg="http://schemas.microsoft.com/office/word/2010/wordprocessingGroup" xmlns:wpi="http://schemas.microsoft.com/office/word/2010/wordprocessingInk" xmlns:wne="http://schemas.microsoft.com/office/word/2006/wordml" xmlns:wps="http://schemas.microsoft.com/office/word/2010/wordprocessingShape" mc:Ignorable="w14 w15 wp14">
   <w:docParts>
     <w:docPart>
       <w:docPartPr>
@@ -7468,35 +7749,6 @@
         </w:p>
       </w:docPartBody>
     </w:docPart>
-    <w:docPart>
-      <w:docPartPr>
-        <w:name w:val="5DF24DAB4B3C0847A62E611F94C09BBD"/>
-        <w:category>
-          <w:name w:val="General"/>
-          <w:gallery w:val="placeholder"/>
-        </w:category>
-        <w:types>
-          <w:type w:val="bbPlcHdr"/>
-        </w:types>
-        <w:behaviors>
-          <w:behavior w:val="content"/>
-        </w:behaviors>
-        <w:guid w:val="{DAE1CF2A-5B38-2742-804A-03BD550687EA}"/>
-      </w:docPartPr>
-      <w:docPartBody>
-        <w:p>
-          <w:pPr>
-            <w:pStyle w:val="5DF24DAB4B3C0847A62E611F94C09BBD"/>
-          </w:pPr>
-          <w:r>
-            <w:rPr>
-              <w:rStyle w:val="PlaceholderText"/>
-            </w:rPr>
-            <w:t>[Responsable]</w:t>
-          </w:r>
-        </w:p>
-      </w:docPartBody>
-    </w:docPart>
   </w:docParts>
 </w:glossaryDocument>
 </file>
@@ -7506,30 +7758,28 @@
   <w:font w:name="Calibri">
     <w:panose1 w:val="020F0502020204030204"/>
     <w:charset w:val="00"/>
-    <w:family w:val="swiss"/>
+    <w:family w:val="auto"/>
     <w:pitch w:val="variable"/>
     <w:sig w:usb0="E00002FF" w:usb1="4000ACFF" w:usb2="00000001" w:usb3="00000000" w:csb0="0000019F" w:csb1="00000000"/>
   </w:font>
-  <w:font w:name="MS Mincho">
-    <w:altName w:val="ＭＳ 明朝"/>
-    <w:panose1 w:val="02020609040205080304"/>
+  <w:font w:name="ＭＳ 明朝">
     <w:charset w:val="80"/>
-    <w:family w:val="modern"/>
-    <w:pitch w:val="fixed"/>
+    <w:family w:val="auto"/>
+    <w:pitch w:val="variable"/>
     <w:sig w:usb0="E00002FF" w:usb1="6AC7FDFB" w:usb2="08000012" w:usb3="00000000" w:csb0="0002009F" w:csb1="00000000"/>
   </w:font>
   <w:font w:name="Times New Roman">
     <w:panose1 w:val="02020603050405020304"/>
     <w:charset w:val="00"/>
-    <w:family w:val="roman"/>
+    <w:family w:val="auto"/>
     <w:pitch w:val="variable"/>
-    <w:sig w:usb0="E0002EFF" w:usb1="C0007843" w:usb2="00000009" w:usb3="00000000" w:csb0="000001FF" w:csb1="00000000"/>
+    <w:sig w:usb0="E0002AFF" w:usb1="C0007841" w:usb2="00000009" w:usb3="00000000" w:csb0="000001FF" w:csb1="00000000"/>
   </w:font>
   <w:font w:name="Courier New">
     <w:panose1 w:val="02070309020205020404"/>
     <w:charset w:val="00"/>
-    <w:family w:val="modern"/>
-    <w:pitch w:val="fixed"/>
+    <w:family w:val="auto"/>
+    <w:pitch w:val="variable"/>
     <w:sig w:usb0="E0002AFF" w:usb1="C0007843" w:usb2="00000009" w:usb3="00000000" w:csb0="000001FF" w:csb1="00000000"/>
   </w:font>
   <w:font w:name="Wingdings">
@@ -7540,34 +7790,46 @@
     <w:sig w:usb0="00000000" w:usb1="10000000" w:usb2="00000000" w:usb3="00000000" w:csb0="80000000" w:csb1="00000000"/>
   </w:font>
   <w:font w:name="Symbol">
-    <w:panose1 w:val="05050102010706020507"/>
+    <w:panose1 w:val="00000000000000000000"/>
     <w:charset w:val="02"/>
-    <w:family w:val="roman"/>
+    <w:family w:val="auto"/>
     <w:pitch w:val="variable"/>
     <w:sig w:usb0="00000000" w:usb1="10000000" w:usb2="00000000" w:usb3="00000000" w:csb0="80000000" w:csb1="00000000"/>
   </w:font>
   <w:font w:name="Calibri Light">
     <w:panose1 w:val="020F0302020204030204"/>
     <w:charset w:val="00"/>
-    <w:family w:val="swiss"/>
+    <w:family w:val="auto"/>
     <w:pitch w:val="variable"/>
     <w:sig w:usb0="A00002EF" w:usb1="4000207B" w:usb2="00000000" w:usb3="00000000" w:csb0="0000019F" w:csb1="00000000"/>
   </w:font>
-  <w:font w:name="MS Gothic">
-    <w:altName w:val="ＭＳ ゴシック"/>
-    <w:panose1 w:val="020B0609070205080204"/>
+  <w:font w:name="ＭＳ ゴシック">
     <w:charset w:val="80"/>
-    <w:family w:val="modern"/>
-    <w:pitch w:val="fixed"/>
+    <w:family w:val="auto"/>
+    <w:pitch w:val="variable"/>
     <w:sig w:usb0="E00002FF" w:usb1="6AC7FDFB" w:usb2="08000012" w:usb3="00000000" w:csb0="0002009F" w:csb1="00000000"/>
   </w:font>
   <w:font w:name="Segoe UI">
-    <w:panose1 w:val="020B0502040204020203"/>
+    <w:panose1 w:val="00000000000000000000"/>
     <w:charset w:val="00"/>
     <w:family w:val="swiss"/>
     <w:notTrueType/>
     <w:pitch w:val="variable"/>
     <w:sig w:usb0="00000003" w:usb1="00000000" w:usb2="00000000" w:usb3="00000000" w:csb0="00000001" w:csb1="00000000"/>
+  </w:font>
+  <w:font w:name="Menlo">
+    <w:panose1 w:val="020B0609030804020204"/>
+    <w:charset w:val="00"/>
+    <w:family w:val="auto"/>
+    <w:pitch w:val="variable"/>
+    <w:sig w:usb0="E60022FF" w:usb1="D200F9FB" w:usb2="02000028" w:usb3="00000000" w:csb0="000001DF" w:csb1="00000000"/>
+  </w:font>
+  <w:font w:name="Arial">
+    <w:panose1 w:val="020B0604020202020204"/>
+    <w:charset w:val="00"/>
+    <w:family w:val="auto"/>
+    <w:pitch w:val="variable"/>
+    <w:sig w:usb0="E0002AFF" w:usb1="C0007843" w:usb2="00000009" w:usb3="00000000" w:csb0="000001FF" w:csb1="00000000"/>
   </w:font>
 </w:fonts>
 </file>
@@ -7588,6 +7850,7 @@
   </w:compat>
   <w:rsids>
     <w:rsidRoot w:val="004A7700"/>
+    <w:rsid w:val="00110C30"/>
     <w:rsid w:val="002A665B"/>
     <w:rsid w:val="004A7700"/>
     <w:rsid w:val="00912F1B"/>
@@ -7608,8 +7871,8 @@
   </m:mathPr>
   <w:themeFontLang w:val="en-US"/>
   <w:clrSchemeMapping w:bg1="light1" w:t1="dark1" w:bg2="light2" w:t2="dark2" w:accent1="accent1" w:accent2="accent2" w:accent3="accent3" w:accent4="accent4" w:accent5="accent5" w:accent6="accent6" w:hyperlink="hyperlink" w:followedHyperlink="followedHyperlink"/>
-  <w:decimalSymbol w:val="."/>
-  <w:listSeparator w:val=","/>
+  <w:decimalSymbol w:val=","/>
+  <w:listSeparator w:val=";"/>
   <w15:chartTrackingRefBased/>
 </w:settings>
 </file>
@@ -7627,7 +7890,7 @@
     </w:rPrDefault>
     <w:pPrDefault/>
   </w:docDefaults>
-  <w:latentStyles w:defLockedState="0" w:defUIPriority="99" w:defSemiHidden="0" w:defUnhideWhenUsed="0" w:defQFormat="0" w:count="371">
+  <w:latentStyles w:defLockedState="0" w:defUIPriority="99" w:defSemiHidden="0" w:defUnhideWhenUsed="0" w:defQFormat="0" w:count="380">
     <w:lsdException w:name="Normal" w:uiPriority="0" w:qFormat="1"/>
     <w:lsdException w:name="heading 1" w:uiPriority="9" w:qFormat="1"/>
     <w:lsdException w:name="heading 2" w:semiHidden="1" w:uiPriority="9" w:unhideWhenUsed="1" w:qFormat="1"/>
@@ -8070,6 +8333,7 @@
 <file path=word/glossary/webSettings.xml><?xml version="1.0" encoding="utf-8"?>
 <w:webSettings xmlns:mc="http://schemas.openxmlformats.org/markup-compatibility/2006" xmlns:r="http://schemas.openxmlformats.org/officeDocument/2006/relationships" xmlns:w="http://schemas.openxmlformats.org/wordprocessingml/2006/main" xmlns:w14="http://schemas.microsoft.com/office/word/2010/wordml" xmlns:w15="http://schemas.microsoft.com/office/word/2012/wordml" mc:Ignorable="w14 w15">
   <w:allowPNG/>
+  <w:doNotSaveAsSingleFile/>
 </w:webSettings>
 </file>
 
@@ -8358,7 +8622,7 @@
 </file>
 
 <file path=customXml/itemProps2.xml><?xml version="1.0" encoding="utf-8"?>
-<ds:datastoreItem xmlns:ds="http://schemas.openxmlformats.org/officeDocument/2006/customXml" ds:itemID="{92EF37BD-0524-43EA-9ADC-38D8B816A77E}">
+<ds:datastoreItem xmlns:ds="http://schemas.openxmlformats.org/officeDocument/2006/customXml" ds:itemID="{ECD195A3-A2DE-B74A-9E0B-249956C402A6}">
   <ds:schemaRefs>
     <ds:schemaRef ds:uri="http://schemas.openxmlformats.org/officeDocument/2006/bibliography"/>
   </ds:schemaRefs>

</xml_diff>

<commit_message>
Database struture + NARMS-CALS API defintion
</commit_message>
<xml_diff>
--- a/Documentation/CALS_SIM_Server_Specification.docx
+++ b/Documentation/CALS_SIM_Server_Specification.docx
@@ -1,6 +1,6 @@
 
 <file path=word/document.xml><?xml version="1.0" encoding="utf-8"?>
-<w:document xmlns:wpc="http://schemas.microsoft.com/office/word/2010/wordprocessingCanvas" xmlns:mo="http://schemas.microsoft.com/office/mac/office/2008/main" xmlns:mc="http://schemas.openxmlformats.org/markup-compatibility/2006" xmlns:mv="urn:schemas-microsoft-com:mac:vml" xmlns:o="urn:schemas-microsoft-com:office:office" xmlns:r="http://schemas.openxmlformats.org/officeDocument/2006/relationships" xmlns:m="http://schemas.openxmlformats.org/officeDocument/2006/math" xmlns:v="urn:schemas-microsoft-com:vml" xmlns:wp14="http://schemas.microsoft.com/office/word/2010/wordprocessingDrawing" xmlns:wp="http://schemas.openxmlformats.org/drawingml/2006/wordprocessingDrawing" xmlns:w10="urn:schemas-microsoft-com:office:word" xmlns:w="http://schemas.openxmlformats.org/wordprocessingml/2006/main" xmlns:w14="http://schemas.microsoft.com/office/word/2010/wordml" xmlns:w15="http://schemas.microsoft.com/office/word/2012/wordml" xmlns:wpg="http://schemas.microsoft.com/office/word/2010/wordprocessingGroup" xmlns:wpi="http://schemas.microsoft.com/office/word/2010/wordprocessingInk" xmlns:wne="http://schemas.microsoft.com/office/word/2006/wordml" xmlns:wps="http://schemas.microsoft.com/office/word/2010/wordprocessingShape" mc:Ignorable="w14 w15 wp14">
+<w:document xmlns:wpc="http://schemas.microsoft.com/office/word/2010/wordprocessingCanvas" xmlns:cx="http://schemas.microsoft.com/office/drawing/2014/chartex" xmlns:cx1="http://schemas.microsoft.com/office/drawing/2015/9/8/chartex" xmlns:cx2="http://schemas.microsoft.com/office/drawing/2015/10/21/chartex" xmlns:mc="http://schemas.openxmlformats.org/markup-compatibility/2006" xmlns:o="urn:schemas-microsoft-com:office:office" xmlns:r="http://schemas.openxmlformats.org/officeDocument/2006/relationships" xmlns:m="http://schemas.openxmlformats.org/officeDocument/2006/math" xmlns:v="urn:schemas-microsoft-com:vml" xmlns:wp14="http://schemas.microsoft.com/office/word/2010/wordprocessingDrawing" xmlns:wp="http://schemas.openxmlformats.org/drawingml/2006/wordprocessingDrawing" xmlns:w10="urn:schemas-microsoft-com:office:word" xmlns:w="http://schemas.openxmlformats.org/wordprocessingml/2006/main" xmlns:w14="http://schemas.microsoft.com/office/word/2010/wordml" xmlns:w15="http://schemas.microsoft.com/office/word/2012/wordml" xmlns:w16se="http://schemas.microsoft.com/office/word/2015/wordml/symex" xmlns:wpg="http://schemas.microsoft.com/office/word/2010/wordprocessingGroup" xmlns:wpi="http://schemas.microsoft.com/office/word/2010/wordprocessingInk" xmlns:wne="http://schemas.microsoft.com/office/word/2006/wordml" xmlns:wps="http://schemas.microsoft.com/office/word/2010/wordprocessingShape" mc:Ignorable="w14 w15 w16se wp14">
   <w:body>
     <w:sdt>
       <w:sdtPr>
@@ -25,7 +25,7 @@
         <w:p/>
         <w:p>
           <w:pPr>
-            <w:pStyle w:val="Title"/>
+            <w:pStyle w:val="Titre"/>
             <w:jc w:val="center"/>
             <w:rPr>
               <w:rFonts w:asciiTheme="minorHAnsi" w:hAnsiTheme="minorHAnsi"/>
@@ -33,6 +33,7 @@
               <w:sz w:val="72"/>
               <w:szCs w:val="72"/>
               <w:u w:val="single"/>
+              <w:lang w:val="en-GB"/>
             </w:rPr>
           </w:pPr>
           <w:r>
@@ -41,53 +42,151 @@
               <w:sz w:val="72"/>
               <w:szCs w:val="72"/>
               <w:u w:val="single"/>
+              <w:lang w:val="en-GB"/>
             </w:rPr>
             <w:t xml:space="preserve">CALS SIM </w:t>
           </w:r>
         </w:p>
         <w:p>
           <w:pPr>
-            <w:pStyle w:val="Title"/>
+            <w:pStyle w:val="Titre"/>
             <w:jc w:val="center"/>
+            <w:rPr>
+              <w:lang w:val="en-GB"/>
+            </w:rPr>
           </w:pPr>
           <w:r>
-            <w:t xml:space="preserve">Server </w:t>
+            <w:rPr>
+              <w:lang w:val="en-GB"/>
+            </w:rPr>
+            <w:t>Server Specification</w:t>
+          </w:r>
+        </w:p>
+        <w:p>
+          <w:pPr>
+            <w:rPr>
+              <w:lang w:val="en-GB"/>
+            </w:rPr>
+          </w:pPr>
+        </w:p>
+        <w:p>
+          <w:pPr>
+            <w:rPr>
+              <w:lang w:val="en-GB"/>
+            </w:rPr>
+          </w:pPr>
+        </w:p>
+        <w:p>
+          <w:pPr>
+            <w:rPr>
+              <w:lang w:val="en-GB"/>
+            </w:rPr>
+          </w:pPr>
+        </w:p>
+        <w:p>
+          <w:pPr>
+            <w:rPr>
+              <w:lang w:val="en-GB"/>
+            </w:rPr>
+          </w:pPr>
+        </w:p>
+        <w:p>
+          <w:pPr>
+            <w:rPr>
+              <w:lang w:val="en-GB"/>
+            </w:rPr>
+          </w:pPr>
+        </w:p>
+        <w:p>
+          <w:pPr>
+            <w:rPr>
+              <w:lang w:val="en-GB"/>
+            </w:rPr>
+          </w:pPr>
+        </w:p>
+        <w:p>
+          <w:pPr>
+            <w:rPr>
+              <w:lang w:val="en-GB"/>
+            </w:rPr>
+          </w:pPr>
+        </w:p>
+        <w:p>
+          <w:pPr>
+            <w:rPr>
+              <w:lang w:val="en-GB"/>
+            </w:rPr>
+          </w:pPr>
+        </w:p>
+        <w:p>
+          <w:pPr>
+            <w:rPr>
+              <w:lang w:val="en-GB"/>
+            </w:rPr>
+          </w:pPr>
+        </w:p>
+        <w:p>
+          <w:pPr>
+            <w:rPr>
+              <w:lang w:val="en-GB"/>
+            </w:rPr>
+          </w:pPr>
+        </w:p>
+        <w:p>
+          <w:pPr>
+            <w:rPr>
+              <w:lang w:val="en-GB"/>
+            </w:rPr>
+          </w:pPr>
+        </w:p>
+        <w:p>
+          <w:pPr>
+            <w:rPr>
+              <w:lang w:val="en-GB"/>
+            </w:rPr>
+          </w:pPr>
+        </w:p>
+        <w:p>
+          <w:pPr>
+            <w:rPr>
+              <w:lang w:val="en-GB"/>
+            </w:rPr>
+          </w:pPr>
+        </w:p>
+        <w:p>
+          <w:pPr>
+            <w:rPr>
+              <w:lang w:val="en-GB"/>
+            </w:rPr>
+          </w:pPr>
+        </w:p>
+        <w:p>
+          <w:pPr>
+            <w:jc w:val="center"/>
+            <w:rPr>
+              <w:sz w:val="24"/>
+              <w:szCs w:val="24"/>
+              <w:lang w:val="en-GB"/>
+            </w:rPr>
+          </w:pPr>
+          <w:r>
+            <w:rPr>
+              <w:sz w:val="24"/>
+              <w:szCs w:val="24"/>
+              <w:lang w:val="en-GB"/>
+            </w:rPr>
+            <w:t xml:space="preserve">Arthur </w:t>
           </w:r>
           <w:proofErr w:type="spellStart"/>
           <w:r>
-            <w:t>Specification</w:t>
+            <w:rPr>
+              <w:sz w:val="24"/>
+              <w:szCs w:val="24"/>
+              <w:lang w:val="en-GB"/>
+            </w:rPr>
+            <w:t>Daurel</w:t>
           </w:r>
           <w:proofErr w:type="spellEnd"/>
-        </w:p>
-        <w:p/>
-        <w:p/>
-        <w:p/>
-        <w:p/>
-        <w:p/>
-        <w:p/>
-        <w:p/>
-        <w:p/>
-        <w:p/>
-        <w:p/>
-        <w:p/>
-        <w:p/>
-        <w:p/>
-        <w:p/>
-        <w:p>
-          <w:pPr>
-            <w:jc w:val="center"/>
-            <w:rPr>
-              <w:sz w:val="24"/>
-              <w:szCs w:val="24"/>
-            </w:rPr>
-          </w:pPr>
-          <w:r>
-            <w:rPr>
-              <w:sz w:val="24"/>
-              <w:szCs w:val="24"/>
-            </w:rPr>
-            <w:t>Arthur Daurel</w:t>
-          </w:r>
         </w:p>
         <w:p>
           <w:pPr>
@@ -140,7 +239,7 @@
         </w:p>
         <w:p>
           <w:pPr>
-            <w:pStyle w:val="NoSpacing"/>
+            <w:pStyle w:val="Sansinterligne"/>
             <w:rPr>
               <w:lang w:val="en-GB"/>
             </w:rPr>
@@ -162,7 +261,13 @@
         <w:t>Objectives of this document</w:t>
       </w:r>
     </w:p>
-    <w:p/>
+    <w:p>
+      <w:pPr>
+        <w:rPr>
+          <w:lang w:val="en-GB"/>
+        </w:rPr>
+      </w:pPr>
+    </w:p>
     <w:p>
       <w:pPr>
         <w:rPr>
@@ -599,9 +704,6 @@
             <w:alias w:val="Responsable"/>
             <w:tag w:val=""/>
             <w:id w:val="-267010783"/>
-            <w:placeholder>
-              <w:docPart w:val="5DF24DAB4B3C0847A62E611F94C09BBD"/>
-            </w:placeholder>
             <w:dataBinding w:prefixMappings="xmlns:ns0='http://schemas.openxmlformats.org/officeDocument/2006/extended-properties' " w:xpath="/ns0:Properties[1]/ns0:Manager[1]" w:storeItemID="{6668398D-A668-4E3E-A5EB-62B293D839F1}"/>
             <w:text/>
           </w:sdtPr>
@@ -616,7 +718,7 @@
               </w:tcPr>
               <w:p>
                 <w:pPr>
-                  <w:pStyle w:val="NoSpacing"/>
+                  <w:pStyle w:val="Sansinterligne"/>
                   <w:cnfStyle w:val="000000000000" w:firstRow="0" w:lastRow="0" w:firstColumn="0" w:lastColumn="0" w:oddVBand="0" w:evenVBand="0" w:oddHBand="0" w:evenHBand="0" w:firstRowFirstColumn="0" w:firstRowLastColumn="0" w:lastRowFirstColumn="0" w:lastRowLastColumn="0"/>
                   <w:rPr>
                     <w:lang w:val="en-GB"/>
@@ -644,7 +746,7 @@
           </w:tcPr>
           <w:p>
             <w:pPr>
-              <w:pStyle w:val="NoSpacing"/>
+              <w:pStyle w:val="Sansinterligne"/>
               <w:cnfStyle w:val="000000000000" w:firstRow="0" w:lastRow="0" w:firstColumn="0" w:lastColumn="0" w:oddVBand="0" w:evenVBand="0" w:oddHBand="0" w:evenHBand="0" w:firstRowFirstColumn="0" w:firstRowLastColumn="0" w:lastRowFirstColumn="0" w:lastRowLastColumn="0"/>
               <w:rPr>
                 <w:lang w:val="en-GB"/>
@@ -936,8 +1038,8 @@
         <w:gridCol w:w="1128"/>
         <w:gridCol w:w="709"/>
         <w:gridCol w:w="2264"/>
-        <w:gridCol w:w="1006"/>
-        <w:gridCol w:w="3955"/>
+        <w:gridCol w:w="1007"/>
+        <w:gridCol w:w="3954"/>
       </w:tblGrid>
       <w:tr>
         <w:trPr>
@@ -1372,7 +1474,7 @@
       <w:sdtContent>
         <w:p>
           <w:pPr>
-            <w:pStyle w:val="TOC1"/>
+            <w:pStyle w:val="TM1"/>
             <w:tabs>
               <w:tab w:val="left" w:pos="440"/>
               <w:tab w:val="right" w:leader="dot" w:pos="9062"/>
@@ -1407,7 +1509,7 @@
           <w:hyperlink w:anchor="_Toc443999089" w:history="1">
             <w:r>
               <w:rPr>
-                <w:rStyle w:val="Hyperlink"/>
+                <w:rStyle w:val="Lienhypertexte"/>
                 <w:noProof/>
                 <w:lang w:val="en-GB"/>
               </w:rPr>
@@ -1426,7 +1528,7 @@
             </w:r>
             <w:r>
               <w:rPr>
-                <w:rStyle w:val="Hyperlink"/>
+                <w:rStyle w:val="Lienhypertexte"/>
                 <w:noProof/>
                 <w:lang w:val="en-GB"/>
               </w:rPr>
@@ -1484,7 +1586,7 @@
         </w:p>
         <w:p>
           <w:pPr>
-            <w:pStyle w:val="TOC2"/>
+            <w:pStyle w:val="TM2"/>
             <w:tabs>
               <w:tab w:val="left" w:pos="880"/>
               <w:tab w:val="right" w:leader="dot" w:pos="9062"/>
@@ -1501,7 +1603,7 @@
           <w:hyperlink w:anchor="_Toc443999090" w:history="1">
             <w:r>
               <w:rPr>
-                <w:rStyle w:val="Hyperlink"/>
+                <w:rStyle w:val="Lienhypertexte"/>
                 <w:noProof/>
                 <w:lang w:val="en-GB"/>
               </w:rPr>
@@ -1520,7 +1622,7 @@
             </w:r>
             <w:r>
               <w:rPr>
-                <w:rStyle w:val="Hyperlink"/>
+                <w:rStyle w:val="Lienhypertexte"/>
                 <w:noProof/>
                 <w:lang w:val="en-GB"/>
               </w:rPr>
@@ -1578,7 +1680,7 @@
         </w:p>
         <w:p>
           <w:pPr>
-            <w:pStyle w:val="TOC2"/>
+            <w:pStyle w:val="TM2"/>
             <w:tabs>
               <w:tab w:val="left" w:pos="880"/>
               <w:tab w:val="right" w:leader="dot" w:pos="9062"/>
@@ -1595,7 +1697,7 @@
           <w:hyperlink w:anchor="_Toc443999091" w:history="1">
             <w:r>
               <w:rPr>
-                <w:rStyle w:val="Hyperlink"/>
+                <w:rStyle w:val="Lienhypertexte"/>
                 <w:noProof/>
                 <w:lang w:val="en-US"/>
               </w:rPr>
@@ -1614,7 +1716,7 @@
             </w:r>
             <w:r>
               <w:rPr>
-                <w:rStyle w:val="Hyperlink"/>
+                <w:rStyle w:val="Lienhypertexte"/>
                 <w:noProof/>
                 <w:lang w:val="en-US"/>
               </w:rPr>
@@ -1672,7 +1774,7 @@
         </w:p>
         <w:p>
           <w:pPr>
-            <w:pStyle w:val="TOC2"/>
+            <w:pStyle w:val="TM2"/>
             <w:tabs>
               <w:tab w:val="left" w:pos="880"/>
               <w:tab w:val="right" w:leader="dot" w:pos="9062"/>
@@ -1689,7 +1791,7 @@
           <w:hyperlink w:anchor="_Toc443999092" w:history="1">
             <w:r>
               <w:rPr>
-                <w:rStyle w:val="Hyperlink"/>
+                <w:rStyle w:val="Lienhypertexte"/>
                 <w:noProof/>
                 <w:lang w:val="en-GB"/>
               </w:rPr>
@@ -1708,7 +1810,7 @@
             </w:r>
             <w:r>
               <w:rPr>
-                <w:rStyle w:val="Hyperlink"/>
+                <w:rStyle w:val="Lienhypertexte"/>
                 <w:noProof/>
                 <w:lang w:val="en-GB"/>
               </w:rPr>
@@ -1766,7 +1868,7 @@
         </w:p>
         <w:p>
           <w:pPr>
-            <w:pStyle w:val="TOC1"/>
+            <w:pStyle w:val="TM1"/>
             <w:tabs>
               <w:tab w:val="left" w:pos="440"/>
               <w:tab w:val="right" w:leader="dot" w:pos="9062"/>
@@ -1783,7 +1885,7 @@
           <w:hyperlink w:anchor="_Toc443999093" w:history="1">
             <w:r>
               <w:rPr>
-                <w:rStyle w:val="Hyperlink"/>
+                <w:rStyle w:val="Lienhypertexte"/>
                 <w:noProof/>
                 <w:lang w:val="en-GB"/>
               </w:rPr>
@@ -1802,7 +1904,7 @@
             </w:r>
             <w:r>
               <w:rPr>
-                <w:rStyle w:val="Hyperlink"/>
+                <w:rStyle w:val="Lienhypertexte"/>
                 <w:noProof/>
                 <w:lang w:val="en-GB"/>
               </w:rPr>
@@ -1860,7 +1962,7 @@
         </w:p>
         <w:p>
           <w:pPr>
-            <w:pStyle w:val="TOC2"/>
+            <w:pStyle w:val="TM2"/>
             <w:tabs>
               <w:tab w:val="left" w:pos="880"/>
               <w:tab w:val="right" w:leader="dot" w:pos="9062"/>
@@ -1877,7 +1979,7 @@
           <w:hyperlink w:anchor="_Toc443999094" w:history="1">
             <w:r>
               <w:rPr>
-                <w:rStyle w:val="Hyperlink"/>
+                <w:rStyle w:val="Lienhypertexte"/>
                 <w:noProof/>
               </w:rPr>
               <w:t>2.1.</w:t>
@@ -1895,7 +1997,7 @@
             </w:r>
             <w:r>
               <w:rPr>
-                <w:rStyle w:val="Hyperlink"/>
+                <w:rStyle w:val="Lienhypertexte"/>
                 <w:noProof/>
               </w:rPr>
               <w:t>Database Architecture</w:t>
@@ -1952,7 +2054,7 @@
         </w:p>
         <w:p>
           <w:pPr>
-            <w:pStyle w:val="TOC2"/>
+            <w:pStyle w:val="TM2"/>
             <w:tabs>
               <w:tab w:val="left" w:pos="880"/>
               <w:tab w:val="right" w:leader="dot" w:pos="9062"/>
@@ -1969,7 +2071,7 @@
           <w:hyperlink w:anchor="_Toc443999095" w:history="1">
             <w:r>
               <w:rPr>
-                <w:rStyle w:val="Hyperlink"/>
+                <w:rStyle w:val="Lienhypertexte"/>
                 <w:noProof/>
               </w:rPr>
               <w:t>2.2.</w:t>
@@ -1987,7 +2089,7 @@
             </w:r>
             <w:r>
               <w:rPr>
-                <w:rStyle w:val="Hyperlink"/>
+                <w:rStyle w:val="Lienhypertexte"/>
                 <w:noProof/>
               </w:rPr>
               <w:t>Database example</w:t>
@@ -2044,7 +2146,7 @@
         </w:p>
         <w:p>
           <w:pPr>
-            <w:pStyle w:val="TOC1"/>
+            <w:pStyle w:val="TM1"/>
             <w:tabs>
               <w:tab w:val="left" w:pos="440"/>
               <w:tab w:val="right" w:leader="dot" w:pos="9062"/>
@@ -2061,7 +2163,7 @@
           <w:hyperlink w:anchor="_Toc443999096" w:history="1">
             <w:r>
               <w:rPr>
-                <w:rStyle w:val="Hyperlink"/>
+                <w:rStyle w:val="Lienhypertexte"/>
                 <w:noProof/>
                 <w:lang w:val="en-GB"/>
               </w:rPr>
@@ -2080,7 +2182,7 @@
             </w:r>
             <w:r>
               <w:rPr>
-                <w:rStyle w:val="Hyperlink"/>
+                <w:rStyle w:val="Lienhypertexte"/>
                 <w:noProof/>
                 <w:lang w:val="en-GB"/>
               </w:rPr>
@@ -2138,7 +2240,7 @@
         </w:p>
         <w:p>
           <w:pPr>
-            <w:pStyle w:val="TOC2"/>
+            <w:pStyle w:val="TM2"/>
             <w:tabs>
               <w:tab w:val="left" w:pos="880"/>
               <w:tab w:val="right" w:leader="dot" w:pos="9062"/>
@@ -2155,7 +2257,7 @@
           <w:hyperlink w:anchor="_Toc443999097" w:history="1">
             <w:r>
               <w:rPr>
-                <w:rStyle w:val="Hyperlink"/>
+                <w:rStyle w:val="Lienhypertexte"/>
                 <w:noProof/>
               </w:rPr>
               <w:t>3.1.</w:t>
@@ -2173,7 +2275,7 @@
             </w:r>
             <w:r>
               <w:rPr>
-                <w:rStyle w:val="Hyperlink"/>
+                <w:rStyle w:val="Lienhypertexte"/>
                 <w:noProof/>
               </w:rPr>
               <w:t>Localisation</w:t>
@@ -2230,7 +2332,7 @@
         </w:p>
         <w:p>
           <w:pPr>
-            <w:pStyle w:val="TOC1"/>
+            <w:pStyle w:val="TM1"/>
             <w:tabs>
               <w:tab w:val="left" w:pos="440"/>
               <w:tab w:val="right" w:leader="dot" w:pos="9062"/>
@@ -2268,7 +2370,7 @@
     </w:p>
     <w:p>
       <w:pPr>
-        <w:pStyle w:val="Heading1"/>
+        <w:pStyle w:val="Titre1"/>
         <w:rPr>
           <w:lang w:val="en-GB"/>
         </w:rPr>
@@ -2287,7 +2389,7 @@
     <w:p/>
     <w:p>
       <w:pPr>
-        <w:pStyle w:val="Heading2"/>
+        <w:pStyle w:val="Titre2"/>
         <w:rPr>
           <w:lang w:val="en-GB"/>
         </w:rPr>
@@ -2311,38 +2413,51 @@
     <w:p>
       <w:pPr>
         <w:spacing w:after="0"/>
+        <w:rPr>
+          <w:lang w:val="en-GB"/>
+        </w:rPr>
       </w:pPr>
       <w:proofErr w:type="spellStart"/>
       <w:r>
+        <w:rPr>
+          <w:lang w:val="en-GB"/>
+        </w:rPr>
         <w:t>Ssh</w:t>
       </w:r>
       <w:proofErr w:type="spellEnd"/>
       <w:r>
+        <w:rPr>
+          <w:lang w:val="en-GB"/>
+        </w:rPr>
         <w:t xml:space="preserve"> </w:t>
       </w:r>
+      <w:proofErr w:type="gramStart"/>
+      <w:r>
+        <w:rPr>
+          <w:lang w:val="en-GB"/>
+        </w:rPr>
+        <w:t>access :</w:t>
+      </w:r>
+      <w:proofErr w:type="gramEnd"/>
+      <w:r>
+        <w:rPr>
+          <w:lang w:val="en-GB"/>
+        </w:rPr>
+        <w:t xml:space="preserve"> </w:t>
+      </w:r>
       <w:proofErr w:type="spellStart"/>
       <w:r>
-        <w:t>access</w:t>
+        <w:rPr>
+          <w:lang w:val="en-GB"/>
+        </w:rPr>
+        <w:t>ssh</w:t>
       </w:r>
       <w:proofErr w:type="spellEnd"/>
       <w:r>
-        <w:t xml:space="preserve"> : </w:t>
-      </w:r>
-      <w:proofErr w:type="spellStart"/>
-      <w:r>
-        <w:t>ssh</w:t>
-      </w:r>
-      <w:proofErr w:type="spellEnd"/>
-      <w:r>
-        <w:t xml:space="preserve"> -l </w:t>
-      </w:r>
-      <w:proofErr w:type="spellStart"/>
-      <w:r>
-        <w:t>administrator</w:t>
-      </w:r>
-      <w:proofErr w:type="spellEnd"/>
-      <w:r>
-        <w:t xml:space="preserve"> 193.10.30.129</w:t>
+        <w:rPr>
+          <w:lang w:val="en-GB"/>
+        </w:rPr>
+        <w:t xml:space="preserve"> -l administrator 193.10.30.129</w:t>
       </w:r>
     </w:p>
     <w:p>
@@ -2395,7 +2510,7 @@
     </w:p>
     <w:p>
       <w:pPr>
-        <w:pStyle w:val="Heading2"/>
+        <w:pStyle w:val="Titre2"/>
         <w:rPr>
           <w:lang w:val="en-US"/>
         </w:rPr>
@@ -2466,7 +2581,7 @@
     </w:p>
     <w:p>
       <w:pPr>
-        <w:pStyle w:val="Heading2"/>
+        <w:pStyle w:val="Titre2"/>
         <w:rPr>
           <w:lang w:val="en-GB"/>
         </w:rPr>
@@ -2487,7 +2602,7 @@
     </w:p>
     <w:p>
       <w:pPr>
-        <w:pStyle w:val="ListParagraph"/>
+        <w:pStyle w:val="Paragraphedeliste"/>
         <w:numPr>
           <w:ilvl w:val="0"/>
           <w:numId w:val="22"/>
@@ -2500,7 +2615,7 @@
     </w:p>
     <w:p>
       <w:pPr>
-        <w:pStyle w:val="ListParagraph"/>
+        <w:pStyle w:val="Paragraphedeliste"/>
         <w:numPr>
           <w:ilvl w:val="0"/>
           <w:numId w:val="22"/>
@@ -2518,7 +2633,7 @@
     </w:p>
     <w:p>
       <w:pPr>
-        <w:pStyle w:val="ListParagraph"/>
+        <w:pStyle w:val="Paragraphedeliste"/>
         <w:numPr>
           <w:ilvl w:val="0"/>
           <w:numId w:val="22"/>
@@ -2536,7 +2651,7 @@
     </w:p>
     <w:p>
       <w:pPr>
-        <w:pStyle w:val="ListParagraph"/>
+        <w:pStyle w:val="Paragraphedeliste"/>
         <w:numPr>
           <w:ilvl w:val="0"/>
           <w:numId w:val="22"/>
@@ -2549,7 +2664,7 @@
     </w:p>
     <w:p>
       <w:pPr>
-        <w:pStyle w:val="ListParagraph"/>
+        <w:pStyle w:val="Paragraphedeliste"/>
         <w:numPr>
           <w:ilvl w:val="0"/>
           <w:numId w:val="22"/>
@@ -2567,7 +2682,7 @@
     </w:p>
     <w:p>
       <w:pPr>
-        <w:pStyle w:val="ListParagraph"/>
+        <w:pStyle w:val="Paragraphedeliste"/>
         <w:numPr>
           <w:ilvl w:val="0"/>
           <w:numId w:val="22"/>
@@ -2607,7 +2722,7 @@
     </w:p>
     <w:p>
       <w:pPr>
-        <w:pStyle w:val="Heading1"/>
+        <w:pStyle w:val="Titre1"/>
         <w:rPr>
           <w:lang w:val="en-GB"/>
         </w:rPr>
@@ -2620,332 +2735,118 @@
         <w:lastRenderedPageBreak/>
         <w:t>Database</w:t>
       </w:r>
+      <w:bookmarkStart w:id="5" w:name="_GoBack"/>
       <w:bookmarkEnd w:id="4"/>
+      <w:bookmarkEnd w:id="5"/>
+      <w:r>
+        <w:pict w14:anchorId="178B86DA">
+          <v:shapetype id="_x0000_t75" coordsize="21600,21600" o:spt="75" o:preferrelative="t" path="m@4@5l@4@11@9@11@9@5xe" filled="f" stroked="f">
+            <v:stroke joinstyle="miter"/>
+            <v:formulas>
+              <v:f eqn="if lineDrawn pixelLineWidth 0"/>
+              <v:f eqn="sum @0 1 0"/>
+              <v:f eqn="sum 0 0 @1"/>
+              <v:f eqn="prod @2 1 2"/>
+              <v:f eqn="prod @3 21600 pixelWidth"/>
+              <v:f eqn="prod @3 21600 pixelHeight"/>
+              <v:f eqn="sum @0 0 1"/>
+              <v:f eqn="prod @6 1 2"/>
+              <v:f eqn="prod @7 21600 pixelWidth"/>
+              <v:f eqn="sum @8 21600 0"/>
+              <v:f eqn="prod @7 21600 pixelHeight"/>
+              <v:f eqn="sum @10 21600 0"/>
+            </v:formulas>
+            <v:path o:extrusionok="f" gradientshapeok="t" o:connecttype="rect"/>
+            <o:lock v:ext="edit" aspectratio="t"/>
+          </v:shapetype>
+          <v:shape id="_x0000_i1025" type="#_x0000_t75" style="width:453.3pt;height:271.1pt">
+            <v:imagedata r:id="rId14" o:title="Entity Relationship Diagram1"/>
+          </v:shape>
+        </w:pict>
+      </w:r>
+    </w:p>
+    <w:p>
+      <w:pPr>
+        <w:rPr>
+          <w:sz w:val="32"/>
+          <w:szCs w:val="32"/>
+          <w:lang w:val="en-GB"/>
+        </w:rPr>
+      </w:pPr>
+      <w:r>
+        <w:rPr>
+          <w:lang w:val="en-GB"/>
+        </w:rPr>
+        <w:br w:type="page"/>
+      </w:r>
+    </w:p>
+    <w:p>
+      <w:pPr>
+        <w:pStyle w:val="Titre1"/>
+        <w:rPr>
+          <w:lang w:val="en-GB"/>
+        </w:rPr>
+      </w:pPr>
+      <w:bookmarkStart w:id="6" w:name="_Toc443999096"/>
+      <w:r>
+        <w:rPr>
+          <w:lang w:val="en-GB"/>
+        </w:rPr>
+        <w:lastRenderedPageBreak/>
+        <w:t>API</w:t>
+      </w:r>
+      <w:bookmarkEnd w:id="6"/>
     </w:p>
     <w:p/>
     <w:p/>
     <w:p>
       <w:pPr>
-        <w:pStyle w:val="Heading2"/>
-      </w:pPr>
-      <w:bookmarkStart w:id="5" w:name="_Toc443999094"/>
-      <w:proofErr w:type="spellStart"/>
-      <w:r>
-        <w:t>Database</w:t>
-      </w:r>
-      <w:proofErr w:type="spellEnd"/>
-      <w:r>
-        <w:t xml:space="preserve"> Architecture</w:t>
-      </w:r>
-      <w:bookmarkEnd w:id="5"/>
+        <w:pStyle w:val="Titre2"/>
+      </w:pPr>
+      <w:bookmarkStart w:id="7" w:name="_Toc443999097"/>
+      <w:r>
+        <w:t>Localisation</w:t>
+      </w:r>
+      <w:bookmarkEnd w:id="7"/>
     </w:p>
     <w:p/>
     <w:p>
-      <w:pPr>
-        <w:keepNext/>
-      </w:pPr>
-      <w:r>
-        <w:rPr>
-          <w:noProof/>
-          <w:lang w:val="en-US" w:eastAsia="en-US"/>
-        </w:rPr>
-        <w:drawing>
-          <wp:inline distT="0" distB="0" distL="0" distR="0" wp14:anchorId="7F082095" wp14:editId="2024BB9F">
-            <wp:extent cx="5753735" cy="2630170"/>
-            <wp:effectExtent l="0" t="0" r="12065" b="11430"/>
-            <wp:docPr id="5" name="Picture 5" descr="../../../Desktop/Screen%20Shot%202016-02-23%20at%2013.39.34."/>
-            <wp:cNvGraphicFramePr>
-              <a:graphicFrameLocks xmlns:a="http://schemas.openxmlformats.org/drawingml/2006/main" noChangeAspect="1"/>
-            </wp:cNvGraphicFramePr>
-            <a:graphic xmlns:a="http://schemas.openxmlformats.org/drawingml/2006/main">
-              <a:graphicData uri="http://schemas.openxmlformats.org/drawingml/2006/picture">
-                <pic:pic xmlns:pic="http://schemas.openxmlformats.org/drawingml/2006/picture">
-                  <pic:nvPicPr>
-                    <pic:cNvPr id="0" name="Picture 4" descr="../../../Desktop/Screen%20Shot%202016-02-23%20at%2013.39.34."/>
-                    <pic:cNvPicPr>
-                      <a:picLocks noChangeAspect="1" noChangeArrowheads="1"/>
-                    </pic:cNvPicPr>
-                  </pic:nvPicPr>
-                  <pic:blipFill>
-                    <a:blip r:embed="rId14">
-                      <a:extLst>
-                        <a:ext uri="{28A0092B-C50C-407E-A947-70E740481C1C}">
-                          <a14:useLocalDpi xmlns:a14="http://schemas.microsoft.com/office/drawing/2010/main" val="0"/>
-                        </a:ext>
-                      </a:extLst>
-                    </a:blip>
-                    <a:srcRect/>
-                    <a:stretch>
-                      <a:fillRect/>
-                    </a:stretch>
-                  </pic:blipFill>
-                  <pic:spPr bwMode="auto">
-                    <a:xfrm>
-                      <a:off x="0" y="0"/>
-                      <a:ext cx="5753735" cy="2630170"/>
-                    </a:xfrm>
-                    <a:prstGeom prst="rect">
-                      <a:avLst/>
-                    </a:prstGeom>
-                    <a:noFill/>
-                    <a:ln>
-                      <a:noFill/>
-                    </a:ln>
-                  </pic:spPr>
-                </pic:pic>
-              </a:graphicData>
-            </a:graphic>
-          </wp:inline>
-        </w:drawing>
+      <w:r>
+        <w:t xml:space="preserve">You </w:t>
+      </w:r>
+      <w:proofErr w:type="spellStart"/>
+      <w:r>
+        <w:t>need</w:t>
+      </w:r>
+      <w:proofErr w:type="spellEnd"/>
+      <w:r>
+        <w:t xml:space="preserve"> to </w:t>
+      </w:r>
+      <w:proofErr w:type="spellStart"/>
+      <w:r>
+        <w:t>connect</w:t>
+      </w:r>
+      <w:proofErr w:type="spellEnd"/>
+      <w:r>
+        <w:t xml:space="preserve"> to the server via </w:t>
+      </w:r>
+      <w:proofErr w:type="spellStart"/>
+      <w:r>
+        <w:t>ssh</w:t>
+      </w:r>
+      <w:proofErr w:type="spellEnd"/>
+      <w:r>
+        <w:t>.</w:t>
       </w:r>
     </w:p>
     <w:p>
       <w:pPr>
-        <w:pStyle w:val="TableofFigures"/>
-        <w:jc w:val="center"/>
-      </w:pPr>
-      <w:r>
-        <w:t xml:space="preserve">Figure </w:t>
-      </w:r>
-      <w:fldSimple w:instr=" SEQ Figure \* ARABIC ">
-        <w:r>
-          <w:rPr>
-            <w:noProof/>
-          </w:rPr>
-          <w:t>1</w:t>
-        </w:r>
-      </w:fldSimple>
-      <w:r>
-        <w:t xml:space="preserve">: </w:t>
-      </w:r>
-      <w:proofErr w:type="spellStart"/>
-      <w:r>
-        <w:t>Database</w:t>
-      </w:r>
-      <w:proofErr w:type="spellEnd"/>
-      <w:r>
-        <w:t xml:space="preserve"> Architecture</w:t>
-      </w:r>
-    </w:p>
-    <w:p>
-      <w:pPr>
-        <w:pStyle w:val="Heading2"/>
-        <w:numPr>
-          <w:ilvl w:val="0"/>
-          <w:numId w:val="0"/>
-        </w:numPr>
-        <w:rPr>
-          <w:sz w:val="32"/>
-          <w:szCs w:val="32"/>
-          <w:lang w:val="en-GB"/>
-        </w:rPr>
-      </w:pPr>
-    </w:p>
-    <w:p/>
-    <w:p/>
-    <w:p>
-      <w:pPr>
-        <w:pStyle w:val="Heading2"/>
-      </w:pPr>
-      <w:bookmarkStart w:id="6" w:name="_Toc443999095"/>
-      <w:proofErr w:type="spellStart"/>
-      <w:r>
-        <w:t>Database</w:t>
-      </w:r>
-      <w:proofErr w:type="spellEnd"/>
-      <w:r>
-        <w:t xml:space="preserve"> </w:t>
-      </w:r>
-      <w:proofErr w:type="spellStart"/>
-      <w:r>
-        <w:t>example</w:t>
-      </w:r>
-      <w:bookmarkEnd w:id="6"/>
-      <w:proofErr w:type="spellEnd"/>
-    </w:p>
-    <w:p/>
-    <w:p/>
-    <w:p>
-      <w:pPr>
         <w:keepNext/>
       </w:pPr>
       <w:r>
         <w:rPr>
           <w:noProof/>
-          <w:lang w:val="en-US" w:eastAsia="en-US"/>
-        </w:rPr>
-        <w:drawing>
-          <wp:inline distT="0" distB="0" distL="0" distR="0" wp14:anchorId="0144B555" wp14:editId="628AA833">
-            <wp:extent cx="5745480" cy="525780"/>
-            <wp:effectExtent l="0" t="0" r="0" b="7620"/>
-            <wp:docPr id="7" name="Picture 7" descr="../../../Desktop/Screen%20Shot%202016-02-23%20at%2013.43.21."/>
-            <wp:cNvGraphicFramePr>
-              <a:graphicFrameLocks xmlns:a="http://schemas.openxmlformats.org/drawingml/2006/main" noChangeAspect="1"/>
-            </wp:cNvGraphicFramePr>
-            <a:graphic xmlns:a="http://schemas.openxmlformats.org/drawingml/2006/main">
-              <a:graphicData uri="http://schemas.openxmlformats.org/drawingml/2006/picture">
-                <pic:pic xmlns:pic="http://schemas.openxmlformats.org/drawingml/2006/picture">
-                  <pic:nvPicPr>
-                    <pic:cNvPr id="0" name="Picture 6" descr="../../../Desktop/Screen%20Shot%202016-02-23%20at%2013.43.21."/>
-                    <pic:cNvPicPr>
-                      <a:picLocks noChangeAspect="1" noChangeArrowheads="1"/>
-                    </pic:cNvPicPr>
-                  </pic:nvPicPr>
-                  <pic:blipFill>
-                    <a:blip r:embed="rId15" cstate="print">
-                      <a:extLst>
-                        <a:ext uri="{28A0092B-C50C-407E-A947-70E740481C1C}">
-                          <a14:useLocalDpi xmlns:a14="http://schemas.microsoft.com/office/drawing/2010/main" val="0"/>
-                        </a:ext>
-                      </a:extLst>
-                    </a:blip>
-                    <a:srcRect/>
-                    <a:stretch>
-                      <a:fillRect/>
-                    </a:stretch>
-                  </pic:blipFill>
-                  <pic:spPr bwMode="auto">
-                    <a:xfrm>
-                      <a:off x="0" y="0"/>
-                      <a:ext cx="5745480" cy="525780"/>
-                    </a:xfrm>
-                    <a:prstGeom prst="rect">
-                      <a:avLst/>
-                    </a:prstGeom>
-                    <a:noFill/>
-                    <a:ln>
-                      <a:noFill/>
-                    </a:ln>
-                  </pic:spPr>
-                </pic:pic>
-              </a:graphicData>
-            </a:graphic>
-          </wp:inline>
-        </w:drawing>
-      </w:r>
-    </w:p>
-    <w:p>
-      <w:pPr>
-        <w:pStyle w:val="TableofFigures"/>
-        <w:jc w:val="center"/>
-      </w:pPr>
-      <w:r>
-        <w:t xml:space="preserve">Figure </w:t>
-      </w:r>
-      <w:fldSimple w:instr=" SEQ Figure \* ARABIC ">
-        <w:r>
-          <w:rPr>
-            <w:noProof/>
-          </w:rPr>
-          <w:t>2</w:t>
-        </w:r>
-      </w:fldSimple>
-      <w:r>
-        <w:t xml:space="preserve">: </w:t>
-      </w:r>
-      <w:proofErr w:type="spellStart"/>
-      <w:r>
-        <w:t>Database</w:t>
-      </w:r>
-      <w:proofErr w:type="spellEnd"/>
-      <w:r>
-        <w:t xml:space="preserve"> </w:t>
-      </w:r>
-      <w:proofErr w:type="spellStart"/>
-      <w:r>
-        <w:t>example</w:t>
-      </w:r>
-      <w:proofErr w:type="spellEnd"/>
-    </w:p>
-    <w:p>
-      <w:pPr>
-        <w:rPr>
-          <w:lang w:val="en-GB"/>
-        </w:rPr>
-      </w:pPr>
-    </w:p>
-    <w:p>
-      <w:pPr>
-        <w:rPr>
-          <w:sz w:val="32"/>
-          <w:szCs w:val="32"/>
-          <w:lang w:val="en-GB"/>
-        </w:rPr>
-      </w:pPr>
-      <w:r>
-        <w:rPr>
-          <w:lang w:val="en-GB"/>
-        </w:rPr>
-        <w:br w:type="page"/>
-      </w:r>
-    </w:p>
-    <w:p>
-      <w:pPr>
-        <w:pStyle w:val="Heading1"/>
-        <w:rPr>
-          <w:lang w:val="en-GB"/>
-        </w:rPr>
-      </w:pPr>
-      <w:bookmarkStart w:id="7" w:name="_Toc443999096"/>
-      <w:r>
-        <w:rPr>
-          <w:lang w:val="en-GB"/>
-        </w:rPr>
-        <w:lastRenderedPageBreak/>
-        <w:t>API</w:t>
-      </w:r>
-      <w:bookmarkEnd w:id="7"/>
-    </w:p>
-    <w:p/>
-    <w:p/>
-    <w:p>
-      <w:pPr>
-        <w:pStyle w:val="Heading2"/>
-      </w:pPr>
-      <w:bookmarkStart w:id="8" w:name="_Toc443999097"/>
-      <w:r>
-        <w:t>Localisation</w:t>
-      </w:r>
-      <w:bookmarkEnd w:id="8"/>
-    </w:p>
-    <w:p/>
-    <w:p>
-      <w:r>
-        <w:t xml:space="preserve">You </w:t>
-      </w:r>
-      <w:proofErr w:type="spellStart"/>
-      <w:r>
-        <w:t>need</w:t>
-      </w:r>
-      <w:proofErr w:type="spellEnd"/>
-      <w:r>
-        <w:t xml:space="preserve"> to </w:t>
-      </w:r>
-      <w:proofErr w:type="spellStart"/>
-      <w:r>
-        <w:t>connect</w:t>
-      </w:r>
-      <w:proofErr w:type="spellEnd"/>
-      <w:r>
-        <w:t xml:space="preserve"> to the server via </w:t>
-      </w:r>
-      <w:proofErr w:type="spellStart"/>
-      <w:r>
-        <w:t>ssh</w:t>
-      </w:r>
-      <w:proofErr w:type="spellEnd"/>
-      <w:r>
-        <w:t>.</w:t>
-      </w:r>
-    </w:p>
-    <w:p>
-      <w:pPr>
-        <w:keepNext/>
-      </w:pPr>
-      <w:r>
-        <w:rPr>
-          <w:noProof/>
-          <w:lang w:val="en-US" w:eastAsia="en-US"/>
+          <w:lang w:eastAsia="fr-FR"/>
         </w:rPr>
         <w:drawing>
           <wp:inline distT="0" distB="0" distL="0" distR="0" wp14:anchorId="3AD86276" wp14:editId="6FDA3498">
@@ -2965,7 +2866,7 @@
                     </pic:cNvPicPr>
                   </pic:nvPicPr>
                   <pic:blipFill>
-                    <a:blip r:embed="rId16">
+                    <a:blip r:embed="rId15">
                       <a:extLst>
                         <a:ext uri="{28A0092B-C50C-407E-A947-70E740481C1C}">
                           <a14:useLocalDpi xmlns:a14="http://schemas.microsoft.com/office/drawing/2010/main" val="0"/>
@@ -2999,20 +2900,33 @@
     </w:p>
     <w:p>
       <w:pPr>
-        <w:pStyle w:val="TableofFigures"/>
+        <w:pStyle w:val="Tabledesillustrations"/>
         <w:jc w:val="center"/>
       </w:pPr>
       <w:r>
         <w:t xml:space="preserve">Figure </w:t>
       </w:r>
-      <w:fldSimple w:instr=" SEQ Figure \* ARABIC ">
-        <w:r>
-          <w:rPr>
-            <w:noProof/>
-          </w:rPr>
-          <w:t>3</w:t>
-        </w:r>
-      </w:fldSimple>
+      <w:r>
+        <w:fldChar w:fldCharType="begin"/>
+      </w:r>
+      <w:r>
+        <w:instrText xml:space="preserve"> SEQ Figure \* ARABIC </w:instrText>
+      </w:r>
+      <w:r>
+        <w:fldChar w:fldCharType="separate"/>
+      </w:r>
+      <w:r>
+        <w:rPr>
+          <w:noProof/>
+        </w:rPr>
+        <w:t>3</w:t>
+      </w:r>
+      <w:r>
+        <w:rPr>
+          <w:noProof/>
+        </w:rPr>
+        <w:fldChar w:fldCharType="end"/>
+      </w:r>
       <w:r>
         <w:t xml:space="preserve">: </w:t>
       </w:r>
@@ -3033,63 +2947,29 @@
     <w:p/>
     <w:p/>
     <w:p>
-      <w:proofErr w:type="spellStart"/>
-      <w:r>
-        <w:t>Below</w:t>
-      </w:r>
-      <w:proofErr w:type="spellEnd"/>
-      <w:r>
-        <w:t xml:space="preserve">, </w:t>
-      </w:r>
-      <w:proofErr w:type="spellStart"/>
-      <w:r>
-        <w:t>you</w:t>
-      </w:r>
-      <w:proofErr w:type="spellEnd"/>
-      <w:r>
-        <w:t xml:space="preserve"> </w:t>
-      </w:r>
-      <w:proofErr w:type="spellStart"/>
-      <w:r>
-        <w:t>can</w:t>
-      </w:r>
-      <w:proofErr w:type="spellEnd"/>
-      <w:r>
-        <w:t xml:space="preserve"> </w:t>
-      </w:r>
-      <w:proofErr w:type="spellStart"/>
-      <w:r>
-        <w:t>find</w:t>
-      </w:r>
-      <w:proofErr w:type="spellEnd"/>
-      <w:r>
-        <w:t xml:space="preserve"> the </w:t>
-      </w:r>
-      <w:proofErr w:type="spellStart"/>
-      <w:r>
-        <w:t>folder</w:t>
-      </w:r>
-      <w:proofErr w:type="spellEnd"/>
-      <w:r>
-        <w:t xml:space="preserve"> </w:t>
-      </w:r>
-      <w:proofErr w:type="spellStart"/>
-      <w:r>
-        <w:t>with</w:t>
-      </w:r>
-      <w:proofErr w:type="spellEnd"/>
-      <w:r>
-        <w:t xml:space="preserve"> the API code.</w:t>
+      <w:pPr>
+        <w:rPr>
+          <w:lang w:val="en-GB"/>
+        </w:rPr>
+      </w:pPr>
+      <w:r>
+        <w:rPr>
+          <w:lang w:val="en-GB"/>
+        </w:rPr>
+        <w:t>Below, you can find the folder with the API code.</w:t>
       </w:r>
     </w:p>
     <w:p>
       <w:pPr>
         <w:keepNext/>
+        <w:rPr>
+          <w:lang w:val="en-GB"/>
+        </w:rPr>
       </w:pPr>
       <w:r>
         <w:rPr>
           <w:noProof/>
-          <w:lang w:val="en-US" w:eastAsia="en-US"/>
+          <w:lang w:eastAsia="fr-FR"/>
         </w:rPr>
         <w:drawing>
           <wp:inline distT="0" distB="0" distL="0" distR="0" wp14:anchorId="78DDFFB0" wp14:editId="14E2500F">
@@ -3109,7 +2989,7 @@
                     </pic:cNvPicPr>
                   </pic:nvPicPr>
                   <pic:blipFill>
-                    <a:blip r:embed="rId17">
+                    <a:blip r:embed="rId16">
                       <a:extLst>
                         <a:ext uri="{28A0092B-C50C-407E-A947-70E740481C1C}">
                           <a14:useLocalDpi xmlns:a14="http://schemas.microsoft.com/office/drawing/2010/main" val="0"/>
@@ -3143,109 +3023,159 @@
     </w:p>
     <w:p>
       <w:pPr>
-        <w:pStyle w:val="TableofFigures"/>
+        <w:pStyle w:val="Tabledesillustrations"/>
         <w:jc w:val="center"/>
-      </w:pPr>
-      <w:r>
+        <w:rPr>
+          <w:lang w:val="en-GB"/>
+        </w:rPr>
+      </w:pPr>
+      <w:r>
+        <w:rPr>
+          <w:lang w:val="en-GB"/>
+        </w:rPr>
         <w:t xml:space="preserve">Figure </w:t>
       </w:r>
-      <w:fldSimple w:instr=" SEQ Figure \* ARABIC ">
-        <w:r>
-          <w:rPr>
-            <w:noProof/>
-          </w:rPr>
-          <w:t>4</w:t>
-        </w:r>
-      </w:fldSimple>
-      <w:r>
+      <w:r>
+        <w:fldChar w:fldCharType="begin"/>
+      </w:r>
+      <w:r>
+        <w:rPr>
+          <w:lang w:val="en-GB"/>
+        </w:rPr>
+        <w:instrText xml:space="preserve"> SEQ Figure \* ARABIC </w:instrText>
+      </w:r>
+      <w:r>
+        <w:fldChar w:fldCharType="separate"/>
+      </w:r>
+      <w:r>
+        <w:rPr>
+          <w:noProof/>
+          <w:lang w:val="en-GB"/>
+        </w:rPr>
+        <w:t>4</w:t>
+      </w:r>
+      <w:r>
+        <w:rPr>
+          <w:noProof/>
+        </w:rPr>
+        <w:fldChar w:fldCharType="end"/>
+      </w:r>
+      <w:r>
+        <w:rPr>
+          <w:lang w:val="en-GB"/>
+        </w:rPr>
         <w:t>: API code</w:t>
-      </w:r>
-    </w:p>
-    <w:p/>
-    <w:p>
-      <w:r>
-        <w:t>There is 3 code files : cals_api.py (the main file), cals_db_connection.py (</w:t>
-      </w:r>
-      <w:proofErr w:type="spellStart"/>
-      <w:r>
-        <w:t>allowing</w:t>
-      </w:r>
-      <w:proofErr w:type="spellEnd"/>
-      <w:r>
-        <w:t xml:space="preserve"> the </w:t>
-      </w:r>
-      <w:proofErr w:type="spellStart"/>
-      <w:r>
-        <w:t>connection</w:t>
-      </w:r>
-      <w:proofErr w:type="spellEnd"/>
-      <w:r>
-        <w:t xml:space="preserve"> to the </w:t>
-      </w:r>
-      <w:proofErr w:type="spellStart"/>
-      <w:r>
-        <w:t>database</w:t>
-      </w:r>
-      <w:proofErr w:type="spellEnd"/>
-      <w:r>
-        <w:t>), and the cals_routes.py (</w:t>
-      </w:r>
-      <w:r>
-        <w:t xml:space="preserve">the post </w:t>
-      </w:r>
-      <w:proofErr w:type="spellStart"/>
-      <w:r>
-        <w:t>method</w:t>
-      </w:r>
-      <w:proofErr w:type="spellEnd"/>
-      <w:r>
-        <w:t xml:space="preserve"> </w:t>
-      </w:r>
-      <w:proofErr w:type="spellStart"/>
-      <w:r>
-        <w:t>with</w:t>
-      </w:r>
-      <w:proofErr w:type="spellEnd"/>
-      <w:r>
-        <w:t xml:space="preserve"> the insert on the </w:t>
-      </w:r>
-      <w:proofErr w:type="spellStart"/>
-      <w:r>
-        <w:t>datab</w:t>
-      </w:r>
-      <w:r>
-        <w:t>a</w:t>
-      </w:r>
-      <w:r>
-        <w:t>se</w:t>
-      </w:r>
-      <w:proofErr w:type="spellEnd"/>
-      <w:r>
-        <w:t>)</w:t>
-      </w:r>
-      <w:r>
-        <w:t>.</w:t>
       </w:r>
     </w:p>
     <w:p>
-      <w:r>
-        <w:t xml:space="preserve">Command to </w:t>
+      <w:pPr>
+        <w:rPr>
+          <w:lang w:val="en-GB"/>
+        </w:rPr>
+      </w:pPr>
+    </w:p>
+    <w:p>
+      <w:pPr>
+        <w:rPr>
+          <w:lang w:val="en-GB"/>
+        </w:rPr>
+      </w:pPr>
+      <w:r>
+        <w:rPr>
+          <w:lang w:val="en-GB"/>
+        </w:rPr>
+        <w:t xml:space="preserve">There is 3 code </w:t>
+      </w:r>
+      <w:proofErr w:type="gramStart"/>
+      <w:r>
+        <w:rPr>
+          <w:lang w:val="en-GB"/>
+        </w:rPr>
+        <w:t>files :</w:t>
+      </w:r>
+      <w:proofErr w:type="gramEnd"/>
+      <w:r>
+        <w:rPr>
+          <w:lang w:val="en-GB"/>
+        </w:rPr>
+        <w:t xml:space="preserve"> cals_api.py (the main file), cals_db_connection.py (</w:t>
+      </w:r>
+      <w:r>
+        <w:rPr>
+          <w:lang w:val="en-GB"/>
+        </w:rPr>
+        <w:t>allowing</w:t>
+      </w:r>
+      <w:r>
+        <w:rPr>
+          <w:lang w:val="en-GB"/>
+        </w:rPr>
+        <w:t xml:space="preserve"> the connection to the database), and the cals_routes.py (</w:t>
+      </w:r>
+      <w:r>
+        <w:rPr>
+          <w:lang w:val="en-GB"/>
+        </w:rPr>
+        <w:t>the post method with the insert on the datab</w:t>
+      </w:r>
+      <w:r>
+        <w:rPr>
+          <w:lang w:val="en-GB"/>
+        </w:rPr>
+        <w:t>a</w:t>
+      </w:r>
+      <w:r>
+        <w:rPr>
+          <w:lang w:val="en-GB"/>
+        </w:rPr>
+        <w:t>se</w:t>
+      </w:r>
+      <w:r>
+        <w:rPr>
+          <w:lang w:val="en-GB"/>
+        </w:rPr>
+        <w:t>)</w:t>
+      </w:r>
+      <w:r>
+        <w:rPr>
+          <w:lang w:val="en-GB"/>
+        </w:rPr>
+        <w:t>.</w:t>
+      </w:r>
+    </w:p>
+    <w:p>
+      <w:pPr>
+        <w:rPr>
+          <w:lang w:val="en-GB"/>
+        </w:rPr>
+      </w:pPr>
+      <w:r>
+        <w:rPr>
+          <w:lang w:val="en-GB"/>
+        </w:rPr>
+        <w:t xml:space="preserve">Command to start </w:t>
       </w:r>
       <w:proofErr w:type="spellStart"/>
-      <w:r>
-        <w:t>start</w:t>
+      <w:proofErr w:type="gramStart"/>
+      <w:r>
+        <w:rPr>
+          <w:lang w:val="en-GB"/>
+        </w:rPr>
+        <w:t>Gunicorn</w:t>
       </w:r>
       <w:proofErr w:type="spellEnd"/>
       <w:r>
+        <w:rPr>
+          <w:lang w:val="en-GB"/>
+        </w:rPr>
+        <w:t> :</w:t>
+      </w:r>
+      <w:proofErr w:type="gramEnd"/>
+      <w:r>
+        <w:rPr>
+          <w:lang w:val="en-GB"/>
+        </w:rPr>
         <w:t xml:space="preserve"> </w:t>
-      </w:r>
-      <w:proofErr w:type="spellStart"/>
-      <w:r>
-        <w:t>Gunicorn</w:t>
-      </w:r>
-      <w:proofErr w:type="spellEnd"/>
-      <w:r>
-        <w:t xml:space="preserve"> : </w:t>
       </w:r>
       <w:proofErr w:type="spellStart"/>
       <w:r>
@@ -3272,41 +3202,38 @@
           <w:color w:val="996633"/>
           <w:lang w:val="en-US"/>
         </w:rPr>
-        <w:t>cals_</w:t>
-      </w:r>
-      <w:proofErr w:type="gramStart"/>
+        <w:t>cals_api:app</w:t>
+      </w:r>
+      <w:proofErr w:type="spellEnd"/>
       <w:r>
         <w:rPr>
           <w:rFonts w:ascii="Menlo" w:hAnsi="Menlo" w:cs="Menlo"/>
           <w:color w:val="996633"/>
           <w:lang w:val="en-US"/>
         </w:rPr>
-        <w:t>api:app</w:t>
-      </w:r>
-      <w:proofErr w:type="spellEnd"/>
-      <w:proofErr w:type="gramEnd"/>
-      <w:r>
-        <w:rPr>
-          <w:rFonts w:ascii="Menlo" w:hAnsi="Menlo" w:cs="Menlo"/>
-          <w:color w:val="996633"/>
-          <w:lang w:val="en-US"/>
-        </w:rPr>
         <w:t xml:space="preserve"> &amp;</w:t>
       </w:r>
-      <w:bookmarkStart w:id="9" w:name="_GoBack"/>
-      <w:bookmarkEnd w:id="9"/>
     </w:p>
     <w:p>
       <w:pPr>
         <w:jc w:val="left"/>
+        <w:rPr>
+          <w:lang w:val="en-GB"/>
+        </w:rPr>
       </w:pPr>
     </w:p>
-    <w:p/>
+    <w:p>
+      <w:pPr>
+        <w:rPr>
+          <w:lang w:val="en-GB"/>
+        </w:rPr>
+      </w:pPr>
+    </w:p>
     <w:sectPr>
-      <w:headerReference w:type="default" r:id="rId18"/>
-      <w:footerReference w:type="default" r:id="rId19"/>
-      <w:headerReference w:type="first" r:id="rId20"/>
-      <w:footerReference w:type="first" r:id="rId21"/>
+      <w:headerReference w:type="default" r:id="rId17"/>
+      <w:footerReference w:type="default" r:id="rId18"/>
+      <w:headerReference w:type="first" r:id="rId19"/>
+      <w:footerReference w:type="first" r:id="rId20"/>
       <w:pgSz w:w="11906" w:h="16838"/>
       <w:pgMar w:top="1417" w:right="1417" w:bottom="1417" w:left="1417" w:header="708" w:footer="708" w:gutter="0"/>
       <w:pgNumType w:start="1"/>
@@ -3318,7 +3245,7 @@
 </file>
 
 <file path=word/endnotes.xml><?xml version="1.0" encoding="utf-8"?>
-<w:endnotes xmlns:wpc="http://schemas.microsoft.com/office/word/2010/wordprocessingCanvas" xmlns:mo="http://schemas.microsoft.com/office/mac/office/2008/main" xmlns:mc="http://schemas.openxmlformats.org/markup-compatibility/2006" xmlns:mv="urn:schemas-microsoft-com:mac:vml" xmlns:o="urn:schemas-microsoft-com:office:office" xmlns:r="http://schemas.openxmlformats.org/officeDocument/2006/relationships" xmlns:m="http://schemas.openxmlformats.org/officeDocument/2006/math" xmlns:v="urn:schemas-microsoft-com:vml" xmlns:wp14="http://schemas.microsoft.com/office/word/2010/wordprocessingDrawing" xmlns:wp="http://schemas.openxmlformats.org/drawingml/2006/wordprocessingDrawing" xmlns:w10="urn:schemas-microsoft-com:office:word" xmlns:w="http://schemas.openxmlformats.org/wordprocessingml/2006/main" xmlns:w14="http://schemas.microsoft.com/office/word/2010/wordml" xmlns:w15="http://schemas.microsoft.com/office/word/2012/wordml" xmlns:wpg="http://schemas.microsoft.com/office/word/2010/wordprocessingGroup" xmlns:wpi="http://schemas.microsoft.com/office/word/2010/wordprocessingInk" xmlns:wne="http://schemas.microsoft.com/office/word/2006/wordml" xmlns:wps="http://schemas.microsoft.com/office/word/2010/wordprocessingShape" mc:Ignorable="w14 w15 wp14">
+<w:endnotes xmlns:wpc="http://schemas.microsoft.com/office/word/2010/wordprocessingCanvas" xmlns:cx="http://schemas.microsoft.com/office/drawing/2014/chartex" xmlns:cx1="http://schemas.microsoft.com/office/drawing/2015/9/8/chartex" xmlns:cx2="http://schemas.microsoft.com/office/drawing/2015/10/21/chartex" xmlns:mc="http://schemas.openxmlformats.org/markup-compatibility/2006" xmlns:o="urn:schemas-microsoft-com:office:office" xmlns:r="http://schemas.openxmlformats.org/officeDocument/2006/relationships" xmlns:m="http://schemas.openxmlformats.org/officeDocument/2006/math" xmlns:v="urn:schemas-microsoft-com:vml" xmlns:wp14="http://schemas.microsoft.com/office/word/2010/wordprocessingDrawing" xmlns:wp="http://schemas.openxmlformats.org/drawingml/2006/wordprocessingDrawing" xmlns:w10="urn:schemas-microsoft-com:office:word" xmlns:w="http://schemas.openxmlformats.org/wordprocessingml/2006/main" xmlns:w14="http://schemas.microsoft.com/office/word/2010/wordml" xmlns:w15="http://schemas.microsoft.com/office/word/2012/wordml" xmlns:w16se="http://schemas.microsoft.com/office/word/2015/wordml/symex" xmlns:wpg="http://schemas.microsoft.com/office/word/2010/wordprocessingGroup" xmlns:wpi="http://schemas.microsoft.com/office/word/2010/wordprocessingInk" xmlns:wne="http://schemas.microsoft.com/office/word/2006/wordml" xmlns:wps="http://schemas.microsoft.com/office/word/2010/wordprocessingShape" mc:Ignorable="w14 w15 w16se wp14">
   <w:endnote w:type="separator" w:id="-1">
     <w:p>
       <w:pPr>
@@ -3343,7 +3270,7 @@
 </file>
 
 <file path=word/footer1.xml><?xml version="1.0" encoding="utf-8"?>
-<w:ftr xmlns:wpc="http://schemas.microsoft.com/office/word/2010/wordprocessingCanvas" xmlns:mo="http://schemas.microsoft.com/office/mac/office/2008/main" xmlns:mc="http://schemas.openxmlformats.org/markup-compatibility/2006" xmlns:mv="urn:schemas-microsoft-com:mac:vml" xmlns:o="urn:schemas-microsoft-com:office:office" xmlns:r="http://schemas.openxmlformats.org/officeDocument/2006/relationships" xmlns:m="http://schemas.openxmlformats.org/officeDocument/2006/math" xmlns:v="urn:schemas-microsoft-com:vml" xmlns:wp14="http://schemas.microsoft.com/office/word/2010/wordprocessingDrawing" xmlns:wp="http://schemas.openxmlformats.org/drawingml/2006/wordprocessingDrawing" xmlns:w10="urn:schemas-microsoft-com:office:word" xmlns:w="http://schemas.openxmlformats.org/wordprocessingml/2006/main" xmlns:w14="http://schemas.microsoft.com/office/word/2010/wordml" xmlns:w15="http://schemas.microsoft.com/office/word/2012/wordml" xmlns:wpg="http://schemas.microsoft.com/office/word/2010/wordprocessingGroup" xmlns:wpi="http://schemas.microsoft.com/office/word/2010/wordprocessingInk" xmlns:wne="http://schemas.microsoft.com/office/word/2006/wordml" xmlns:wps="http://schemas.microsoft.com/office/word/2010/wordprocessingShape" mc:Ignorable="w14 w15 wp14">
+<w:ftr xmlns:wpc="http://schemas.microsoft.com/office/word/2010/wordprocessingCanvas" xmlns:cx="http://schemas.microsoft.com/office/drawing/2014/chartex" xmlns:cx1="http://schemas.microsoft.com/office/drawing/2015/9/8/chartex" xmlns:cx2="http://schemas.microsoft.com/office/drawing/2015/10/21/chartex" xmlns:mc="http://schemas.openxmlformats.org/markup-compatibility/2006" xmlns:o="urn:schemas-microsoft-com:office:office" xmlns:r="http://schemas.openxmlformats.org/officeDocument/2006/relationships" xmlns:m="http://schemas.openxmlformats.org/officeDocument/2006/math" xmlns:v="urn:schemas-microsoft-com:vml" xmlns:wp14="http://schemas.microsoft.com/office/word/2010/wordprocessingDrawing" xmlns:wp="http://schemas.openxmlformats.org/drawingml/2006/wordprocessingDrawing" xmlns:w10="urn:schemas-microsoft-com:office:word" xmlns:w="http://schemas.openxmlformats.org/wordprocessingml/2006/main" xmlns:w14="http://schemas.microsoft.com/office/word/2010/wordml" xmlns:w15="http://schemas.microsoft.com/office/word/2012/wordml" xmlns:w16se="http://schemas.microsoft.com/office/word/2015/wordml/symex" xmlns:wpg="http://schemas.microsoft.com/office/word/2010/wordprocessingGroup" xmlns:wpi="http://schemas.microsoft.com/office/word/2010/wordprocessingInk" xmlns:wne="http://schemas.microsoft.com/office/word/2006/wordml" xmlns:wps="http://schemas.microsoft.com/office/word/2010/wordprocessingShape" mc:Ignorable="w14 w15 w16se wp14">
   <w:p>
     <w:pPr>
       <w:tabs>
@@ -3360,17 +3287,17 @@
   </w:p>
   <w:p>
     <w:pPr>
-      <w:pStyle w:val="Footer"/>
+      <w:pStyle w:val="Pieddepage"/>
     </w:pPr>
   </w:p>
 </w:ftr>
 </file>
 
 <file path=word/footer2.xml><?xml version="1.0" encoding="utf-8"?>
-<w:ftr xmlns:wpc="http://schemas.microsoft.com/office/word/2010/wordprocessingCanvas" xmlns:mo="http://schemas.microsoft.com/office/mac/office/2008/main" xmlns:mc="http://schemas.openxmlformats.org/markup-compatibility/2006" xmlns:mv="urn:schemas-microsoft-com:mac:vml" xmlns:o="urn:schemas-microsoft-com:office:office" xmlns:r="http://schemas.openxmlformats.org/officeDocument/2006/relationships" xmlns:m="http://schemas.openxmlformats.org/officeDocument/2006/math" xmlns:v="urn:schemas-microsoft-com:vml" xmlns:wp14="http://schemas.microsoft.com/office/word/2010/wordprocessingDrawing" xmlns:wp="http://schemas.openxmlformats.org/drawingml/2006/wordprocessingDrawing" xmlns:w10="urn:schemas-microsoft-com:office:word" xmlns:w="http://schemas.openxmlformats.org/wordprocessingml/2006/main" xmlns:w14="http://schemas.microsoft.com/office/word/2010/wordml" xmlns:w15="http://schemas.microsoft.com/office/word/2012/wordml" xmlns:wpg="http://schemas.microsoft.com/office/word/2010/wordprocessingGroup" xmlns:wpi="http://schemas.microsoft.com/office/word/2010/wordprocessingInk" xmlns:wne="http://schemas.microsoft.com/office/word/2006/wordml" xmlns:wps="http://schemas.microsoft.com/office/word/2010/wordprocessingShape" mc:Ignorable="w14 w15 wp14">
+<w:ftr xmlns:wpc="http://schemas.microsoft.com/office/word/2010/wordprocessingCanvas" xmlns:cx="http://schemas.microsoft.com/office/drawing/2014/chartex" xmlns:cx1="http://schemas.microsoft.com/office/drawing/2015/9/8/chartex" xmlns:cx2="http://schemas.microsoft.com/office/drawing/2015/10/21/chartex" xmlns:mc="http://schemas.openxmlformats.org/markup-compatibility/2006" xmlns:o="urn:schemas-microsoft-com:office:office" xmlns:r="http://schemas.openxmlformats.org/officeDocument/2006/relationships" xmlns:m="http://schemas.openxmlformats.org/officeDocument/2006/math" xmlns:v="urn:schemas-microsoft-com:vml" xmlns:wp14="http://schemas.microsoft.com/office/word/2010/wordprocessingDrawing" xmlns:wp="http://schemas.openxmlformats.org/drawingml/2006/wordprocessingDrawing" xmlns:w10="urn:schemas-microsoft-com:office:word" xmlns:w="http://schemas.openxmlformats.org/wordprocessingml/2006/main" xmlns:w14="http://schemas.microsoft.com/office/word/2010/wordml" xmlns:w15="http://schemas.microsoft.com/office/word/2012/wordml" xmlns:w16se="http://schemas.microsoft.com/office/word/2015/wordml/symex" xmlns:wpg="http://schemas.microsoft.com/office/word/2010/wordprocessingGroup" xmlns:wpi="http://schemas.microsoft.com/office/word/2010/wordprocessingInk" xmlns:wne="http://schemas.microsoft.com/office/word/2006/wordml" xmlns:wps="http://schemas.microsoft.com/office/word/2010/wordprocessingShape" mc:Ignorable="w14 w15 w16se wp14">
   <w:p>
     <w:pPr>
-      <w:pStyle w:val="Footer"/>
+      <w:pStyle w:val="Pieddepage"/>
     </w:pPr>
     <w:r>
       <w:rPr>
@@ -3386,7 +3313,7 @@
 </file>
 
 <file path=word/footer3.xml><?xml version="1.0" encoding="utf-8"?>
-<w:ftr xmlns:wpc="http://schemas.microsoft.com/office/word/2010/wordprocessingCanvas" xmlns:mo="http://schemas.microsoft.com/office/mac/office/2008/main" xmlns:mc="http://schemas.openxmlformats.org/markup-compatibility/2006" xmlns:mv="urn:schemas-microsoft-com:mac:vml" xmlns:o="urn:schemas-microsoft-com:office:office" xmlns:r="http://schemas.openxmlformats.org/officeDocument/2006/relationships" xmlns:m="http://schemas.openxmlformats.org/officeDocument/2006/math" xmlns:v="urn:schemas-microsoft-com:vml" xmlns:wp14="http://schemas.microsoft.com/office/word/2010/wordprocessingDrawing" xmlns:wp="http://schemas.openxmlformats.org/drawingml/2006/wordprocessingDrawing" xmlns:w10="urn:schemas-microsoft-com:office:word" xmlns:w="http://schemas.openxmlformats.org/wordprocessingml/2006/main" xmlns:w14="http://schemas.microsoft.com/office/word/2010/wordml" xmlns:w15="http://schemas.microsoft.com/office/word/2012/wordml" xmlns:wpg="http://schemas.microsoft.com/office/word/2010/wordprocessingGroup" xmlns:wpi="http://schemas.microsoft.com/office/word/2010/wordprocessingInk" xmlns:wne="http://schemas.microsoft.com/office/word/2006/wordml" xmlns:wps="http://schemas.microsoft.com/office/word/2010/wordprocessingShape" mc:Ignorable="w14 w15 wp14">
+<w:ftr xmlns:wpc="http://schemas.microsoft.com/office/word/2010/wordprocessingCanvas" xmlns:cx="http://schemas.microsoft.com/office/drawing/2014/chartex" xmlns:cx1="http://schemas.microsoft.com/office/drawing/2015/9/8/chartex" xmlns:cx2="http://schemas.microsoft.com/office/drawing/2015/10/21/chartex" xmlns:mc="http://schemas.openxmlformats.org/markup-compatibility/2006" xmlns:o="urn:schemas-microsoft-com:office:office" xmlns:r="http://schemas.openxmlformats.org/officeDocument/2006/relationships" xmlns:m="http://schemas.openxmlformats.org/officeDocument/2006/math" xmlns:v="urn:schemas-microsoft-com:vml" xmlns:wp14="http://schemas.microsoft.com/office/word/2010/wordprocessingDrawing" xmlns:wp="http://schemas.openxmlformats.org/drawingml/2006/wordprocessingDrawing" xmlns:w10="urn:schemas-microsoft-com:office:word" xmlns:w="http://schemas.openxmlformats.org/wordprocessingml/2006/main" xmlns:w14="http://schemas.microsoft.com/office/word/2010/wordml" xmlns:w15="http://schemas.microsoft.com/office/word/2012/wordml" xmlns:w16se="http://schemas.microsoft.com/office/word/2015/wordml/symex" xmlns:wpg="http://schemas.microsoft.com/office/word/2010/wordprocessingGroup" xmlns:wpi="http://schemas.microsoft.com/office/word/2010/wordprocessingInk" xmlns:wne="http://schemas.microsoft.com/office/word/2006/wordml" xmlns:wps="http://schemas.microsoft.com/office/word/2010/wordprocessingShape" mc:Ignorable="w14 w15 w16se wp14">
   <w:p>
     <w:pPr>
       <w:tabs>
@@ -3490,24 +3417,24 @@
   </w:p>
   <w:p>
     <w:pPr>
-      <w:pStyle w:val="Footer"/>
+      <w:pStyle w:val="Pieddepage"/>
     </w:pPr>
   </w:p>
 </w:ftr>
 </file>
 
 <file path=word/footer4.xml><?xml version="1.0" encoding="utf-8"?>
-<w:ftr xmlns:wpc="http://schemas.microsoft.com/office/word/2010/wordprocessingCanvas" xmlns:mo="http://schemas.microsoft.com/office/mac/office/2008/main" xmlns:mc="http://schemas.openxmlformats.org/markup-compatibility/2006" xmlns:mv="urn:schemas-microsoft-com:mac:vml" xmlns:o="urn:schemas-microsoft-com:office:office" xmlns:r="http://schemas.openxmlformats.org/officeDocument/2006/relationships" xmlns:m="http://schemas.openxmlformats.org/officeDocument/2006/math" xmlns:v="urn:schemas-microsoft-com:vml" xmlns:wp14="http://schemas.microsoft.com/office/word/2010/wordprocessingDrawing" xmlns:wp="http://schemas.openxmlformats.org/drawingml/2006/wordprocessingDrawing" xmlns:w10="urn:schemas-microsoft-com:office:word" xmlns:w="http://schemas.openxmlformats.org/wordprocessingml/2006/main" xmlns:w14="http://schemas.microsoft.com/office/word/2010/wordml" xmlns:w15="http://schemas.microsoft.com/office/word/2012/wordml" xmlns:wpg="http://schemas.microsoft.com/office/word/2010/wordprocessingGroup" xmlns:wpi="http://schemas.microsoft.com/office/word/2010/wordprocessingInk" xmlns:wne="http://schemas.microsoft.com/office/word/2006/wordml" xmlns:wps="http://schemas.microsoft.com/office/word/2010/wordprocessingShape" mc:Ignorable="w14 w15 wp14">
+<w:ftr xmlns:wpc="http://schemas.microsoft.com/office/word/2010/wordprocessingCanvas" xmlns:cx="http://schemas.microsoft.com/office/drawing/2014/chartex" xmlns:cx1="http://schemas.microsoft.com/office/drawing/2015/9/8/chartex" xmlns:cx2="http://schemas.microsoft.com/office/drawing/2015/10/21/chartex" xmlns:mc="http://schemas.openxmlformats.org/markup-compatibility/2006" xmlns:o="urn:schemas-microsoft-com:office:office" xmlns:r="http://schemas.openxmlformats.org/officeDocument/2006/relationships" xmlns:m="http://schemas.openxmlformats.org/officeDocument/2006/math" xmlns:v="urn:schemas-microsoft-com:vml" xmlns:wp14="http://schemas.microsoft.com/office/word/2010/wordprocessingDrawing" xmlns:wp="http://schemas.openxmlformats.org/drawingml/2006/wordprocessingDrawing" xmlns:w10="urn:schemas-microsoft-com:office:word" xmlns:w="http://schemas.openxmlformats.org/wordprocessingml/2006/main" xmlns:w14="http://schemas.microsoft.com/office/word/2010/wordml" xmlns:w15="http://schemas.microsoft.com/office/word/2012/wordml" xmlns:w16se="http://schemas.microsoft.com/office/word/2015/wordml/symex" xmlns:wpg="http://schemas.microsoft.com/office/word/2010/wordprocessingGroup" xmlns:wpi="http://schemas.microsoft.com/office/word/2010/wordprocessingInk" xmlns:wne="http://schemas.microsoft.com/office/word/2006/wordml" xmlns:wps="http://schemas.microsoft.com/office/word/2010/wordprocessingShape" mc:Ignorable="w14 w15 w16se wp14">
   <w:p>
     <w:pPr>
-      <w:pStyle w:val="Footer"/>
+      <w:pStyle w:val="Pieddepage"/>
     </w:pPr>
   </w:p>
 </w:ftr>
 </file>
 
 <file path=word/footnotes.xml><?xml version="1.0" encoding="utf-8"?>
-<w:footnotes xmlns:wpc="http://schemas.microsoft.com/office/word/2010/wordprocessingCanvas" xmlns:mo="http://schemas.microsoft.com/office/mac/office/2008/main" xmlns:mc="http://schemas.openxmlformats.org/markup-compatibility/2006" xmlns:mv="urn:schemas-microsoft-com:mac:vml" xmlns:o="urn:schemas-microsoft-com:office:office" xmlns:r="http://schemas.openxmlformats.org/officeDocument/2006/relationships" xmlns:m="http://schemas.openxmlformats.org/officeDocument/2006/math" xmlns:v="urn:schemas-microsoft-com:vml" xmlns:wp14="http://schemas.microsoft.com/office/word/2010/wordprocessingDrawing" xmlns:wp="http://schemas.openxmlformats.org/drawingml/2006/wordprocessingDrawing" xmlns:w10="urn:schemas-microsoft-com:office:word" xmlns:w="http://schemas.openxmlformats.org/wordprocessingml/2006/main" xmlns:w14="http://schemas.microsoft.com/office/word/2010/wordml" xmlns:w15="http://schemas.microsoft.com/office/word/2012/wordml" xmlns:wpg="http://schemas.microsoft.com/office/word/2010/wordprocessingGroup" xmlns:wpi="http://schemas.microsoft.com/office/word/2010/wordprocessingInk" xmlns:wne="http://schemas.microsoft.com/office/word/2006/wordml" xmlns:wps="http://schemas.microsoft.com/office/word/2010/wordprocessingShape" mc:Ignorable="w14 w15 wp14">
+<w:footnotes xmlns:wpc="http://schemas.microsoft.com/office/word/2010/wordprocessingCanvas" xmlns:cx="http://schemas.microsoft.com/office/drawing/2014/chartex" xmlns:cx1="http://schemas.microsoft.com/office/drawing/2015/9/8/chartex" xmlns:cx2="http://schemas.microsoft.com/office/drawing/2015/10/21/chartex" xmlns:mc="http://schemas.openxmlformats.org/markup-compatibility/2006" xmlns:o="urn:schemas-microsoft-com:office:office" xmlns:r="http://schemas.openxmlformats.org/officeDocument/2006/relationships" xmlns:m="http://schemas.openxmlformats.org/officeDocument/2006/math" xmlns:v="urn:schemas-microsoft-com:vml" xmlns:wp14="http://schemas.microsoft.com/office/word/2010/wordprocessingDrawing" xmlns:wp="http://schemas.openxmlformats.org/drawingml/2006/wordprocessingDrawing" xmlns:w10="urn:schemas-microsoft-com:office:word" xmlns:w="http://schemas.openxmlformats.org/wordprocessingml/2006/main" xmlns:w14="http://schemas.microsoft.com/office/word/2010/wordml" xmlns:w15="http://schemas.microsoft.com/office/word/2012/wordml" xmlns:w16se="http://schemas.microsoft.com/office/word/2015/wordml/symex" xmlns:wpg="http://schemas.microsoft.com/office/word/2010/wordprocessingGroup" xmlns:wpi="http://schemas.microsoft.com/office/word/2010/wordprocessingInk" xmlns:wne="http://schemas.microsoft.com/office/word/2006/wordml" xmlns:wps="http://schemas.microsoft.com/office/word/2010/wordprocessingShape" mc:Ignorable="w14 w15 w16se wp14">
   <w:footnote w:type="separator" w:id="-1">
     <w:p>
       <w:pPr>
@@ -3532,10 +3459,10 @@
 </file>
 
 <file path=word/header1.xml><?xml version="1.0" encoding="utf-8"?>
-<w:hdr xmlns:wpc="http://schemas.microsoft.com/office/word/2010/wordprocessingCanvas" xmlns:mo="http://schemas.microsoft.com/office/mac/office/2008/main" xmlns:mc="http://schemas.openxmlformats.org/markup-compatibility/2006" xmlns:mv="urn:schemas-microsoft-com:mac:vml" xmlns:o="urn:schemas-microsoft-com:office:office" xmlns:r="http://schemas.openxmlformats.org/officeDocument/2006/relationships" xmlns:m="http://schemas.openxmlformats.org/officeDocument/2006/math" xmlns:v="urn:schemas-microsoft-com:vml" xmlns:wp14="http://schemas.microsoft.com/office/word/2010/wordprocessingDrawing" xmlns:wp="http://schemas.openxmlformats.org/drawingml/2006/wordprocessingDrawing" xmlns:w10="urn:schemas-microsoft-com:office:word" xmlns:w="http://schemas.openxmlformats.org/wordprocessingml/2006/main" xmlns:w14="http://schemas.microsoft.com/office/word/2010/wordml" xmlns:w15="http://schemas.microsoft.com/office/word/2012/wordml" xmlns:wpg="http://schemas.microsoft.com/office/word/2010/wordprocessingGroup" xmlns:wpi="http://schemas.microsoft.com/office/word/2010/wordprocessingInk" xmlns:wne="http://schemas.microsoft.com/office/word/2006/wordml" xmlns:wps="http://schemas.microsoft.com/office/word/2010/wordprocessingShape" mc:Ignorable="w14 w15 wp14">
+<w:hdr xmlns:wpc="http://schemas.microsoft.com/office/word/2010/wordprocessingCanvas" xmlns:cx="http://schemas.microsoft.com/office/drawing/2014/chartex" xmlns:cx1="http://schemas.microsoft.com/office/drawing/2015/9/8/chartex" xmlns:cx2="http://schemas.microsoft.com/office/drawing/2015/10/21/chartex" xmlns:mc="http://schemas.openxmlformats.org/markup-compatibility/2006" xmlns:o="urn:schemas-microsoft-com:office:office" xmlns:r="http://schemas.openxmlformats.org/officeDocument/2006/relationships" xmlns:m="http://schemas.openxmlformats.org/officeDocument/2006/math" xmlns:v="urn:schemas-microsoft-com:vml" xmlns:wp14="http://schemas.microsoft.com/office/word/2010/wordprocessingDrawing" xmlns:wp="http://schemas.openxmlformats.org/drawingml/2006/wordprocessingDrawing" xmlns:w10="urn:schemas-microsoft-com:office:word" xmlns:w="http://schemas.openxmlformats.org/wordprocessingml/2006/main" xmlns:w14="http://schemas.microsoft.com/office/word/2010/wordml" xmlns:w15="http://schemas.microsoft.com/office/word/2012/wordml" xmlns:w16se="http://schemas.microsoft.com/office/word/2015/wordml/symex" xmlns:wpg="http://schemas.microsoft.com/office/word/2010/wordprocessingGroup" xmlns:wpi="http://schemas.microsoft.com/office/word/2010/wordprocessingInk" xmlns:wne="http://schemas.microsoft.com/office/word/2006/wordml" xmlns:wps="http://schemas.microsoft.com/office/word/2010/wordprocessingShape" mc:Ignorable="w14 w15 w16se wp14">
   <w:tbl>
     <w:tblPr>
-      <w:tblStyle w:val="TableGrid"/>
+      <w:tblStyle w:val="Grilledutableau"/>
       <w:tblW w:w="11057" w:type="dxa"/>
       <w:jc w:val="center"/>
       <w:tblLook w:val="04A0" w:firstRow="1" w:lastRow="0" w:firstColumn="1" w:lastColumn="0" w:noHBand="0" w:noVBand="1"/>
@@ -3563,7 +3490,7 @@
         </w:tcPr>
         <w:p>
           <w:pPr>
-            <w:pStyle w:val="Header"/>
+            <w:pStyle w:val="En-tte"/>
             <w:tabs>
               <w:tab w:val="left" w:pos="510"/>
             </w:tabs>
@@ -3627,7 +3554,7 @@
         </w:p>
         <w:p>
           <w:pPr>
-            <w:pStyle w:val="Header"/>
+            <w:pStyle w:val="En-tte"/>
             <w:tabs>
               <w:tab w:val="left" w:pos="510"/>
             </w:tabs>
@@ -3654,7 +3581,7 @@
         </w:tcPr>
         <w:p>
           <w:pPr>
-            <w:pStyle w:val="Header"/>
+            <w:pStyle w:val="En-tte"/>
             <w:tabs>
               <w:tab w:val="left" w:pos="510"/>
             </w:tabs>
@@ -3685,7 +3612,7 @@
         </w:tcPr>
         <w:p>
           <w:pPr>
-            <w:pStyle w:val="Header"/>
+            <w:pStyle w:val="En-tte"/>
             <w:tabs>
               <w:tab w:val="left" w:pos="510"/>
             </w:tabs>
@@ -3734,7 +3661,7 @@
         </w:tcPr>
         <w:p>
           <w:pPr>
-            <w:pStyle w:val="Header"/>
+            <w:pStyle w:val="En-tte"/>
             <w:tabs>
               <w:tab w:val="left" w:pos="510"/>
             </w:tabs>
@@ -3768,7 +3695,7 @@
         </w:p>
         <w:p>
           <w:pPr>
-            <w:pStyle w:val="Header"/>
+            <w:pStyle w:val="En-tte"/>
             <w:tabs>
               <w:tab w:val="left" w:pos="510"/>
             </w:tabs>
@@ -3810,7 +3737,7 @@
         </w:tcPr>
         <w:p>
           <w:pPr>
-            <w:pStyle w:val="Header"/>
+            <w:pStyle w:val="En-tte"/>
             <w:tabs>
               <w:tab w:val="left" w:pos="510"/>
             </w:tabs>
@@ -3872,7 +3799,7 @@
         </w:tcPr>
         <w:p>
           <w:pPr>
-            <w:pStyle w:val="Header"/>
+            <w:pStyle w:val="En-tte"/>
             <w:tabs>
               <w:tab w:val="left" w:pos="510"/>
             </w:tabs>
@@ -3892,7 +3819,7 @@
         </w:tcPr>
         <w:p>
           <w:pPr>
-            <w:pStyle w:val="Header"/>
+            <w:pStyle w:val="En-tte"/>
             <w:tabs>
               <w:tab w:val="left" w:pos="510"/>
             </w:tabs>
@@ -3918,7 +3845,7 @@
         </w:tcPr>
         <w:p>
           <w:pPr>
-            <w:pStyle w:val="Header"/>
+            <w:pStyle w:val="En-tte"/>
             <w:tabs>
               <w:tab w:val="left" w:pos="510"/>
             </w:tabs>
@@ -3929,7 +3856,7 @@
           <w:sdt>
             <w:sdtPr>
               <w:rPr>
-                <w:rStyle w:val="Strong"/>
+                <w:rStyle w:val="lev"/>
                 <w:lang w:val="en-GB"/>
               </w:rPr>
               <w:alias w:val="Titre "/>
@@ -3940,19 +3867,19 @@
             </w:sdtPr>
             <w:sdtEndPr>
               <w:rPr>
-                <w:rStyle w:val="Strong"/>
+                <w:rStyle w:val="lev"/>
               </w:rPr>
             </w:sdtEndPr>
             <w:sdtContent>
               <w:r>
                 <w:rPr>
-                  <w:rStyle w:val="Strong"/>
+                  <w:rStyle w:val="lev"/>
                 </w:rPr>
                 <w:t>CALS</w:t>
               </w:r>
               <w:r>
                 <w:rPr>
-                  <w:rStyle w:val="Strong"/>
+                  <w:rStyle w:val="lev"/>
                 </w:rPr>
                 <w:t xml:space="preserve"> SIM</w:t>
               </w:r>
@@ -3995,7 +3922,7 @@
         </w:tcPr>
         <w:p>
           <w:pPr>
-            <w:pStyle w:val="Header"/>
+            <w:pStyle w:val="En-tte"/>
             <w:tabs>
               <w:tab w:val="left" w:pos="510"/>
             </w:tabs>
@@ -4014,7 +3941,7 @@
         </w:tcPr>
         <w:p>
           <w:pPr>
-            <w:pStyle w:val="Header"/>
+            <w:pStyle w:val="En-tte"/>
             <w:tabs>
               <w:tab w:val="left" w:pos="510"/>
             </w:tabs>
@@ -4039,7 +3966,7 @@
         </w:tcPr>
         <w:p>
           <w:pPr>
-            <w:pStyle w:val="Header"/>
+            <w:pStyle w:val="En-tte"/>
             <w:tabs>
               <w:tab w:val="left" w:pos="510"/>
             </w:tabs>
@@ -4051,7 +3978,7 @@
           <w:sdt>
             <w:sdtPr>
               <w:rPr>
-                <w:rStyle w:val="Emphasis"/>
+                <w:rStyle w:val="Accentuation"/>
                 <w:i w:val="0"/>
                 <w:lang w:val="en-GB"/>
               </w:rPr>
@@ -4063,13 +3990,13 @@
             </w:sdtPr>
             <w:sdtEndPr>
               <w:rPr>
-                <w:rStyle w:val="Emphasis"/>
+                <w:rStyle w:val="Accentuation"/>
               </w:rPr>
             </w:sdtEndPr>
             <w:sdtContent>
               <w:r>
                 <w:rPr>
-                  <w:rStyle w:val="Emphasis"/>
+                  <w:rStyle w:val="Accentuation"/>
                   <w:i w:val="0"/>
                   <w:lang w:val="en-US"/>
                 </w:rPr>
@@ -4091,7 +4018,7 @@
         </w:tcPr>
         <w:p>
           <w:pPr>
-            <w:pStyle w:val="Header"/>
+            <w:pStyle w:val="En-tte"/>
             <w:tabs>
               <w:tab w:val="left" w:pos="510"/>
             </w:tabs>
@@ -4118,7 +4045,7 @@
         </w:tcPr>
         <w:p>
           <w:pPr>
-            <w:pStyle w:val="Subtitle"/>
+            <w:pStyle w:val="Sous-titre"/>
             <w:rPr>
               <w:lang w:val="en-GB"/>
             </w:rPr>
@@ -4134,7 +4061,7 @@
         </w:tcPr>
         <w:p>
           <w:pPr>
-            <w:pStyle w:val="Header"/>
+            <w:pStyle w:val="En-tte"/>
             <w:tabs>
               <w:tab w:val="left" w:pos="510"/>
             </w:tabs>
@@ -4159,7 +4086,7 @@
         </w:tcPr>
         <w:p>
           <w:pPr>
-            <w:pStyle w:val="Header"/>
+            <w:pStyle w:val="En-tte"/>
             <w:tabs>
               <w:tab w:val="left" w:pos="510"/>
             </w:tabs>
@@ -4181,21 +4108,6 @@
               <w:lang w:val="en-GB"/>
             </w:rPr>
             <w:instrText xml:space="preserve"> STYLEREF  "Heading 1 (out of Table of content)"  \* MERGEFORMAT </w:instrText>
-          </w:r>
-          <w:r>
-            <w:rPr>
-              <w:i/>
-              <w:lang w:val="en-GB"/>
-            </w:rPr>
-            <w:fldChar w:fldCharType="separate"/>
-          </w:r>
-          <w:r>
-            <w:rPr>
-              <w:i/>
-              <w:noProof/>
-              <w:lang w:val="en-GB"/>
-            </w:rPr>
-            <w:t>Document Description</w:t>
           </w:r>
           <w:r>
             <w:rPr>
@@ -4218,7 +4130,7 @@
         </w:tcPr>
         <w:p>
           <w:pPr>
-            <w:pStyle w:val="Subtitle"/>
+            <w:pStyle w:val="Sous-titre"/>
             <w:jc w:val="right"/>
             <w:rPr>
               <w:lang w:val="en-GB"/>
@@ -4230,7 +4142,7 @@
   </w:tbl>
   <w:p>
     <w:pPr>
-      <w:pStyle w:val="Header"/>
+      <w:pStyle w:val="En-tte"/>
       <w:tabs>
         <w:tab w:val="left" w:pos="510"/>
       </w:tabs>
@@ -4243,10 +4155,10 @@
 </file>
 
 <file path=word/header2.xml><?xml version="1.0" encoding="utf-8"?>
-<w:hdr xmlns:wpc="http://schemas.microsoft.com/office/word/2010/wordprocessingCanvas" xmlns:mo="http://schemas.microsoft.com/office/mac/office/2008/main" xmlns:mc="http://schemas.openxmlformats.org/markup-compatibility/2006" xmlns:mv="urn:schemas-microsoft-com:mac:vml" xmlns:o="urn:schemas-microsoft-com:office:office" xmlns:r="http://schemas.openxmlformats.org/officeDocument/2006/relationships" xmlns:m="http://schemas.openxmlformats.org/officeDocument/2006/math" xmlns:v="urn:schemas-microsoft-com:vml" xmlns:wp14="http://schemas.microsoft.com/office/word/2010/wordprocessingDrawing" xmlns:wp="http://schemas.openxmlformats.org/drawingml/2006/wordprocessingDrawing" xmlns:w10="urn:schemas-microsoft-com:office:word" xmlns:w="http://schemas.openxmlformats.org/wordprocessingml/2006/main" xmlns:w14="http://schemas.microsoft.com/office/word/2010/wordml" xmlns:w15="http://schemas.microsoft.com/office/word/2012/wordml" xmlns:wpg="http://schemas.microsoft.com/office/word/2010/wordprocessingGroup" xmlns:wpi="http://schemas.microsoft.com/office/word/2010/wordprocessingInk" xmlns:wne="http://schemas.microsoft.com/office/word/2006/wordml" xmlns:wps="http://schemas.microsoft.com/office/word/2010/wordprocessingShape" mc:Ignorable="w14 w15 wp14">
+<w:hdr xmlns:wpc="http://schemas.microsoft.com/office/word/2010/wordprocessingCanvas" xmlns:cx="http://schemas.microsoft.com/office/drawing/2014/chartex" xmlns:cx1="http://schemas.microsoft.com/office/drawing/2015/9/8/chartex" xmlns:cx2="http://schemas.microsoft.com/office/drawing/2015/10/21/chartex" xmlns:mc="http://schemas.openxmlformats.org/markup-compatibility/2006" xmlns:o="urn:schemas-microsoft-com:office:office" xmlns:r="http://schemas.openxmlformats.org/officeDocument/2006/relationships" xmlns:m="http://schemas.openxmlformats.org/officeDocument/2006/math" xmlns:v="urn:schemas-microsoft-com:vml" xmlns:wp14="http://schemas.microsoft.com/office/word/2010/wordprocessingDrawing" xmlns:wp="http://schemas.openxmlformats.org/drawingml/2006/wordprocessingDrawing" xmlns:w10="urn:schemas-microsoft-com:office:word" xmlns:w="http://schemas.openxmlformats.org/wordprocessingml/2006/main" xmlns:w14="http://schemas.microsoft.com/office/word/2010/wordml" xmlns:w15="http://schemas.microsoft.com/office/word/2012/wordml" xmlns:w16se="http://schemas.microsoft.com/office/word/2015/wordml/symex" xmlns:wpg="http://schemas.microsoft.com/office/word/2010/wordprocessingGroup" xmlns:wpi="http://schemas.microsoft.com/office/word/2010/wordprocessingInk" xmlns:wne="http://schemas.microsoft.com/office/word/2006/wordml" xmlns:wps="http://schemas.microsoft.com/office/word/2010/wordprocessingShape" mc:Ignorable="w14 w15 w16se wp14">
   <w:p>
     <w:pPr>
-      <w:pStyle w:val="Header"/>
+      <w:pStyle w:val="En-tte"/>
       <w:jc w:val="right"/>
     </w:pPr>
   </w:p>
@@ -4254,12 +4166,12 @@
 </file>
 
 <file path=word/header3.xml><?xml version="1.0" encoding="utf-8"?>
-<w:hdr xmlns:wpc="http://schemas.microsoft.com/office/word/2010/wordprocessingCanvas" xmlns:mo="http://schemas.microsoft.com/office/mac/office/2008/main" xmlns:mc="http://schemas.openxmlformats.org/markup-compatibility/2006" xmlns:mv="urn:schemas-microsoft-com:mac:vml" xmlns:o="urn:schemas-microsoft-com:office:office" xmlns:r="http://schemas.openxmlformats.org/officeDocument/2006/relationships" xmlns:m="http://schemas.openxmlformats.org/officeDocument/2006/math" xmlns:v="urn:schemas-microsoft-com:vml" xmlns:wp14="http://schemas.microsoft.com/office/word/2010/wordprocessingDrawing" xmlns:wp="http://schemas.openxmlformats.org/drawingml/2006/wordprocessingDrawing" xmlns:w10="urn:schemas-microsoft-com:office:word" xmlns:w="http://schemas.openxmlformats.org/wordprocessingml/2006/main" xmlns:w14="http://schemas.microsoft.com/office/word/2010/wordml" xmlns:w15="http://schemas.microsoft.com/office/word/2012/wordml" xmlns:wpg="http://schemas.microsoft.com/office/word/2010/wordprocessingGroup" xmlns:wpi="http://schemas.microsoft.com/office/word/2010/wordprocessingInk" xmlns:wne="http://schemas.microsoft.com/office/word/2006/wordml" xmlns:wps="http://schemas.microsoft.com/office/word/2010/wordprocessingShape" mc:Ignorable="w14 w15 wp14">
+<w:hdr xmlns:wpc="http://schemas.microsoft.com/office/word/2010/wordprocessingCanvas" xmlns:cx="http://schemas.microsoft.com/office/drawing/2014/chartex" xmlns:cx1="http://schemas.microsoft.com/office/drawing/2015/9/8/chartex" xmlns:cx2="http://schemas.microsoft.com/office/drawing/2015/10/21/chartex" xmlns:mc="http://schemas.openxmlformats.org/markup-compatibility/2006" xmlns:o="urn:schemas-microsoft-com:office:office" xmlns:r="http://schemas.openxmlformats.org/officeDocument/2006/relationships" xmlns:m="http://schemas.openxmlformats.org/officeDocument/2006/math" xmlns:v="urn:schemas-microsoft-com:vml" xmlns:wp14="http://schemas.microsoft.com/office/word/2010/wordprocessingDrawing" xmlns:wp="http://schemas.openxmlformats.org/drawingml/2006/wordprocessingDrawing" xmlns:w10="urn:schemas-microsoft-com:office:word" xmlns:w="http://schemas.openxmlformats.org/wordprocessingml/2006/main" xmlns:w14="http://schemas.microsoft.com/office/word/2010/wordml" xmlns:w15="http://schemas.microsoft.com/office/word/2012/wordml" xmlns:w16se="http://schemas.microsoft.com/office/word/2015/wordml/symex" xmlns:wpg="http://schemas.microsoft.com/office/word/2010/wordprocessingGroup" xmlns:wpi="http://schemas.microsoft.com/office/word/2010/wordprocessingInk" xmlns:wne="http://schemas.microsoft.com/office/word/2006/wordml" xmlns:wps="http://schemas.microsoft.com/office/word/2010/wordprocessingShape" mc:Ignorable="w14 w15 w16se wp14">
   <w:p>
     <w:pPr>
-      <w:pStyle w:val="Header"/>
+      <w:pStyle w:val="En-tte"/>
       <w:rPr>
-        <w:rStyle w:val="Emphasis"/>
+        <w:rStyle w:val="Accentuation"/>
         <w:i w:val="0"/>
         <w:iCs w:val="0"/>
       </w:rPr>
@@ -4269,10 +4181,10 @@
 </file>
 
 <file path=word/header4.xml><?xml version="1.0" encoding="utf-8"?>
-<w:hdr xmlns:wpc="http://schemas.microsoft.com/office/word/2010/wordprocessingCanvas" xmlns:mo="http://schemas.microsoft.com/office/mac/office/2008/main" xmlns:mc="http://schemas.openxmlformats.org/markup-compatibility/2006" xmlns:mv="urn:schemas-microsoft-com:mac:vml" xmlns:o="urn:schemas-microsoft-com:office:office" xmlns:r="http://schemas.openxmlformats.org/officeDocument/2006/relationships" xmlns:m="http://schemas.openxmlformats.org/officeDocument/2006/math" xmlns:v="urn:schemas-microsoft-com:vml" xmlns:wp14="http://schemas.microsoft.com/office/word/2010/wordprocessingDrawing" xmlns:wp="http://schemas.openxmlformats.org/drawingml/2006/wordprocessingDrawing" xmlns:w10="urn:schemas-microsoft-com:office:word" xmlns:w="http://schemas.openxmlformats.org/wordprocessingml/2006/main" xmlns:w14="http://schemas.microsoft.com/office/word/2010/wordml" xmlns:w15="http://schemas.microsoft.com/office/word/2012/wordml" xmlns:wpg="http://schemas.microsoft.com/office/word/2010/wordprocessingGroup" xmlns:wpi="http://schemas.microsoft.com/office/word/2010/wordprocessingInk" xmlns:wne="http://schemas.microsoft.com/office/word/2006/wordml" xmlns:wps="http://schemas.microsoft.com/office/word/2010/wordprocessingShape" mc:Ignorable="w14 w15 wp14">
+<w:hdr xmlns:wpc="http://schemas.microsoft.com/office/word/2010/wordprocessingCanvas" xmlns:cx="http://schemas.microsoft.com/office/drawing/2014/chartex" xmlns:cx1="http://schemas.microsoft.com/office/drawing/2015/9/8/chartex" xmlns:cx2="http://schemas.microsoft.com/office/drawing/2015/10/21/chartex" xmlns:mc="http://schemas.openxmlformats.org/markup-compatibility/2006" xmlns:o="urn:schemas-microsoft-com:office:office" xmlns:r="http://schemas.openxmlformats.org/officeDocument/2006/relationships" xmlns:m="http://schemas.openxmlformats.org/officeDocument/2006/math" xmlns:v="urn:schemas-microsoft-com:vml" xmlns:wp14="http://schemas.microsoft.com/office/word/2010/wordprocessingDrawing" xmlns:wp="http://schemas.openxmlformats.org/drawingml/2006/wordprocessingDrawing" xmlns:w10="urn:schemas-microsoft-com:office:word" xmlns:w="http://schemas.openxmlformats.org/wordprocessingml/2006/main" xmlns:w14="http://schemas.microsoft.com/office/word/2010/wordml" xmlns:w15="http://schemas.microsoft.com/office/word/2012/wordml" xmlns:w16se="http://schemas.microsoft.com/office/word/2015/wordml/symex" xmlns:wpg="http://schemas.microsoft.com/office/word/2010/wordprocessingGroup" xmlns:wpi="http://schemas.microsoft.com/office/word/2010/wordprocessingInk" xmlns:wne="http://schemas.microsoft.com/office/word/2006/wordml" xmlns:wps="http://schemas.microsoft.com/office/word/2010/wordprocessingShape" mc:Ignorable="w14 w15 w16se wp14">
   <w:tbl>
     <w:tblPr>
-      <w:tblStyle w:val="TableGrid"/>
+      <w:tblStyle w:val="Grilledutableau"/>
       <w:tblW w:w="11057" w:type="dxa"/>
       <w:jc w:val="center"/>
       <w:tblLook w:val="04A0" w:firstRow="1" w:lastRow="0" w:firstColumn="1" w:lastColumn="0" w:noHBand="0" w:noVBand="1"/>
@@ -4300,7 +4212,7 @@
         </w:tcPr>
         <w:p>
           <w:pPr>
-            <w:pStyle w:val="Header"/>
+            <w:pStyle w:val="En-tte"/>
             <w:tabs>
               <w:tab w:val="left" w:pos="510"/>
             </w:tabs>
@@ -4357,7 +4269,7 @@
         </w:p>
         <w:p>
           <w:pPr>
-            <w:pStyle w:val="Header"/>
+            <w:pStyle w:val="En-tte"/>
             <w:tabs>
               <w:tab w:val="left" w:pos="510"/>
             </w:tabs>
@@ -4384,7 +4296,7 @@
         </w:tcPr>
         <w:p>
           <w:pPr>
-            <w:pStyle w:val="Header"/>
+            <w:pStyle w:val="En-tte"/>
             <w:tabs>
               <w:tab w:val="left" w:pos="510"/>
             </w:tabs>
@@ -4409,7 +4321,7 @@
         </w:tcPr>
         <w:p>
           <w:pPr>
-            <w:pStyle w:val="Header"/>
+            <w:pStyle w:val="En-tte"/>
             <w:tabs>
               <w:tab w:val="left" w:pos="510"/>
             </w:tabs>
@@ -4455,7 +4367,7 @@
         </w:tcPr>
         <w:p>
           <w:pPr>
-            <w:pStyle w:val="Header"/>
+            <w:pStyle w:val="En-tte"/>
             <w:tabs>
               <w:tab w:val="left" w:pos="510"/>
             </w:tabs>
@@ -4489,7 +4401,7 @@
         </w:p>
         <w:p>
           <w:pPr>
-            <w:pStyle w:val="Header"/>
+            <w:pStyle w:val="En-tte"/>
             <w:tabs>
               <w:tab w:val="left" w:pos="510"/>
             </w:tabs>
@@ -4531,7 +4443,7 @@
         </w:tcPr>
         <w:p>
           <w:pPr>
-            <w:pStyle w:val="Header"/>
+            <w:pStyle w:val="En-tte"/>
             <w:tabs>
               <w:tab w:val="left" w:pos="510"/>
             </w:tabs>
@@ -4593,7 +4505,7 @@
         </w:tcPr>
         <w:p>
           <w:pPr>
-            <w:pStyle w:val="Header"/>
+            <w:pStyle w:val="En-tte"/>
             <w:tabs>
               <w:tab w:val="left" w:pos="510"/>
             </w:tabs>
@@ -4613,7 +4525,7 @@
         </w:tcPr>
         <w:p>
           <w:pPr>
-            <w:pStyle w:val="Header"/>
+            <w:pStyle w:val="En-tte"/>
             <w:tabs>
               <w:tab w:val="left" w:pos="510"/>
             </w:tabs>
@@ -4636,7 +4548,7 @@
         </w:tcPr>
         <w:p>
           <w:pPr>
-            <w:pStyle w:val="Header"/>
+            <w:pStyle w:val="En-tte"/>
             <w:tabs>
               <w:tab w:val="left" w:pos="510"/>
             </w:tabs>
@@ -4644,7 +4556,7 @@
           <w:sdt>
             <w:sdtPr>
               <w:rPr>
-                <w:rStyle w:val="Strong"/>
+                <w:rStyle w:val="lev"/>
                 <w:lang w:val="en-GB"/>
               </w:rPr>
               <w:alias w:val="Titre "/>
@@ -4655,13 +4567,13 @@
             </w:sdtPr>
             <w:sdtEndPr>
               <w:rPr>
-                <w:rStyle w:val="Strong"/>
+                <w:rStyle w:val="lev"/>
               </w:rPr>
             </w:sdtEndPr>
             <w:sdtContent>
               <w:r>
                 <w:rPr>
-                  <w:rStyle w:val="Strong"/>
+                  <w:rStyle w:val="lev"/>
                   <w:lang w:val="en-US"/>
                 </w:rPr>
                 <w:t>CALS SIM</w:t>
@@ -4704,7 +4616,7 @@
         </w:tcPr>
         <w:p>
           <w:pPr>
-            <w:pStyle w:val="Header"/>
+            <w:pStyle w:val="En-tte"/>
             <w:tabs>
               <w:tab w:val="left" w:pos="510"/>
             </w:tabs>
@@ -4723,7 +4635,7 @@
         </w:tcPr>
         <w:p>
           <w:pPr>
-            <w:pStyle w:val="Header"/>
+            <w:pStyle w:val="En-tte"/>
             <w:tabs>
               <w:tab w:val="left" w:pos="510"/>
             </w:tabs>
@@ -4745,7 +4657,7 @@
         </w:tcPr>
         <w:p>
           <w:pPr>
-            <w:pStyle w:val="Header"/>
+            <w:pStyle w:val="En-tte"/>
             <w:tabs>
               <w:tab w:val="clear" w:pos="4536"/>
               <w:tab w:val="clear" w:pos="9072"/>
@@ -4759,7 +4671,7 @@
           <w:sdt>
             <w:sdtPr>
               <w:rPr>
-                <w:rStyle w:val="Emphasis"/>
+                <w:rStyle w:val="Accentuation"/>
                 <w:i w:val="0"/>
                 <w:lang w:val="en-GB"/>
               </w:rPr>
@@ -4771,13 +4683,13 @@
             </w:sdtPr>
             <w:sdtEndPr>
               <w:rPr>
-                <w:rStyle w:val="Emphasis"/>
+                <w:rStyle w:val="Accentuation"/>
               </w:rPr>
             </w:sdtEndPr>
             <w:sdtContent>
               <w:r>
                 <w:rPr>
-                  <w:rStyle w:val="Emphasis"/>
+                  <w:rStyle w:val="Accentuation"/>
                   <w:i w:val="0"/>
                   <w:lang w:val="en-US"/>
                 </w:rPr>
@@ -4799,7 +4711,7 @@
         </w:tcPr>
         <w:p>
           <w:pPr>
-            <w:pStyle w:val="Header"/>
+            <w:pStyle w:val="En-tte"/>
             <w:tabs>
               <w:tab w:val="left" w:pos="510"/>
             </w:tabs>
@@ -4823,7 +4735,7 @@
         </w:tcPr>
         <w:p>
           <w:pPr>
-            <w:pStyle w:val="Subtitle"/>
+            <w:pStyle w:val="Sous-titre"/>
             <w:rPr>
               <w:lang w:val="en-GB"/>
             </w:rPr>
@@ -4839,7 +4751,7 @@
         </w:tcPr>
         <w:p>
           <w:pPr>
-            <w:pStyle w:val="Header"/>
+            <w:pStyle w:val="En-tte"/>
             <w:tabs>
               <w:tab w:val="left" w:pos="510"/>
             </w:tabs>
@@ -4864,7 +4776,7 @@
         </w:tcPr>
         <w:p>
           <w:pPr>
-            <w:pStyle w:val="Header"/>
+            <w:pStyle w:val="En-tte"/>
             <w:tabs>
               <w:tab w:val="left" w:pos="510"/>
             </w:tabs>
@@ -4894,7 +4806,7 @@
         </w:tcPr>
         <w:p>
           <w:pPr>
-            <w:pStyle w:val="Subtitle"/>
+            <w:pStyle w:val="Sous-titre"/>
             <w:jc w:val="right"/>
             <w:rPr>
               <w:lang w:val="en-GB"/>
@@ -4906,7 +4818,7 @@
   </w:tbl>
   <w:p>
     <w:pPr>
-      <w:pStyle w:val="Header"/>
+      <w:pStyle w:val="En-tte"/>
       <w:tabs>
         <w:tab w:val="left" w:pos="510"/>
       </w:tabs>
@@ -4916,12 +4828,12 @@
 </file>
 
 <file path=word/header5.xml><?xml version="1.0" encoding="utf-8"?>
-<w:hdr xmlns:wpc="http://schemas.microsoft.com/office/word/2010/wordprocessingCanvas" xmlns:mo="http://schemas.microsoft.com/office/mac/office/2008/main" xmlns:mc="http://schemas.openxmlformats.org/markup-compatibility/2006" xmlns:mv="urn:schemas-microsoft-com:mac:vml" xmlns:o="urn:schemas-microsoft-com:office:office" xmlns:r="http://schemas.openxmlformats.org/officeDocument/2006/relationships" xmlns:m="http://schemas.openxmlformats.org/officeDocument/2006/math" xmlns:v="urn:schemas-microsoft-com:vml" xmlns:wp14="http://schemas.microsoft.com/office/word/2010/wordprocessingDrawing" xmlns:wp="http://schemas.openxmlformats.org/drawingml/2006/wordprocessingDrawing" xmlns:w10="urn:schemas-microsoft-com:office:word" xmlns:w="http://schemas.openxmlformats.org/wordprocessingml/2006/main" xmlns:w14="http://schemas.microsoft.com/office/word/2010/wordml" xmlns:w15="http://schemas.microsoft.com/office/word/2012/wordml" xmlns:wpg="http://schemas.microsoft.com/office/word/2010/wordprocessingGroup" xmlns:wpi="http://schemas.microsoft.com/office/word/2010/wordprocessingInk" xmlns:wne="http://schemas.microsoft.com/office/word/2006/wordml" xmlns:wps="http://schemas.microsoft.com/office/word/2010/wordprocessingShape" mc:Ignorable="w14 w15 wp14">
+<w:hdr xmlns:wpc="http://schemas.microsoft.com/office/word/2010/wordprocessingCanvas" xmlns:cx="http://schemas.microsoft.com/office/drawing/2014/chartex" xmlns:cx1="http://schemas.microsoft.com/office/drawing/2015/9/8/chartex" xmlns:cx2="http://schemas.microsoft.com/office/drawing/2015/10/21/chartex" xmlns:mc="http://schemas.openxmlformats.org/markup-compatibility/2006" xmlns:o="urn:schemas-microsoft-com:office:office" xmlns:r="http://schemas.openxmlformats.org/officeDocument/2006/relationships" xmlns:m="http://schemas.openxmlformats.org/officeDocument/2006/math" xmlns:v="urn:schemas-microsoft-com:vml" xmlns:wp14="http://schemas.microsoft.com/office/word/2010/wordprocessingDrawing" xmlns:wp="http://schemas.openxmlformats.org/drawingml/2006/wordprocessingDrawing" xmlns:w10="urn:schemas-microsoft-com:office:word" xmlns:w="http://schemas.openxmlformats.org/wordprocessingml/2006/main" xmlns:w14="http://schemas.microsoft.com/office/word/2010/wordml" xmlns:w15="http://schemas.microsoft.com/office/word/2012/wordml" xmlns:w16se="http://schemas.microsoft.com/office/word/2015/wordml/symex" xmlns:wpg="http://schemas.microsoft.com/office/word/2010/wordprocessingGroup" xmlns:wpi="http://schemas.microsoft.com/office/word/2010/wordprocessingInk" xmlns:wne="http://schemas.microsoft.com/office/word/2006/wordml" xmlns:wps="http://schemas.microsoft.com/office/word/2010/wordprocessingShape" mc:Ignorable="w14 w15 w16se wp14">
   <w:p>
     <w:pPr>
-      <w:pStyle w:val="Header"/>
+      <w:pStyle w:val="En-tte"/>
       <w:rPr>
-        <w:rStyle w:val="Emphasis"/>
+        <w:rStyle w:val="Accentuation"/>
         <w:i w:val="0"/>
         <w:iCs w:val="0"/>
       </w:rPr>
@@ -4931,8 +4843,8 @@
 </file>
 
 <file path=word/numbering.xml><?xml version="1.0" encoding="utf-8"?>
-<w:numbering xmlns:wpc="http://schemas.microsoft.com/office/word/2010/wordprocessingCanvas" xmlns:mo="http://schemas.microsoft.com/office/mac/office/2008/main" xmlns:mc="http://schemas.openxmlformats.org/markup-compatibility/2006" xmlns:mv="urn:schemas-microsoft-com:mac:vml" xmlns:o="urn:schemas-microsoft-com:office:office" xmlns:r="http://schemas.openxmlformats.org/officeDocument/2006/relationships" xmlns:m="http://schemas.openxmlformats.org/officeDocument/2006/math" xmlns:v="urn:schemas-microsoft-com:vml" xmlns:wp14="http://schemas.microsoft.com/office/word/2010/wordprocessingDrawing" xmlns:wp="http://schemas.openxmlformats.org/drawingml/2006/wordprocessingDrawing" xmlns:w10="urn:schemas-microsoft-com:office:word" xmlns:w="http://schemas.openxmlformats.org/wordprocessingml/2006/main" xmlns:w14="http://schemas.microsoft.com/office/word/2010/wordml" xmlns:w15="http://schemas.microsoft.com/office/word/2012/wordml" xmlns:wpg="http://schemas.microsoft.com/office/word/2010/wordprocessingGroup" xmlns:wpi="http://schemas.microsoft.com/office/word/2010/wordprocessingInk" xmlns:wne="http://schemas.microsoft.com/office/word/2006/wordml" xmlns:wps="http://schemas.microsoft.com/office/word/2010/wordprocessingShape" mc:Ignorable="w14 w15 wp14">
-  <w:abstractNum w:abstractNumId="0">
+<w:numbering xmlns:wpc="http://schemas.microsoft.com/office/word/2010/wordprocessingCanvas" xmlns:cx="http://schemas.microsoft.com/office/drawing/2014/chartex" xmlns:cx1="http://schemas.microsoft.com/office/drawing/2015/9/8/chartex" xmlns:cx2="http://schemas.microsoft.com/office/drawing/2015/10/21/chartex" xmlns:mc="http://schemas.openxmlformats.org/markup-compatibility/2006" xmlns:o="urn:schemas-microsoft-com:office:office" xmlns:r="http://schemas.openxmlformats.org/officeDocument/2006/relationships" xmlns:m="http://schemas.openxmlformats.org/officeDocument/2006/math" xmlns:v="urn:schemas-microsoft-com:vml" xmlns:wp14="http://schemas.microsoft.com/office/word/2010/wordprocessingDrawing" xmlns:wp="http://schemas.openxmlformats.org/drawingml/2006/wordprocessingDrawing" xmlns:w10="urn:schemas-microsoft-com:office:word" xmlns:w="http://schemas.openxmlformats.org/wordprocessingml/2006/main" xmlns:w14="http://schemas.microsoft.com/office/word/2010/wordml" xmlns:w15="http://schemas.microsoft.com/office/word/2012/wordml" xmlns:w16se="http://schemas.microsoft.com/office/word/2015/wordml/symex" xmlns:wpg="http://schemas.microsoft.com/office/word/2010/wordprocessingGroup" xmlns:wpi="http://schemas.microsoft.com/office/word/2010/wordprocessingInk" xmlns:wne="http://schemas.microsoft.com/office/word/2006/wordml" xmlns:wps="http://schemas.microsoft.com/office/word/2010/wordprocessingShape" mc:Ignorable="w14 w15 w16se wp14">
+  <w:abstractNum w:abstractNumId="0" w15:restartNumberingAfterBreak="0">
     <w:nsid w:val="089726E4"/>
     <w:multiLevelType w:val="hybridMultilevel"/>
     <w:tmpl w:val="95E26AEE"/>
@@ -5044,7 +4956,7 @@
       </w:rPr>
     </w:lvl>
   </w:abstractNum>
-  <w:abstractNum w:abstractNumId="1">
+  <w:abstractNum w:abstractNumId="1" w15:restartNumberingAfterBreak="0">
     <w:nsid w:val="1BE85488"/>
     <w:multiLevelType w:val="hybridMultilevel"/>
     <w:tmpl w:val="09FC7386"/>
@@ -5157,7 +5069,7 @@
       </w:rPr>
     </w:lvl>
   </w:abstractNum>
-  <w:abstractNum w:abstractNumId="2">
+  <w:abstractNum w:abstractNumId="2" w15:restartNumberingAfterBreak="0">
     <w:nsid w:val="33EC2EB7"/>
     <w:multiLevelType w:val="hybridMultilevel"/>
     <w:tmpl w:val="535451C8"/>
@@ -5269,7 +5181,7 @@
       </w:rPr>
     </w:lvl>
   </w:abstractNum>
-  <w:abstractNum w:abstractNumId="3">
+  <w:abstractNum w:abstractNumId="3" w15:restartNumberingAfterBreak="0">
     <w:nsid w:val="3D720AF7"/>
     <w:multiLevelType w:val="hybridMultilevel"/>
     <w:tmpl w:val="082A95B4"/>
@@ -5381,14 +5293,14 @@
       </w:rPr>
     </w:lvl>
   </w:abstractNum>
-  <w:abstractNum w:abstractNumId="4">
+  <w:abstractNum w:abstractNumId="4" w15:restartNumberingAfterBreak="0">
     <w:nsid w:val="3EEA6618"/>
     <w:multiLevelType w:val="multilevel"/>
     <w:tmpl w:val="0C66FCD6"/>
     <w:lvl w:ilvl="0">
       <w:start w:val="1"/>
       <w:numFmt w:val="decimal"/>
-      <w:pStyle w:val="Heading1"/>
+      <w:pStyle w:val="Titre1"/>
       <w:lvlText w:val="%1."/>
       <w:lvlJc w:val="left"/>
       <w:pPr>
@@ -5398,7 +5310,7 @@
     <w:lvl w:ilvl="1">
       <w:start w:val="1"/>
       <w:numFmt w:val="decimal"/>
-      <w:pStyle w:val="Heading2"/>
+      <w:pStyle w:val="Titre2"/>
       <w:lvlText w:val="%1.%2."/>
       <w:lvlJc w:val="left"/>
       <w:pPr>
@@ -5408,7 +5320,7 @@
     <w:lvl w:ilvl="2">
       <w:start w:val="1"/>
       <w:numFmt w:val="decimal"/>
-      <w:pStyle w:val="Heading3"/>
+      <w:pStyle w:val="Titre3"/>
       <w:lvlText w:val="%1.%2.%3."/>
       <w:lvlJc w:val="left"/>
       <w:pPr>
@@ -5466,7 +5378,7 @@
     <w:lvl w:ilvl="3">
       <w:start w:val="1"/>
       <w:numFmt w:val="decimal"/>
-      <w:pStyle w:val="Heading4"/>
+      <w:pStyle w:val="Titre4"/>
       <w:lvlText w:val="%1.%2.%3.%4."/>
       <w:lvlJc w:val="left"/>
       <w:pPr>
@@ -5476,7 +5388,7 @@
     <w:lvl w:ilvl="4">
       <w:start w:val="1"/>
       <w:numFmt w:val="decimal"/>
-      <w:pStyle w:val="Heading5"/>
+      <w:pStyle w:val="Titre5"/>
       <w:lvlText w:val="%1.%2.%3.%4.%5."/>
       <w:lvlJc w:val="left"/>
       <w:pPr>
@@ -5534,7 +5446,7 @@
     <w:lvl w:ilvl="5">
       <w:start w:val="1"/>
       <w:numFmt w:val="decimal"/>
-      <w:pStyle w:val="Heading6"/>
+      <w:pStyle w:val="Titre6"/>
       <w:lvlText w:val="%1.%2.%3.%4.%5.%6."/>
       <w:lvlJc w:val="left"/>
       <w:pPr>
@@ -5592,7 +5504,7 @@
     <w:lvl w:ilvl="6">
       <w:start w:val="1"/>
       <w:numFmt w:val="decimal"/>
-      <w:pStyle w:val="Heading7"/>
+      <w:pStyle w:val="Titre7"/>
       <w:lvlText w:val="%1.%2.%3.%4.%5.%6.%7."/>
       <w:lvlJc w:val="left"/>
       <w:pPr>
@@ -5659,7 +5571,7 @@
     <w:lvl w:ilvl="8">
       <w:start w:val="1"/>
       <w:numFmt w:val="decimal"/>
-      <w:pStyle w:val="Heading8"/>
+      <w:pStyle w:val="Titre8"/>
       <w:lvlText w:val="%1.%2.%3.%4.%5.%6.%7.%8.%9."/>
       <w:lvlJc w:val="left"/>
       <w:pPr>
@@ -5715,7 +5627,7 @@
       </w:rPr>
     </w:lvl>
   </w:abstractNum>
-  <w:abstractNum w:abstractNumId="5">
+  <w:abstractNum w:abstractNumId="5" w15:restartNumberingAfterBreak="0">
     <w:nsid w:val="4A1F3F28"/>
     <w:multiLevelType w:val="multilevel"/>
     <w:tmpl w:val="F59C0474"/>
@@ -5828,7 +5740,7 @@
       </w:pPr>
     </w:lvl>
   </w:abstractNum>
-  <w:abstractNum w:abstractNumId="6">
+  <w:abstractNum w:abstractNumId="6" w15:restartNumberingAfterBreak="0">
     <w:nsid w:val="56F52BDA"/>
     <w:multiLevelType w:val="hybridMultilevel"/>
     <w:tmpl w:val="2F460140"/>
@@ -5917,7 +5829,7 @@
       </w:pPr>
     </w:lvl>
   </w:abstractNum>
-  <w:abstractNum w:abstractNumId="7">
+  <w:abstractNum w:abstractNumId="7" w15:restartNumberingAfterBreak="0">
     <w:nsid w:val="61CD3F2A"/>
     <w:multiLevelType w:val="hybridMultilevel"/>
     <w:tmpl w:val="05D28322"/>
@@ -6102,7 +6014,7 @@
 </file>
 
 <file path=word/styles.xml><?xml version="1.0" encoding="utf-8"?>
-<w:styles xmlns:mc="http://schemas.openxmlformats.org/markup-compatibility/2006" xmlns:r="http://schemas.openxmlformats.org/officeDocument/2006/relationships" xmlns:w="http://schemas.openxmlformats.org/wordprocessingml/2006/main" xmlns:w14="http://schemas.microsoft.com/office/word/2010/wordml" xmlns:w15="http://schemas.microsoft.com/office/word/2012/wordml" mc:Ignorable="w14 w15">
+<w:styles xmlns:mc="http://schemas.openxmlformats.org/markup-compatibility/2006" xmlns:r="http://schemas.openxmlformats.org/officeDocument/2006/relationships" xmlns:w="http://schemas.openxmlformats.org/wordprocessingml/2006/main" xmlns:w14="http://schemas.microsoft.com/office/word/2010/wordml" xmlns:w15="http://schemas.microsoft.com/office/word/2012/wordml" xmlns:w16se="http://schemas.microsoft.com/office/word/2015/wordml/symex" mc:Ignorable="w14 w15 w16se">
   <w:docDefaults>
     <w:rPrDefault>
       <w:rPr>
@@ -6118,7 +6030,7 @@
       </w:pPr>
     </w:pPrDefault>
   </w:docDefaults>
-  <w:latentStyles w:defLockedState="0" w:defUIPriority="99" w:defSemiHidden="0" w:defUnhideWhenUsed="0" w:defQFormat="0" w:count="380">
+  <w:latentStyles w:defLockedState="0" w:defUIPriority="99" w:defSemiHidden="0" w:defUnhideWhenUsed="0" w:defQFormat="0" w:count="372">
     <w:lsdException w:name="Normal" w:uiPriority="0" w:qFormat="1"/>
     <w:lsdException w:name="heading 1" w:uiPriority="9" w:qFormat="1"/>
     <w:lsdException w:name="heading 2" w:semiHidden="1" w:uiPriority="9" w:unhideWhenUsed="1" w:qFormat="1"/>
@@ -6499,12 +6411,12 @@
       <w:jc w:val="both"/>
     </w:pPr>
   </w:style>
-  <w:style w:type="paragraph" w:styleId="Heading1">
+  <w:style w:type="paragraph" w:styleId="Titre1">
     <w:name w:val="heading 1"/>
     <w:aliases w:val="Title 1"/>
     <w:basedOn w:val="Normal"/>
     <w:next w:val="Normal"/>
-    <w:link w:val="Heading1Char"/>
+    <w:link w:val="Titre1Car"/>
     <w:uiPriority w:val="9"/>
     <w:qFormat/>
     <w:rsid w:val="00E64A20"/>
@@ -6524,12 +6436,12 @@
       <w:szCs w:val="32"/>
     </w:rPr>
   </w:style>
-  <w:style w:type="paragraph" w:styleId="Heading2">
+  <w:style w:type="paragraph" w:styleId="Titre2">
     <w:name w:val="heading 2"/>
     <w:aliases w:val="Title 2"/>
     <w:basedOn w:val="Normal"/>
     <w:next w:val="Normal"/>
-    <w:link w:val="Heading2Char"/>
+    <w:link w:val="Titre2Car"/>
     <w:uiPriority w:val="9"/>
     <w:unhideWhenUsed/>
     <w:qFormat/>
@@ -6551,12 +6463,12 @@
       <w:szCs w:val="26"/>
     </w:rPr>
   </w:style>
-  <w:style w:type="paragraph" w:styleId="Heading3">
+  <w:style w:type="paragraph" w:styleId="Titre3">
     <w:name w:val="heading 3"/>
     <w:aliases w:val="Title 3"/>
     <w:basedOn w:val="Normal"/>
     <w:next w:val="Normal"/>
-    <w:link w:val="Heading3Char"/>
+    <w:link w:val="Titre3Car"/>
     <w:uiPriority w:val="9"/>
     <w:unhideWhenUsed/>
     <w:qFormat/>
@@ -6578,12 +6490,12 @@
       <w:szCs w:val="24"/>
     </w:rPr>
   </w:style>
-  <w:style w:type="paragraph" w:styleId="Heading4">
+  <w:style w:type="paragraph" w:styleId="Titre4">
     <w:name w:val="heading 4"/>
     <w:aliases w:val="Title 4"/>
     <w:basedOn w:val="Normal"/>
     <w:next w:val="Normal"/>
-    <w:link w:val="Heading4Char"/>
+    <w:link w:val="Titre4Car"/>
     <w:uiPriority w:val="9"/>
     <w:unhideWhenUsed/>
     <w:qFormat/>
@@ -6604,12 +6516,12 @@
       <w:color w:val="2E74B5" w:themeColor="accent1" w:themeShade="BF"/>
     </w:rPr>
   </w:style>
-  <w:style w:type="paragraph" w:styleId="Heading5">
+  <w:style w:type="paragraph" w:styleId="Titre5">
     <w:name w:val="heading 5"/>
     <w:aliases w:val="Title 5"/>
-    <w:basedOn w:val="Heading3"/>
+    <w:basedOn w:val="Titre3"/>
     <w:next w:val="Normal"/>
-    <w:link w:val="Heading5Char"/>
+    <w:link w:val="Titre5Car"/>
     <w:uiPriority w:val="9"/>
     <w:unhideWhenUsed/>
     <w:qFormat/>
@@ -6621,11 +6533,11 @@
       <w:outlineLvl w:val="4"/>
     </w:pPr>
   </w:style>
-  <w:style w:type="paragraph" w:styleId="Heading6">
+  <w:style w:type="paragraph" w:styleId="Titre6">
     <w:name w:val="heading 6"/>
-    <w:basedOn w:val="Heading5"/>
+    <w:basedOn w:val="Titre5"/>
     <w:next w:val="Normal"/>
-    <w:link w:val="Heading6Char"/>
+    <w:link w:val="Titre6Car"/>
     <w:uiPriority w:val="9"/>
     <w:unhideWhenUsed/>
     <w:rsid w:val="005F1A7C"/>
@@ -6636,11 +6548,11 @@
       <w:outlineLvl w:val="5"/>
     </w:pPr>
   </w:style>
-  <w:style w:type="paragraph" w:styleId="Heading7">
+  <w:style w:type="paragraph" w:styleId="Titre7">
     <w:name w:val="heading 7"/>
-    <w:basedOn w:val="Heading6"/>
+    <w:basedOn w:val="Titre6"/>
     <w:next w:val="Normal"/>
-    <w:link w:val="Heading7Char"/>
+    <w:link w:val="Titre7Car"/>
     <w:uiPriority w:val="9"/>
     <w:unhideWhenUsed/>
     <w:rsid w:val="005F1A7C"/>
@@ -6651,11 +6563,11 @@
       <w:outlineLvl w:val="6"/>
     </w:pPr>
   </w:style>
-  <w:style w:type="paragraph" w:styleId="Heading8">
+  <w:style w:type="paragraph" w:styleId="Titre8">
     <w:name w:val="heading 8"/>
-    <w:basedOn w:val="Heading7"/>
+    <w:basedOn w:val="Titre7"/>
     <w:next w:val="Normal"/>
-    <w:link w:val="Heading8Char"/>
+    <w:link w:val="Titre8Car"/>
     <w:uiPriority w:val="9"/>
     <w:unhideWhenUsed/>
     <w:rsid w:val="005F1A7C"/>
@@ -6666,13 +6578,13 @@
       <w:outlineLvl w:val="7"/>
     </w:pPr>
   </w:style>
-  <w:style w:type="character" w:default="1" w:styleId="DefaultParagraphFont">
+  <w:style w:type="character" w:default="1" w:styleId="Policepardfaut">
     <w:name w:val="Default Paragraph Font"/>
     <w:uiPriority w:val="1"/>
     <w:semiHidden/>
     <w:unhideWhenUsed/>
   </w:style>
-  <w:style w:type="table" w:default="1" w:styleId="TableNormal">
+  <w:style w:type="table" w:default="1" w:styleId="TableauNormal">
     <w:name w:val="Normal Table"/>
     <w:uiPriority w:val="99"/>
     <w:semiHidden/>
@@ -6687,7 +6599,7 @@
       </w:tblCellMar>
     </w:tblPr>
   </w:style>
-  <w:style w:type="numbering" w:default="1" w:styleId="NoList">
+  <w:style w:type="numbering" w:default="1" w:styleId="Aucuneliste">
     <w:name w:val="No List"/>
     <w:uiPriority w:val="99"/>
     <w:semiHidden/>
@@ -6712,7 +6624,7 @@
   </w:style>
   <w:style w:type="character" w:customStyle="1" w:styleId="Heading1outofTableofcontentChar">
     <w:name w:val="Heading 1 (out of Table of content) Char"/>
-    <w:basedOn w:val="Heading1Char"/>
+    <w:basedOn w:val="Titre1Car"/>
     <w:link w:val="Heading1outofTableofcontent"/>
     <w:rsid w:val="00E64A20"/>
     <w:rPr>
@@ -6722,11 +6634,11 @@
       <w:szCs w:val="32"/>
     </w:rPr>
   </w:style>
-  <w:style w:type="character" w:customStyle="1" w:styleId="Heading1Char">
-    <w:name w:val="Heading 1 Char"/>
-    <w:aliases w:val="Title 1 Char"/>
-    <w:basedOn w:val="DefaultParagraphFont"/>
-    <w:link w:val="Heading1"/>
+  <w:style w:type="character" w:customStyle="1" w:styleId="Titre1Car">
+    <w:name w:val="Titre 1 Car"/>
+    <w:aliases w:val="Title 1 Car"/>
+    <w:basedOn w:val="Policepardfaut"/>
+    <w:link w:val="Titre1"/>
     <w:uiPriority w:val="9"/>
     <w:rsid w:val="00E64A20"/>
     <w:rPr>
@@ -6736,11 +6648,11 @@
       <w:szCs w:val="32"/>
     </w:rPr>
   </w:style>
-  <w:style w:type="character" w:customStyle="1" w:styleId="Heading2Char">
-    <w:name w:val="Heading 2 Char"/>
-    <w:aliases w:val="Title 2 Char"/>
-    <w:basedOn w:val="DefaultParagraphFont"/>
-    <w:link w:val="Heading2"/>
+  <w:style w:type="character" w:customStyle="1" w:styleId="Titre2Car">
+    <w:name w:val="Titre 2 Car"/>
+    <w:aliases w:val="Title 2 Car"/>
+    <w:basedOn w:val="Policepardfaut"/>
+    <w:link w:val="Titre2"/>
     <w:uiPriority w:val="9"/>
     <w:rsid w:val="00E64A20"/>
     <w:rPr>
@@ -6750,11 +6662,11 @@
       <w:szCs w:val="26"/>
     </w:rPr>
   </w:style>
-  <w:style w:type="character" w:customStyle="1" w:styleId="Heading3Char">
-    <w:name w:val="Heading 3 Char"/>
-    <w:aliases w:val="Title 3 Char"/>
-    <w:basedOn w:val="DefaultParagraphFont"/>
-    <w:link w:val="Heading3"/>
+  <w:style w:type="character" w:customStyle="1" w:styleId="Titre3Car">
+    <w:name w:val="Titre 3 Car"/>
+    <w:aliases w:val="Title 3 Car"/>
+    <w:basedOn w:val="Policepardfaut"/>
+    <w:link w:val="Titre3"/>
     <w:uiPriority w:val="9"/>
     <w:rsid w:val="00E64A20"/>
     <w:rPr>
@@ -6764,11 +6676,11 @@
       <w:szCs w:val="24"/>
     </w:rPr>
   </w:style>
-  <w:style w:type="character" w:customStyle="1" w:styleId="Heading4Char">
-    <w:name w:val="Heading 4 Char"/>
-    <w:aliases w:val="Title 4 Char"/>
-    <w:basedOn w:val="DefaultParagraphFont"/>
-    <w:link w:val="Heading4"/>
+  <w:style w:type="character" w:customStyle="1" w:styleId="Titre4Car">
+    <w:name w:val="Titre 4 Car"/>
+    <w:aliases w:val="Title 4 Car"/>
+    <w:basedOn w:val="Policepardfaut"/>
+    <w:link w:val="Titre4"/>
     <w:uiPriority w:val="9"/>
     <w:rsid w:val="005F1A7C"/>
     <w:rPr>
@@ -6777,11 +6689,11 @@
       <w:color w:val="2E74B5" w:themeColor="accent1" w:themeShade="BF"/>
     </w:rPr>
   </w:style>
-  <w:style w:type="character" w:customStyle="1" w:styleId="Heading5Char">
-    <w:name w:val="Heading 5 Char"/>
-    <w:aliases w:val="Title 5 Char"/>
-    <w:basedOn w:val="DefaultParagraphFont"/>
-    <w:link w:val="Heading5"/>
+  <w:style w:type="character" w:customStyle="1" w:styleId="Titre5Car">
+    <w:name w:val="Titre 5 Car"/>
+    <w:aliases w:val="Title 5 Car"/>
+    <w:basedOn w:val="Policepardfaut"/>
+    <w:link w:val="Titre5"/>
     <w:uiPriority w:val="9"/>
     <w:rsid w:val="005F1A7C"/>
     <w:rPr>
@@ -6791,9 +6703,9 @@
       <w:szCs w:val="24"/>
     </w:rPr>
   </w:style>
-  <w:style w:type="paragraph" w:styleId="NoSpacing">
+  <w:style w:type="paragraph" w:styleId="Sansinterligne">
     <w:name w:val="No Spacing"/>
-    <w:link w:val="NoSpacingChar"/>
+    <w:link w:val="SansinterligneCar"/>
     <w:uiPriority w:val="1"/>
     <w:qFormat/>
     <w:rsid w:val="007F5D78"/>
@@ -6805,19 +6717,19 @@
       <w:lang w:eastAsia="ko-KR"/>
     </w:rPr>
   </w:style>
-  <w:style w:type="character" w:customStyle="1" w:styleId="NoSpacingChar">
-    <w:name w:val="No Spacing Char"/>
-    <w:basedOn w:val="DefaultParagraphFont"/>
-    <w:link w:val="NoSpacing"/>
+  <w:style w:type="character" w:customStyle="1" w:styleId="SansinterligneCar">
+    <w:name w:val="Sans interligne Car"/>
+    <w:basedOn w:val="Policepardfaut"/>
+    <w:link w:val="Sansinterligne"/>
     <w:uiPriority w:val="1"/>
     <w:rsid w:val="007F5D78"/>
     <w:rPr>
       <w:lang w:eastAsia="ko-KR"/>
     </w:rPr>
   </w:style>
-  <w:style w:type="character" w:styleId="PlaceholderText">
+  <w:style w:type="character" w:styleId="Textedelespacerserv">
     <w:name w:val="Placeholder Text"/>
-    <w:basedOn w:val="DefaultParagraphFont"/>
+    <w:basedOn w:val="Policepardfaut"/>
     <w:uiPriority w:val="99"/>
     <w:semiHidden/>
     <w:rsid w:val="00E62625"/>
@@ -6825,10 +6737,10 @@
       <w:color w:val="808080"/>
     </w:rPr>
   </w:style>
-  <w:style w:type="paragraph" w:styleId="Header">
+  <w:style w:type="paragraph" w:styleId="En-tte">
     <w:name w:val="header"/>
     <w:basedOn w:val="Normal"/>
-    <w:link w:val="HeaderChar"/>
+    <w:link w:val="En-tteCar"/>
     <w:uiPriority w:val="99"/>
     <w:unhideWhenUsed/>
     <w:rsid w:val="00BB3A46"/>
@@ -6840,17 +6752,17 @@
       <w:spacing w:after="0" w:line="240" w:lineRule="auto"/>
     </w:pPr>
   </w:style>
-  <w:style w:type="character" w:customStyle="1" w:styleId="HeaderChar">
-    <w:name w:val="Header Char"/>
-    <w:basedOn w:val="DefaultParagraphFont"/>
-    <w:link w:val="Header"/>
+  <w:style w:type="character" w:customStyle="1" w:styleId="En-tteCar">
+    <w:name w:val="En-tête Car"/>
+    <w:basedOn w:val="Policepardfaut"/>
+    <w:link w:val="En-tte"/>
     <w:uiPriority w:val="99"/>
     <w:rsid w:val="00BB3A46"/>
   </w:style>
-  <w:style w:type="paragraph" w:styleId="Footer">
+  <w:style w:type="paragraph" w:styleId="Pieddepage">
     <w:name w:val="footer"/>
     <w:basedOn w:val="Normal"/>
-    <w:link w:val="FooterChar"/>
+    <w:link w:val="PieddepageCar"/>
     <w:uiPriority w:val="99"/>
     <w:unhideWhenUsed/>
     <w:rsid w:val="00BB3A46"/>
@@ -6862,10 +6774,10 @@
       <w:spacing w:after="0" w:line="240" w:lineRule="auto"/>
     </w:pPr>
   </w:style>
-  <w:style w:type="character" w:customStyle="1" w:styleId="FooterChar">
-    <w:name w:val="Footer Char"/>
-    <w:basedOn w:val="DefaultParagraphFont"/>
-    <w:link w:val="Footer"/>
+  <w:style w:type="character" w:customStyle="1" w:styleId="PieddepageCar">
+    <w:name w:val="Pied de page Car"/>
+    <w:basedOn w:val="Policepardfaut"/>
+    <w:link w:val="Pieddepage"/>
     <w:uiPriority w:val="99"/>
     <w:rsid w:val="00BB3A46"/>
   </w:style>
@@ -6885,16 +6797,15 @@
       <w:sz w:val="28"/>
     </w:rPr>
   </w:style>
-  <w:style w:type="table" w:styleId="TableGrid">
+  <w:style w:type="table" w:styleId="Grilledutableau">
     <w:name w:val="Table Grid"/>
-    <w:basedOn w:val="TableNormal"/>
+    <w:basedOn w:val="TableauNormal"/>
     <w:uiPriority w:val="39"/>
     <w:rsid w:val="00ED6AB0"/>
     <w:pPr>
       <w:spacing w:after="0" w:line="240" w:lineRule="auto"/>
     </w:pPr>
     <w:tblPr>
-      <w:tblInd w:w="0" w:type="dxa"/>
       <w:tblBorders>
         <w:top w:val="single" w:sz="4" w:space="0" w:color="auto"/>
         <w:left w:val="single" w:sz="4" w:space="0" w:color="auto"/>
@@ -6903,17 +6814,11 @@
         <w:insideH w:val="single" w:sz="4" w:space="0" w:color="auto"/>
         <w:insideV w:val="single" w:sz="4" w:space="0" w:color="auto"/>
       </w:tblBorders>
-      <w:tblCellMar>
-        <w:top w:w="0" w:type="dxa"/>
-        <w:left w:w="108" w:type="dxa"/>
-        <w:bottom w:w="0" w:type="dxa"/>
-        <w:right w:w="108" w:type="dxa"/>
-      </w:tblCellMar>
     </w:tblPr>
   </w:style>
   <w:style w:type="character" w:customStyle="1" w:styleId="Heading2outofTableofcontentChar">
     <w:name w:val="Heading 2 (out of Table of content) Char"/>
-    <w:basedOn w:val="DefaultParagraphFont"/>
+    <w:basedOn w:val="Policepardfaut"/>
     <w:link w:val="Heading2outofTableofcontent"/>
     <w:rsid w:val="00E64A20"/>
     <w:rPr>
@@ -6922,9 +6827,9 @@
       <w:sz w:val="28"/>
     </w:rPr>
   </w:style>
-  <w:style w:type="paragraph" w:styleId="TOCHeading">
+  <w:style w:type="paragraph" w:styleId="En-ttedetabledesmatires">
     <w:name w:val="TOC Heading"/>
-    <w:basedOn w:val="Heading1"/>
+    <w:basedOn w:val="Titre1"/>
     <w:next w:val="Normal"/>
     <w:uiPriority w:val="39"/>
     <w:unhideWhenUsed/>
@@ -6942,10 +6847,10 @@
   </w:style>
   <w:style w:type="character" w:customStyle="1" w:styleId="apple-converted-space">
     <w:name w:val="apple-converted-space"/>
-    <w:basedOn w:val="DefaultParagraphFont"/>
+    <w:basedOn w:val="Policepardfaut"/>
     <w:rsid w:val="00E76D96"/>
   </w:style>
-  <w:style w:type="paragraph" w:styleId="TOC1">
+  <w:style w:type="paragraph" w:styleId="TM1">
     <w:name w:val="toc 1"/>
     <w:basedOn w:val="Normal"/>
     <w:next w:val="Normal"/>
@@ -6965,7 +6870,7 @@
       <w:szCs w:val="24"/>
     </w:rPr>
   </w:style>
-  <w:style w:type="paragraph" w:styleId="TOC2">
+  <w:style w:type="paragraph" w:styleId="TM2">
     <w:name w:val="toc 2"/>
     <w:basedOn w:val="Normal"/>
     <w:next w:val="Normal"/>
@@ -6982,7 +6887,7 @@
       <w:bCs/>
     </w:rPr>
   </w:style>
-  <w:style w:type="paragraph" w:styleId="TOC3">
+  <w:style w:type="paragraph" w:styleId="TM3">
     <w:name w:val="toc 3"/>
     <w:basedOn w:val="Normal"/>
     <w:next w:val="Normal"/>
@@ -6999,7 +6904,7 @@
       <w:szCs w:val="20"/>
     </w:rPr>
   </w:style>
-  <w:style w:type="paragraph" w:styleId="TOC4">
+  <w:style w:type="paragraph" w:styleId="TM4">
     <w:name w:val="toc 4"/>
     <w:basedOn w:val="Normal"/>
     <w:next w:val="Normal"/>
@@ -7016,7 +6921,7 @@
       <w:szCs w:val="20"/>
     </w:rPr>
   </w:style>
-  <w:style w:type="paragraph" w:styleId="TOC5">
+  <w:style w:type="paragraph" w:styleId="TM5">
     <w:name w:val="toc 5"/>
     <w:basedOn w:val="Normal"/>
     <w:next w:val="Normal"/>
@@ -7033,7 +6938,7 @@
       <w:szCs w:val="20"/>
     </w:rPr>
   </w:style>
-  <w:style w:type="paragraph" w:styleId="TOC6">
+  <w:style w:type="paragraph" w:styleId="TM6">
     <w:name w:val="toc 6"/>
     <w:basedOn w:val="Normal"/>
     <w:next w:val="Normal"/>
@@ -7050,7 +6955,7 @@
       <w:szCs w:val="20"/>
     </w:rPr>
   </w:style>
-  <w:style w:type="paragraph" w:styleId="TOC7">
+  <w:style w:type="paragraph" w:styleId="TM7">
     <w:name w:val="toc 7"/>
     <w:basedOn w:val="Normal"/>
     <w:next w:val="Normal"/>
@@ -7067,7 +6972,7 @@
       <w:szCs w:val="20"/>
     </w:rPr>
   </w:style>
-  <w:style w:type="paragraph" w:styleId="TOC8">
+  <w:style w:type="paragraph" w:styleId="TM8">
     <w:name w:val="toc 8"/>
     <w:basedOn w:val="Normal"/>
     <w:next w:val="Normal"/>
@@ -7084,7 +6989,7 @@
       <w:szCs w:val="20"/>
     </w:rPr>
   </w:style>
-  <w:style w:type="paragraph" w:styleId="TOC9">
+  <w:style w:type="paragraph" w:styleId="TM9">
     <w:name w:val="toc 9"/>
     <w:basedOn w:val="Normal"/>
     <w:next w:val="Normal"/>
@@ -7101,9 +7006,9 @@
       <w:szCs w:val="20"/>
     </w:rPr>
   </w:style>
-  <w:style w:type="character" w:styleId="IntenseReference">
+  <w:style w:type="character" w:styleId="Rfrenceintense">
     <w:name w:val="Intense Reference"/>
-    <w:basedOn w:val="DefaultParagraphFont"/>
+    <w:basedOn w:val="Policepardfaut"/>
     <w:uiPriority w:val="32"/>
     <w:rsid w:val="00FA513D"/>
     <w:rPr>
@@ -7114,9 +7019,9 @@
       <w:spacing w:val="5"/>
     </w:rPr>
   </w:style>
-  <w:style w:type="character" w:styleId="Emphasis">
+  <w:style w:type="character" w:styleId="Accentuation">
     <w:name w:val="Emphasis"/>
-    <w:basedOn w:val="DefaultParagraphFont"/>
+    <w:basedOn w:val="Policepardfaut"/>
     <w:uiPriority w:val="20"/>
     <w:rsid w:val="00FA513D"/>
     <w:rPr>
@@ -7124,9 +7029,9 @@
       <w:iCs/>
     </w:rPr>
   </w:style>
-  <w:style w:type="character" w:styleId="Strong">
+  <w:style w:type="character" w:styleId="lev">
     <w:name w:val="Strong"/>
-    <w:basedOn w:val="DefaultParagraphFont"/>
+    <w:basedOn w:val="Policepardfaut"/>
     <w:uiPriority w:val="22"/>
     <w:rsid w:val="00FA513D"/>
     <w:rPr>
@@ -7134,9 +7039,9 @@
       <w:bCs/>
     </w:rPr>
   </w:style>
-  <w:style w:type="character" w:styleId="Hyperlink">
+  <w:style w:type="character" w:styleId="Lienhypertexte">
     <w:name w:val="Hyperlink"/>
-    <w:basedOn w:val="DefaultParagraphFont"/>
+    <w:basedOn w:val="Policepardfaut"/>
     <w:uiPriority w:val="99"/>
     <w:unhideWhenUsed/>
     <w:rsid w:val="00C468F3"/>
@@ -7145,11 +7050,11 @@
       <w:u w:val="single"/>
     </w:rPr>
   </w:style>
-  <w:style w:type="paragraph" w:styleId="Title">
+  <w:style w:type="paragraph" w:styleId="Titre">
     <w:name w:val="Title"/>
     <w:basedOn w:val="Normal"/>
     <w:next w:val="Normal"/>
-    <w:link w:val="TitleChar"/>
+    <w:link w:val="TitreCar"/>
     <w:uiPriority w:val="10"/>
     <w:qFormat/>
     <w:rsid w:val="00991748"/>
@@ -7165,10 +7070,10 @@
       <w:szCs w:val="56"/>
     </w:rPr>
   </w:style>
-  <w:style w:type="character" w:customStyle="1" w:styleId="TitleChar">
-    <w:name w:val="Title Char"/>
-    <w:basedOn w:val="DefaultParagraphFont"/>
-    <w:link w:val="Title"/>
+  <w:style w:type="character" w:customStyle="1" w:styleId="TitreCar">
+    <w:name w:val="Titre Car"/>
+    <w:basedOn w:val="Policepardfaut"/>
+    <w:link w:val="Titre"/>
     <w:uiPriority w:val="10"/>
     <w:rsid w:val="00991748"/>
     <w:rPr>
@@ -7179,11 +7084,11 @@
       <w:szCs w:val="56"/>
     </w:rPr>
   </w:style>
-  <w:style w:type="paragraph" w:styleId="Subtitle">
+  <w:style w:type="paragraph" w:styleId="Sous-titre">
     <w:name w:val="Subtitle"/>
     <w:basedOn w:val="Normal"/>
     <w:next w:val="Normal"/>
-    <w:link w:val="SubtitleChar"/>
+    <w:link w:val="Sous-titreCar"/>
     <w:uiPriority w:val="11"/>
     <w:rsid w:val="00E92B0C"/>
     <w:pPr>
@@ -7196,10 +7101,10 @@
       <w:spacing w:val="15"/>
     </w:rPr>
   </w:style>
-  <w:style w:type="character" w:customStyle="1" w:styleId="SubtitleChar">
-    <w:name w:val="Subtitle Char"/>
-    <w:basedOn w:val="DefaultParagraphFont"/>
-    <w:link w:val="Subtitle"/>
+  <w:style w:type="character" w:customStyle="1" w:styleId="Sous-titreCar">
+    <w:name w:val="Sous-titre Car"/>
+    <w:basedOn w:val="Policepardfaut"/>
+    <w:link w:val="Sous-titre"/>
     <w:uiPriority w:val="11"/>
     <w:rsid w:val="00E92B0C"/>
     <w:rPr>
@@ -7209,7 +7114,7 @@
   </w:style>
   <w:style w:type="table" w:customStyle="1" w:styleId="SAFAPSTableHeadingRow">
     <w:name w:val="SAFAPS Table Heading Row"/>
-    <w:basedOn w:val="TableNormal"/>
+    <w:basedOn w:val="TableauNormal"/>
     <w:uiPriority w:val="99"/>
     <w:rsid w:val="00C34099"/>
     <w:pPr>
@@ -7220,7 +7125,6 @@
     </w:rPr>
     <w:tblPr>
       <w:jc w:val="center"/>
-      <w:tblInd w:w="0" w:type="dxa"/>
       <w:tblBorders>
         <w:top w:val="single" w:sz="4" w:space="0" w:color="auto"/>
         <w:left w:val="single" w:sz="4" w:space="0" w:color="auto"/>
@@ -7229,12 +7133,6 @@
         <w:insideH w:val="single" w:sz="4" w:space="0" w:color="auto"/>
         <w:insideV w:val="single" w:sz="4" w:space="0" w:color="auto"/>
       </w:tblBorders>
-      <w:tblCellMar>
-        <w:top w:w="0" w:type="dxa"/>
-        <w:left w:w="108" w:type="dxa"/>
-        <w:bottom w:w="0" w:type="dxa"/>
-        <w:right w:w="108" w:type="dxa"/>
-      </w:tblCellMar>
     </w:tblPr>
     <w:trPr>
       <w:jc w:val="center"/>
@@ -7261,7 +7159,7 @@
   </w:style>
   <w:style w:type="table" w:customStyle="1" w:styleId="SAFAPSTableHeadingColumn">
     <w:name w:val="SAFAPS Table Heading Column"/>
-    <w:basedOn w:val="TableNormal"/>
+    <w:basedOn w:val="TableauNormal"/>
     <w:uiPriority w:val="99"/>
     <w:rsid w:val="00C34099"/>
     <w:pPr>
@@ -7272,7 +7170,6 @@
     </w:rPr>
     <w:tblPr>
       <w:jc w:val="center"/>
-      <w:tblInd w:w="0" w:type="dxa"/>
       <w:tblBorders>
         <w:top w:val="single" w:sz="4" w:space="0" w:color="auto"/>
         <w:left w:val="single" w:sz="4" w:space="0" w:color="auto"/>
@@ -7281,12 +7178,6 @@
         <w:insideH w:val="single" w:sz="4" w:space="0" w:color="auto"/>
         <w:insideV w:val="single" w:sz="4" w:space="0" w:color="auto"/>
       </w:tblBorders>
-      <w:tblCellMar>
-        <w:top w:w="0" w:type="dxa"/>
-        <w:left w:w="108" w:type="dxa"/>
-        <w:bottom w:w="0" w:type="dxa"/>
-        <w:right w:w="108" w:type="dxa"/>
-      </w:tblCellMar>
     </w:tblPr>
     <w:trPr>
       <w:jc w:val="center"/>
@@ -7329,7 +7220,7 @@
   </w:style>
   <w:style w:type="table" w:customStyle="1" w:styleId="SAFAPSTableHeadingRow-Column">
     <w:name w:val="SAFAPS Table Heading Row-Column"/>
-    <w:basedOn w:val="TableNormal"/>
+    <w:basedOn w:val="TableauNormal"/>
     <w:uiPriority w:val="99"/>
     <w:rsid w:val="00C34099"/>
     <w:pPr>
@@ -7340,7 +7231,6 @@
     </w:rPr>
     <w:tblPr>
       <w:jc w:val="center"/>
-      <w:tblInd w:w="0" w:type="dxa"/>
       <w:tblBorders>
         <w:top w:val="single" w:sz="4" w:space="0" w:color="auto"/>
         <w:left w:val="single" w:sz="4" w:space="0" w:color="auto"/>
@@ -7349,12 +7239,6 @@
         <w:insideH w:val="single" w:sz="4" w:space="0" w:color="auto"/>
         <w:insideV w:val="single" w:sz="4" w:space="0" w:color="auto"/>
       </w:tblBorders>
-      <w:tblCellMar>
-        <w:top w:w="0" w:type="dxa"/>
-        <w:left w:w="108" w:type="dxa"/>
-        <w:bottom w:w="0" w:type="dxa"/>
-        <w:right w:w="108" w:type="dxa"/>
-      </w:tblCellMar>
     </w:tblPr>
     <w:trPr>
       <w:jc w:val="center"/>
@@ -7410,7 +7294,7 @@
       <w:color w:val="767171" w:themeColor="background2" w:themeShade="80"/>
     </w:rPr>
   </w:style>
-  <w:style w:type="paragraph" w:styleId="Caption">
+  <w:style w:type="paragraph" w:styleId="Lgende">
     <w:name w:val="caption"/>
     <w:aliases w:val="Legend"/>
     <w:basedOn w:val="Normal"/>
@@ -7433,7 +7317,7 @@
   </w:style>
   <w:style w:type="character" w:customStyle="1" w:styleId="ExplainationChapterChar">
     <w:name w:val="Explaination Chapter Char"/>
-    <w:basedOn w:val="DefaultParagraphFont"/>
+    <w:basedOn w:val="Policepardfaut"/>
     <w:link w:val="ExplainationChapter"/>
     <w:rsid w:val="00E64A20"/>
     <w:rPr>
@@ -7441,10 +7325,10 @@
       <w:color w:val="767171" w:themeColor="background2" w:themeShade="80"/>
     </w:rPr>
   </w:style>
-  <w:style w:type="paragraph" w:styleId="BalloonText">
+  <w:style w:type="paragraph" w:styleId="Textedebulles">
     <w:name w:val="Balloon Text"/>
     <w:basedOn w:val="Normal"/>
-    <w:link w:val="BalloonTextChar"/>
+    <w:link w:val="TextedebullesCar"/>
     <w:uiPriority w:val="99"/>
     <w:semiHidden/>
     <w:unhideWhenUsed/>
@@ -7458,10 +7342,10 @@
       <w:szCs w:val="18"/>
     </w:rPr>
   </w:style>
-  <w:style w:type="character" w:customStyle="1" w:styleId="BalloonTextChar">
-    <w:name w:val="Balloon Text Char"/>
-    <w:basedOn w:val="DefaultParagraphFont"/>
-    <w:link w:val="BalloonText"/>
+  <w:style w:type="character" w:customStyle="1" w:styleId="TextedebullesCar">
+    <w:name w:val="Texte de bulles Car"/>
+    <w:basedOn w:val="Policepardfaut"/>
+    <w:link w:val="Textedebulles"/>
     <w:uiPriority w:val="99"/>
     <w:semiHidden/>
     <w:rsid w:val="009B4F9C"/>
@@ -7471,12 +7355,12 @@
       <w:szCs w:val="18"/>
     </w:rPr>
   </w:style>
-  <w:style w:type="paragraph" w:styleId="TableofFigures">
+  <w:style w:type="paragraph" w:styleId="Tabledesillustrations">
     <w:name w:val="table of figures"/>
     <w:aliases w:val="List of figures"/>
     <w:basedOn w:val="Normal"/>
     <w:next w:val="Normal"/>
-    <w:link w:val="TableofFiguresChar"/>
+    <w:link w:val="TabledesillustrationsCar"/>
     <w:uiPriority w:val="99"/>
     <w:unhideWhenUsed/>
     <w:qFormat/>
@@ -7489,10 +7373,10 @@
       <w:szCs w:val="20"/>
     </w:rPr>
   </w:style>
-  <w:style w:type="paragraph" w:styleId="EndnoteText">
+  <w:style w:type="paragraph" w:styleId="Notedefin">
     <w:name w:val="endnote text"/>
     <w:basedOn w:val="Normal"/>
-    <w:link w:val="EndnoteTextChar"/>
+    <w:link w:val="NotedefinCar"/>
     <w:uiPriority w:val="99"/>
     <w:semiHidden/>
     <w:unhideWhenUsed/>
@@ -7505,10 +7389,10 @@
       <w:szCs w:val="20"/>
     </w:rPr>
   </w:style>
-  <w:style w:type="character" w:customStyle="1" w:styleId="EndnoteTextChar">
-    <w:name w:val="Endnote Text Char"/>
-    <w:basedOn w:val="DefaultParagraphFont"/>
-    <w:link w:val="EndnoteText"/>
+  <w:style w:type="character" w:customStyle="1" w:styleId="NotedefinCar">
+    <w:name w:val="Note de fin Car"/>
+    <w:basedOn w:val="Policepardfaut"/>
+    <w:link w:val="Notedefin"/>
     <w:uiPriority w:val="99"/>
     <w:semiHidden/>
     <w:rsid w:val="00E64A20"/>
@@ -7517,9 +7401,9 @@
       <w:szCs w:val="20"/>
     </w:rPr>
   </w:style>
-  <w:style w:type="character" w:styleId="EndnoteReference">
+  <w:style w:type="character" w:styleId="Appeldenotedefin">
     <w:name w:val="endnote reference"/>
-    <w:basedOn w:val="DefaultParagraphFont"/>
+    <w:basedOn w:val="Policepardfaut"/>
     <w:uiPriority w:val="99"/>
     <w:semiHidden/>
     <w:unhideWhenUsed/>
@@ -7528,10 +7412,10 @@
       <w:vertAlign w:val="superscript"/>
     </w:rPr>
   </w:style>
-  <w:style w:type="paragraph" w:styleId="FootnoteText">
+  <w:style w:type="paragraph" w:styleId="Notedebasdepage">
     <w:name w:val="footnote text"/>
     <w:basedOn w:val="Normal"/>
-    <w:link w:val="FootnoteTextChar"/>
+    <w:link w:val="NotedebasdepageCar"/>
     <w:uiPriority w:val="99"/>
     <w:semiHidden/>
     <w:unhideWhenUsed/>
@@ -7544,10 +7428,10 @@
       <w:szCs w:val="20"/>
     </w:rPr>
   </w:style>
-  <w:style w:type="character" w:customStyle="1" w:styleId="FootnoteTextChar">
-    <w:name w:val="Footnote Text Char"/>
-    <w:basedOn w:val="DefaultParagraphFont"/>
-    <w:link w:val="FootnoteText"/>
+  <w:style w:type="character" w:customStyle="1" w:styleId="NotedebasdepageCar">
+    <w:name w:val="Note de bas de page Car"/>
+    <w:basedOn w:val="Policepardfaut"/>
+    <w:link w:val="Notedebasdepage"/>
     <w:uiPriority w:val="99"/>
     <w:semiHidden/>
     <w:rsid w:val="00E64A20"/>
@@ -7556,9 +7440,9 @@
       <w:szCs w:val="20"/>
     </w:rPr>
   </w:style>
-  <w:style w:type="character" w:styleId="FootnoteReference">
+  <w:style w:type="character" w:styleId="Appelnotedebasdep">
     <w:name w:val="footnote reference"/>
-    <w:basedOn w:val="DefaultParagraphFont"/>
+    <w:basedOn w:val="Policepardfaut"/>
     <w:uiPriority w:val="99"/>
     <w:semiHidden/>
     <w:unhideWhenUsed/>
@@ -7567,21 +7451,21 @@
       <w:vertAlign w:val="superscript"/>
     </w:rPr>
   </w:style>
-  <w:style w:type="character" w:customStyle="1" w:styleId="TableofFiguresChar">
-    <w:name w:val="Table of Figures Char"/>
-    <w:aliases w:val="List of figures Char"/>
-    <w:basedOn w:val="DefaultParagraphFont"/>
-    <w:link w:val="TableofFigures"/>
+  <w:style w:type="character" w:customStyle="1" w:styleId="TabledesillustrationsCar">
+    <w:name w:val="Table des illustrations Car"/>
+    <w:aliases w:val="List of figures Car"/>
+    <w:basedOn w:val="Policepardfaut"/>
+    <w:link w:val="Tabledesillustrations"/>
     <w:uiPriority w:val="99"/>
     <w:rsid w:val="001E184D"/>
     <w:rPr>
       <w:szCs w:val="20"/>
     </w:rPr>
   </w:style>
-  <w:style w:type="character" w:customStyle="1" w:styleId="Heading6Char">
-    <w:name w:val="Heading 6 Char"/>
-    <w:basedOn w:val="DefaultParagraphFont"/>
-    <w:link w:val="Heading6"/>
+  <w:style w:type="character" w:customStyle="1" w:styleId="Titre6Car">
+    <w:name w:val="Titre 6 Car"/>
+    <w:basedOn w:val="Policepardfaut"/>
+    <w:link w:val="Titre6"/>
     <w:uiPriority w:val="9"/>
     <w:rsid w:val="005F1A7C"/>
     <w:rPr>
@@ -7591,10 +7475,10 @@
       <w:szCs w:val="24"/>
     </w:rPr>
   </w:style>
-  <w:style w:type="character" w:customStyle="1" w:styleId="Heading7Char">
-    <w:name w:val="Heading 7 Char"/>
-    <w:basedOn w:val="DefaultParagraphFont"/>
-    <w:link w:val="Heading7"/>
+  <w:style w:type="character" w:customStyle="1" w:styleId="Titre7Car">
+    <w:name w:val="Titre 7 Car"/>
+    <w:basedOn w:val="Policepardfaut"/>
+    <w:link w:val="Titre7"/>
     <w:uiPriority w:val="9"/>
     <w:rsid w:val="005F1A7C"/>
     <w:rPr>
@@ -7604,10 +7488,10 @@
       <w:szCs w:val="24"/>
     </w:rPr>
   </w:style>
-  <w:style w:type="character" w:customStyle="1" w:styleId="Heading8Char">
-    <w:name w:val="Heading 8 Char"/>
-    <w:basedOn w:val="DefaultParagraphFont"/>
-    <w:link w:val="Heading8"/>
+  <w:style w:type="character" w:customStyle="1" w:styleId="Titre8Car">
+    <w:name w:val="Titre 8 Car"/>
+    <w:basedOn w:val="Policepardfaut"/>
+    <w:link w:val="Titre8"/>
     <w:uiPriority w:val="9"/>
     <w:rsid w:val="005F1A7C"/>
     <w:rPr>
@@ -7617,7 +7501,7 @@
       <w:szCs w:val="24"/>
     </w:rPr>
   </w:style>
-  <w:style w:type="paragraph" w:styleId="ListParagraph">
+  <w:style w:type="paragraph" w:styleId="Paragraphedeliste">
     <w:name w:val="List Paragraph"/>
     <w:basedOn w:val="Normal"/>
     <w:uiPriority w:val="34"/>
@@ -7631,7 +7515,7 @@
 </file>
 
 <file path=word/glossary/document.xml><?xml version="1.0" encoding="utf-8"?>
-<w:glossaryDocument xmlns:wpc="http://schemas.microsoft.com/office/word/2010/wordprocessingCanvas" xmlns:mo="http://schemas.microsoft.com/office/mac/office/2008/main" xmlns:mc="http://schemas.openxmlformats.org/markup-compatibility/2006" xmlns:mv="urn:schemas-microsoft-com:mac:vml" xmlns:o="urn:schemas-microsoft-com:office:office" xmlns:r="http://schemas.openxmlformats.org/officeDocument/2006/relationships" xmlns:m="http://schemas.openxmlformats.org/officeDocument/2006/math" xmlns:v="urn:schemas-microsoft-com:vml" xmlns:wp14="http://schemas.microsoft.com/office/word/2010/wordprocessingDrawing" xmlns:wp="http://schemas.openxmlformats.org/drawingml/2006/wordprocessingDrawing" xmlns:w10="urn:schemas-microsoft-com:office:word" xmlns:w="http://schemas.openxmlformats.org/wordprocessingml/2006/main" xmlns:w14="http://schemas.microsoft.com/office/word/2010/wordml" xmlns:w15="http://schemas.microsoft.com/office/word/2012/wordml" xmlns:wpg="http://schemas.microsoft.com/office/word/2010/wordprocessingGroup" xmlns:wpi="http://schemas.microsoft.com/office/word/2010/wordprocessingInk" xmlns:wne="http://schemas.microsoft.com/office/word/2006/wordml" xmlns:wps="http://schemas.microsoft.com/office/word/2010/wordprocessingShape" mc:Ignorable="w14 w15 wp14">
+<w:glossaryDocument xmlns:wpc="http://schemas.microsoft.com/office/word/2010/wordprocessingCanvas" xmlns:cx="http://schemas.microsoft.com/office/drawing/2014/chartex" xmlns:cx1="http://schemas.microsoft.com/office/drawing/2015/9/8/chartex" xmlns:cx2="http://schemas.microsoft.com/office/drawing/2015/10/21/chartex" xmlns:mc="http://schemas.openxmlformats.org/markup-compatibility/2006" xmlns:o="urn:schemas-microsoft-com:office:office" xmlns:r="http://schemas.openxmlformats.org/officeDocument/2006/relationships" xmlns:m="http://schemas.openxmlformats.org/officeDocument/2006/math" xmlns:v="urn:schemas-microsoft-com:vml" xmlns:wp14="http://schemas.microsoft.com/office/word/2010/wordprocessingDrawing" xmlns:wp="http://schemas.openxmlformats.org/drawingml/2006/wordprocessingDrawing" xmlns:w10="urn:schemas-microsoft-com:office:word" xmlns:w="http://schemas.openxmlformats.org/wordprocessingml/2006/main" xmlns:w14="http://schemas.microsoft.com/office/word/2010/wordml" xmlns:w15="http://schemas.microsoft.com/office/word/2012/wordml" xmlns:w16se="http://schemas.microsoft.com/office/word/2015/wordml/symex" xmlns:wpg="http://schemas.microsoft.com/office/word/2010/wordprocessingGroup" xmlns:wpi="http://schemas.microsoft.com/office/word/2010/wordprocessingInk" xmlns:wne="http://schemas.microsoft.com/office/word/2006/wordml" xmlns:wps="http://schemas.microsoft.com/office/word/2010/wordprocessingShape" mc:Ignorable="w14 w15 w16se wp14">
   <w:docParts>
     <w:docPart>
       <w:docPartPr>
@@ -7655,7 +7539,7 @@
           </w:pPr>
           <w:r>
             <w:rPr>
-              <w:rStyle w:val="PlaceholderText"/>
+              <w:rStyle w:val="Textedelespacerserv"/>
             </w:rPr>
             <w:t>[Titre ]</w:t>
           </w:r>
@@ -7684,7 +7568,7 @@
           </w:pPr>
           <w:r>
             <w:rPr>
-              <w:rStyle w:val="PlaceholderText"/>
+              <w:rStyle w:val="Textedelespacerserv"/>
             </w:rPr>
             <w:t>[Objet ]</w:t>
           </w:r>
@@ -7713,7 +7597,7 @@
           </w:pPr>
           <w:r>
             <w:rPr>
-              <w:rStyle w:val="PlaceholderText"/>
+              <w:rStyle w:val="Textedelespacerserv"/>
             </w:rPr>
             <w:t>Click here to enter a date.</w:t>
           </w:r>
@@ -7742,7 +7626,7 @@
           </w:pPr>
           <w:r>
             <w:rPr>
-              <w:rStyle w:val="PlaceholderText"/>
+              <w:rStyle w:val="Textedelespacerserv"/>
             </w:rPr>
             <w:t>[Date de publication]</w:t>
           </w:r>
@@ -7754,15 +7638,17 @@
 </file>
 
 <file path=word/glossary/fontTable.xml><?xml version="1.0" encoding="utf-8"?>
-<w:fonts xmlns:mc="http://schemas.openxmlformats.org/markup-compatibility/2006" xmlns:r="http://schemas.openxmlformats.org/officeDocument/2006/relationships" xmlns:w="http://schemas.openxmlformats.org/wordprocessingml/2006/main" xmlns:w14="http://schemas.microsoft.com/office/word/2010/wordml" xmlns:w15="http://schemas.microsoft.com/office/word/2012/wordml" mc:Ignorable="w14 w15">
+<w:fonts xmlns:mc="http://schemas.openxmlformats.org/markup-compatibility/2006" xmlns:r="http://schemas.openxmlformats.org/officeDocument/2006/relationships" xmlns:w="http://schemas.openxmlformats.org/wordprocessingml/2006/main" xmlns:w14="http://schemas.microsoft.com/office/word/2010/wordml" xmlns:w15="http://schemas.microsoft.com/office/word/2012/wordml" xmlns:w16se="http://schemas.microsoft.com/office/word/2015/wordml/symex" mc:Ignorable="w14 w15 w16se">
   <w:font w:name="Calibri">
     <w:panose1 w:val="020F0502020204030204"/>
     <w:charset w:val="00"/>
-    <w:family w:val="auto"/>
+    <w:family w:val="swiss"/>
     <w:pitch w:val="variable"/>
     <w:sig w:usb0="E00002FF" w:usb1="4000ACFF" w:usb2="00000001" w:usb3="00000000" w:csb0="0000019F" w:csb1="00000000"/>
   </w:font>
-  <w:font w:name="ＭＳ 明朝">
+  <w:font w:name="MS Mincho">
+    <w:altName w:val="ＭＳ 明朝"/>
+    <w:panose1 w:val="02020609040205080304"/>
     <w:charset w:val="80"/>
     <w:family w:val="auto"/>
     <w:pitch w:val="variable"/>
@@ -7771,16 +7657,16 @@
   <w:font w:name="Times New Roman">
     <w:panose1 w:val="02020603050405020304"/>
     <w:charset w:val="00"/>
-    <w:family w:val="auto"/>
+    <w:family w:val="roman"/>
     <w:pitch w:val="variable"/>
-    <w:sig w:usb0="E0002AFF" w:usb1="C0007841" w:usb2="00000009" w:usb3="00000000" w:csb0="000001FF" w:csb1="00000000"/>
+    <w:sig w:usb0="E0002EFF" w:usb1="C0007843" w:usb2="00000009" w:usb3="00000000" w:csb0="000001FF" w:csb1="00000000"/>
   </w:font>
   <w:font w:name="Courier New">
     <w:panose1 w:val="02070309020205020404"/>
     <w:charset w:val="00"/>
-    <w:family w:val="auto"/>
-    <w:pitch w:val="variable"/>
-    <w:sig w:usb0="E0002AFF" w:usb1="C0007843" w:usb2="00000009" w:usb3="00000000" w:csb0="000001FF" w:csb1="00000000"/>
+    <w:family w:val="modern"/>
+    <w:pitch w:val="fixed"/>
+    <w:sig w:usb0="E0002EFF" w:usb1="C0007843" w:usb2="00000009" w:usb3="00000000" w:csb0="000001FF" w:csb1="00000000"/>
   </w:font>
   <w:font w:name="Wingdings">
     <w:panose1 w:val="05000000000000000000"/>
@@ -7790,52 +7676,46 @@
     <w:sig w:usb0="00000000" w:usb1="10000000" w:usb2="00000000" w:usb3="00000000" w:csb0="80000000" w:csb1="00000000"/>
   </w:font>
   <w:font w:name="Symbol">
-    <w:panose1 w:val="00000000000000000000"/>
+    <w:panose1 w:val="05050102010706020507"/>
     <w:charset w:val="02"/>
-    <w:family w:val="auto"/>
+    <w:family w:val="roman"/>
     <w:pitch w:val="variable"/>
     <w:sig w:usb0="00000000" w:usb1="10000000" w:usb2="00000000" w:usb3="00000000" w:csb0="80000000" w:csb1="00000000"/>
   </w:font>
   <w:font w:name="Calibri Light">
     <w:panose1 w:val="020F0302020204030204"/>
     <w:charset w:val="00"/>
-    <w:family w:val="auto"/>
+    <w:family w:val="swiss"/>
     <w:pitch w:val="variable"/>
     <w:sig w:usb0="A00002EF" w:usb1="4000207B" w:usb2="00000000" w:usb3="00000000" w:csb0="0000019F" w:csb1="00000000"/>
   </w:font>
-  <w:font w:name="ＭＳ ゴシック">
+  <w:font w:name="MS Gothic">
+    <w:altName w:val="ＭＳ ゴシック"/>
+    <w:panose1 w:val="020B0609070205080204"/>
     <w:charset w:val="80"/>
     <w:family w:val="auto"/>
     <w:pitch w:val="variable"/>
     <w:sig w:usb0="E00002FF" w:usb1="6AC7FDFB" w:usb2="08000012" w:usb3="00000000" w:csb0="0002009F" w:csb1="00000000"/>
   </w:font>
   <w:font w:name="Segoe UI">
-    <w:panose1 w:val="00000000000000000000"/>
+    <w:panose1 w:val="020B0502040204020203"/>
     <w:charset w:val="00"/>
     <w:family w:val="swiss"/>
-    <w:notTrueType/>
     <w:pitch w:val="variable"/>
-    <w:sig w:usb0="00000003" w:usb1="00000000" w:usb2="00000000" w:usb3="00000000" w:csb0="00000001" w:csb1="00000000"/>
+    <w:sig w:usb0="E4002EFF" w:usb1="C000E47F" w:usb2="00000009" w:usb3="00000000" w:csb0="000001FF" w:csb1="00000000"/>
   </w:font>
   <w:font w:name="Menlo">
-    <w:panose1 w:val="020B0609030804020204"/>
+    <w:altName w:val="Arial"/>
     <w:charset w:val="00"/>
     <w:family w:val="auto"/>
     <w:pitch w:val="variable"/>
-    <w:sig w:usb0="E60022FF" w:usb1="D200F9FB" w:usb2="02000028" w:usb3="00000000" w:csb0="000001DF" w:csb1="00000000"/>
-  </w:font>
-  <w:font w:name="Arial">
-    <w:panose1 w:val="020B0604020202020204"/>
-    <w:charset w:val="00"/>
-    <w:family w:val="auto"/>
-    <w:pitch w:val="variable"/>
-    <w:sig w:usb0="E0002AFF" w:usb1="C0007843" w:usb2="00000009" w:usb3="00000000" w:csb0="000001FF" w:csb1="00000000"/>
+    <w:sig w:usb0="00000000" w:usb1="D200F9FB" w:usb2="02000028" w:usb3="00000000" w:csb0="000001DF" w:csb1="00000000"/>
   </w:font>
 </w:fonts>
 </file>
 
 <file path=word/glossary/settings.xml><?xml version="1.0" encoding="utf-8"?>
-<w:settings xmlns:mc="http://schemas.openxmlformats.org/markup-compatibility/2006" xmlns:o="urn:schemas-microsoft-com:office:office" xmlns:r="http://schemas.openxmlformats.org/officeDocument/2006/relationships" xmlns:m="http://schemas.openxmlformats.org/officeDocument/2006/math" xmlns:v="urn:schemas-microsoft-com:vml" xmlns:w10="urn:schemas-microsoft-com:office:word" xmlns:w="http://schemas.openxmlformats.org/wordprocessingml/2006/main" xmlns:w14="http://schemas.microsoft.com/office/word/2010/wordml" xmlns:w15="http://schemas.microsoft.com/office/word/2012/wordml" xmlns:sl="http://schemas.openxmlformats.org/schemaLibrary/2006/main" mc:Ignorable="w14 w15">
+<w:settings xmlns:mc="http://schemas.openxmlformats.org/markup-compatibility/2006" xmlns:o="urn:schemas-microsoft-com:office:office" xmlns:r="http://schemas.openxmlformats.org/officeDocument/2006/relationships" xmlns:m="http://schemas.openxmlformats.org/officeDocument/2006/math" xmlns:v="urn:schemas-microsoft-com:vml" xmlns:w10="urn:schemas-microsoft-com:office:word" xmlns:w="http://schemas.openxmlformats.org/wordprocessingml/2006/main" xmlns:w14="http://schemas.microsoft.com/office/word/2010/wordml" xmlns:w15="http://schemas.microsoft.com/office/word/2012/wordml" xmlns:w16se="http://schemas.microsoft.com/office/word/2015/wordml/symex" xmlns:sl="http://schemas.openxmlformats.org/schemaLibrary/2006/main" mc:Ignorable="w14 w15 w16se">
   <w:view w:val="normal"/>
   <w:defaultTabStop w:val="720"/>
   <w:hyphenationZone w:val="425"/>
@@ -7854,6 +7734,7 @@
     <w:rsid w:val="002A665B"/>
     <w:rsid w:val="004A7700"/>
     <w:rsid w:val="00912F1B"/>
+    <w:rsid w:val="00C35FF9"/>
     <w:rsid w:val="00F658BB"/>
   </w:rsids>
   <m:mathPr>
@@ -7878,7 +7759,7 @@
 </file>
 
 <file path=word/glossary/styles.xml><?xml version="1.0" encoding="utf-8"?>
-<w:styles xmlns:mc="http://schemas.openxmlformats.org/markup-compatibility/2006" xmlns:r="http://schemas.openxmlformats.org/officeDocument/2006/relationships" xmlns:w="http://schemas.openxmlformats.org/wordprocessingml/2006/main" xmlns:w14="http://schemas.microsoft.com/office/word/2010/wordml" xmlns:w15="http://schemas.microsoft.com/office/word/2012/wordml" mc:Ignorable="w14 w15">
+<w:styles xmlns:mc="http://schemas.openxmlformats.org/markup-compatibility/2006" xmlns:r="http://schemas.openxmlformats.org/officeDocument/2006/relationships" xmlns:w="http://schemas.openxmlformats.org/wordprocessingml/2006/main" xmlns:w14="http://schemas.microsoft.com/office/word/2010/wordml" xmlns:w15="http://schemas.microsoft.com/office/word/2012/wordml" xmlns:w16se="http://schemas.microsoft.com/office/word/2015/wordml/symex" mc:Ignorable="w14 w15 w16se">
   <w:docDefaults>
     <w:rPrDefault>
       <w:rPr>
@@ -7890,7 +7771,7 @@
     </w:rPrDefault>
     <w:pPrDefault/>
   </w:docDefaults>
-  <w:latentStyles w:defLockedState="0" w:defUIPriority="99" w:defSemiHidden="0" w:defUnhideWhenUsed="0" w:defQFormat="0" w:count="380">
+  <w:latentStyles w:defLockedState="0" w:defUIPriority="99" w:defSemiHidden="0" w:defUnhideWhenUsed="0" w:defQFormat="0" w:count="372">
     <w:lsdException w:name="Normal" w:uiPriority="0" w:qFormat="1"/>
     <w:lsdException w:name="heading 1" w:uiPriority="9" w:qFormat="1"/>
     <w:lsdException w:name="heading 2" w:semiHidden="1" w:uiPriority="9" w:unhideWhenUsed="1" w:qFormat="1"/>
@@ -8267,13 +8148,13 @@
     <w:name w:val="Normal"/>
     <w:qFormat/>
   </w:style>
-  <w:style w:type="character" w:default="1" w:styleId="DefaultParagraphFont">
+  <w:style w:type="character" w:default="1" w:styleId="Policepardfaut">
     <w:name w:val="Default Paragraph Font"/>
     <w:uiPriority w:val="1"/>
     <w:semiHidden/>
     <w:unhideWhenUsed/>
   </w:style>
-  <w:style w:type="table" w:default="1" w:styleId="TableNormal">
+  <w:style w:type="table" w:default="1" w:styleId="TableauNormal">
     <w:name w:val="Normal Table"/>
     <w:uiPriority w:val="99"/>
     <w:semiHidden/>
@@ -8288,15 +8169,15 @@
       </w:tblCellMar>
     </w:tblPr>
   </w:style>
-  <w:style w:type="numbering" w:default="1" w:styleId="NoList">
+  <w:style w:type="numbering" w:default="1" w:styleId="Aucuneliste">
     <w:name w:val="No List"/>
     <w:uiPriority w:val="99"/>
     <w:semiHidden/>
     <w:unhideWhenUsed/>
   </w:style>
-  <w:style w:type="character" w:styleId="PlaceholderText">
+  <w:style w:type="character" w:styleId="Textedelespacerserv">
     <w:name w:val="Placeholder Text"/>
-    <w:basedOn w:val="DefaultParagraphFont"/>
+    <w:basedOn w:val="Policepardfaut"/>
     <w:uiPriority w:val="99"/>
     <w:semiHidden/>
     <w:rPr>
@@ -8331,9 +8212,8 @@
 </file>
 
 <file path=word/glossary/webSettings.xml><?xml version="1.0" encoding="utf-8"?>
-<w:webSettings xmlns:mc="http://schemas.openxmlformats.org/markup-compatibility/2006" xmlns:r="http://schemas.openxmlformats.org/officeDocument/2006/relationships" xmlns:w="http://schemas.openxmlformats.org/wordprocessingml/2006/main" xmlns:w14="http://schemas.microsoft.com/office/word/2010/wordml" xmlns:w15="http://schemas.microsoft.com/office/word/2012/wordml" mc:Ignorable="w14 w15">
+<w:webSettings xmlns:mc="http://schemas.openxmlformats.org/markup-compatibility/2006" xmlns:r="http://schemas.openxmlformats.org/officeDocument/2006/relationships" xmlns:w="http://schemas.openxmlformats.org/wordprocessingml/2006/main" xmlns:w14="http://schemas.microsoft.com/office/word/2010/wordml" xmlns:w15="http://schemas.microsoft.com/office/word/2012/wordml" xmlns:w16se="http://schemas.microsoft.com/office/word/2015/wordml/symex" mc:Ignorable="w14 w15 w16se">
   <w:allowPNG/>
-  <w:doNotSaveAsSingleFile/>
 </w:webSettings>
 </file>
 
@@ -8622,7 +8502,7 @@
 </file>
 
 <file path=customXml/itemProps2.xml><?xml version="1.0" encoding="utf-8"?>
-<ds:datastoreItem xmlns:ds="http://schemas.openxmlformats.org/officeDocument/2006/customXml" ds:itemID="{ECD195A3-A2DE-B74A-9E0B-249956C402A6}">
+<ds:datastoreItem xmlns:ds="http://schemas.openxmlformats.org/officeDocument/2006/customXml" ds:itemID="{A4F78F87-EC6E-4B2F-8667-AC61010D82B4}">
   <ds:schemaRefs>
     <ds:schemaRef ds:uri="http://schemas.openxmlformats.org/officeDocument/2006/bibliography"/>
   </ds:schemaRefs>

</xml_diff>